<commit_message>
Added Physics Experiment 0314 data
</commit_message>
<xml_diff>
--- a/1st-term/Basic Physics Experiment/Assignments/2019-03-14-5조-액체의 밀도 측정-결과보고서.docx
+++ b/1st-term/Basic Physics Experiment/Assignments/2019-03-14-5조-액체의 밀도 측정-결과보고서.docx
@@ -125,9 +125,6 @@
               <w:spacing w:line="192" w:lineRule="auto"/>
               <w:ind w:leftChars="15" w:left="28"/>
               <w:jc w:val="center"/>
-              <w:rPr>
-                <w:rFonts w:hint="eastAsia"/>
-              </w:rPr>
             </w:pPr>
             <w:r>
               <w:rPr>
@@ -240,9 +237,6 @@
               <w:spacing w:line="192" w:lineRule="auto"/>
               <w:ind w:leftChars="15" w:left="28"/>
               <w:jc w:val="center"/>
-              <w:rPr>
-                <w:rFonts w:hint="eastAsia"/>
-              </w:rPr>
             </w:pPr>
             <w:r>
               <w:rPr>
@@ -382,9 +376,6 @@
               <w:pStyle w:val="ListParagraph"/>
               <w:ind w:leftChars="0" w:left="0"/>
               <w:jc w:val="center"/>
-              <w:rPr>
-                <w:rFonts w:hint="eastAsia"/>
-              </w:rPr>
             </w:pPr>
             <w:r>
               <w:rPr>
@@ -405,9 +396,6 @@
               <w:pStyle w:val="ListParagraph"/>
               <w:ind w:leftChars="0" w:left="0"/>
               <w:jc w:val="center"/>
-              <w:rPr>
-                <w:rFonts w:hint="eastAsia"/>
-              </w:rPr>
             </w:pPr>
             <w:r>
               <w:rPr>
@@ -428,9 +416,6 @@
               <w:pStyle w:val="ListParagraph"/>
               <w:ind w:leftChars="0" w:left="0"/>
               <w:jc w:val="center"/>
-              <w:rPr>
-                <w:rFonts w:hint="eastAsia"/>
-              </w:rPr>
             </w:pPr>
             <w:r>
               <w:rPr>
@@ -456,7 +441,7 @@
               <w:ind w:leftChars="0" w:left="0"/>
               <w:jc w:val="center"/>
               <w:rPr>
-                <w:rFonts w:ascii="Noto Sans KR Regular" w:eastAsia="Noto Sans KR Regular" w:hAnsi="Noto Sans KR Regular" w:hint="eastAsia"/>
+                <w:rFonts w:ascii="Noto Sans KR Regular" w:eastAsia="Noto Sans KR Regular" w:hAnsi="Noto Sans KR Regular"/>
               </w:rPr>
             </w:pPr>
             <w:r>
@@ -478,7 +463,7 @@
               <w:ind w:leftChars="0" w:left="0"/>
               <w:jc w:val="center"/>
               <w:rPr>
-                <w:rFonts w:ascii="Noto Sans KR Regular" w:eastAsia="Noto Sans KR Regular" w:hAnsi="Noto Sans KR Regular" w:hint="eastAsia"/>
+                <w:rFonts w:ascii="Noto Sans KR Regular" w:eastAsia="Noto Sans KR Regular" w:hAnsi="Noto Sans KR Regular"/>
               </w:rPr>
             </w:pPr>
             <m:oMath>
@@ -560,7 +545,7 @@
               <w:ind w:leftChars="0" w:left="0"/>
               <w:jc w:val="center"/>
               <w:rPr>
-                <w:rFonts w:ascii="Noto Sans KR Regular" w:eastAsia="Noto Sans KR Regular" w:hAnsi="Noto Sans KR Regular" w:hint="eastAsia"/>
+                <w:rFonts w:ascii="Noto Sans KR Regular" w:eastAsia="Noto Sans KR Regular" w:hAnsi="Noto Sans KR Regular"/>
               </w:rPr>
             </w:pPr>
             <m:oMath>
@@ -800,68 +785,12 @@
               <w:pStyle w:val="ListParagraph"/>
               <w:ind w:leftChars="0" w:left="0"/>
               <w:jc w:val="center"/>
+            </w:pPr>
+            <w:r>
               <w:rPr>
                 <w:rFonts w:hint="eastAsia"/>
               </w:rPr>
-            </w:pPr>
-            <w:r>
-              <w:rPr>
-                <w:rFonts w:hint="eastAsia"/>
-              </w:rPr>
               <w:t>에틸-알코올</w:t>
-            </w:r>
-            <w:r>
-              <w:rPr>
-                <w:rFonts w:hint="eastAsia"/>
-              </w:rPr>
-              <w:t xml:space="preserve"> </w:t>
-            </w:r>
-            <m:oMath>
-              <m:r>
-                <m:rPr>
-                  <m:sty m:val="p"/>
-                </m:rPr>
-                <w:rPr>
-                  <w:rFonts w:ascii="Cambria Math" w:hAnsi="Cambria Math"/>
-                </w:rPr>
-                <m:t>(</m:t>
-              </m:r>
-              <m:r>
-                <m:rPr>
-                  <m:sty m:val="p"/>
-                </m:rPr>
-                <w:rPr>
-                  <w:rFonts w:ascii="Cambria Math" w:hAnsi="Cambria Math"/>
-                </w:rPr>
-                <m:t>cm)</m:t>
-              </m:r>
-            </m:oMath>
-          </w:p>
-        </w:tc>
-        <w:tc>
-          <w:tcPr>
-            <w:tcW w:w="3190" w:type="dxa"/>
-            <w:gridSpan w:val="5"/>
-            <w:tcBorders>
-              <w:top w:val="single" w:sz="12" w:space="0" w:color="auto"/>
-            </w:tcBorders>
-            <w:shd w:val="clear" w:color="auto" w:fill="D9D9D9" w:themeFill="background1" w:themeFillShade="D9"/>
-            <w:vAlign w:val="center"/>
-          </w:tcPr>
-          <w:p>
-            <w:pPr>
-              <w:pStyle w:val="ListParagraph"/>
-              <w:ind w:leftChars="0" w:left="0"/>
-              <w:jc w:val="center"/>
-              <w:rPr>
-                <w:rFonts w:hint="eastAsia"/>
-              </w:rPr>
-            </w:pPr>
-            <w:r>
-              <w:rPr>
-                <w:rFonts w:hint="eastAsia"/>
-              </w:rPr>
-              <w:t>물</w:t>
             </w:r>
             <w:r>
               <w:rPr>
@@ -884,6 +813,47 @@
         </w:tc>
         <w:tc>
           <w:tcPr>
+            <w:tcW w:w="3190" w:type="dxa"/>
+            <w:gridSpan w:val="5"/>
+            <w:tcBorders>
+              <w:top w:val="single" w:sz="12" w:space="0" w:color="auto"/>
+            </w:tcBorders>
+            <w:shd w:val="clear" w:color="auto" w:fill="D9D9D9" w:themeFill="background1" w:themeFillShade="D9"/>
+            <w:vAlign w:val="center"/>
+          </w:tcPr>
+          <w:p>
+            <w:pPr>
+              <w:pStyle w:val="ListParagraph"/>
+              <w:ind w:leftChars="0" w:left="0"/>
+              <w:jc w:val="center"/>
+            </w:pPr>
+            <w:r>
+              <w:rPr>
+                <w:rFonts w:hint="eastAsia"/>
+              </w:rPr>
+              <w:t>물</w:t>
+            </w:r>
+            <w:r>
+              <w:rPr>
+                <w:rFonts w:hint="eastAsia"/>
+              </w:rPr>
+              <w:t xml:space="preserve"> </w:t>
+            </w:r>
+            <m:oMath>
+              <m:r>
+                <m:rPr>
+                  <m:sty m:val="p"/>
+                </m:rPr>
+                <w:rPr>
+                  <w:rFonts w:ascii="Cambria Math" w:hAnsi="Cambria Math"/>
+                </w:rPr>
+                <m:t>(cm)</m:t>
+              </m:r>
+            </m:oMath>
+          </w:p>
+        </w:tc>
+        <w:tc>
+          <w:tcPr>
             <w:tcW w:w="1983" w:type="dxa"/>
             <w:tcBorders>
               <w:top w:val="single" w:sz="12" w:space="0" w:color="auto"/>
@@ -896,9 +866,6 @@
               <w:pStyle w:val="ListParagraph"/>
               <w:ind w:leftChars="0" w:left="0"/>
               <w:jc w:val="center"/>
-              <w:rPr>
-                <w:rFonts w:hint="eastAsia"/>
-              </w:rPr>
             </w:pPr>
             <w:r>
               <w:rPr>
@@ -993,7 +960,7 @@
               <w:ind w:leftChars="0" w:left="0"/>
               <w:jc w:val="center"/>
               <w:rPr>
-                <w:rFonts w:ascii="Noto Sans KR Regular" w:eastAsia="Noto Sans KR Regular" w:hAnsi="Noto Sans KR Regular" w:hint="eastAsia"/>
+                <w:rFonts w:ascii="Noto Sans KR Regular" w:eastAsia="Noto Sans KR Regular" w:hAnsi="Noto Sans KR Regular"/>
               </w:rPr>
             </w:pPr>
             <w:r>
@@ -1015,7 +982,7 @@
               <w:ind w:leftChars="0" w:left="0"/>
               <w:jc w:val="center"/>
               <w:rPr>
-                <w:rFonts w:ascii="Noto Sans KR Regular" w:eastAsia="Noto Sans KR Regular" w:hAnsi="Noto Sans KR Regular" w:hint="eastAsia"/>
+                <w:rFonts w:ascii="Noto Sans KR Regular" w:eastAsia="Noto Sans KR Regular" w:hAnsi="Noto Sans KR Regular"/>
               </w:rPr>
             </w:pPr>
             <m:oMathPara>
@@ -1060,7 +1027,7 @@
               <w:ind w:leftChars="0" w:left="0"/>
               <w:jc w:val="center"/>
               <w:rPr>
-                <w:rFonts w:ascii="Noto Sans KR Regular" w:eastAsia="Noto Sans KR Regular" w:hAnsi="Noto Sans KR Regular" w:hint="eastAsia"/>
+                <w:rFonts w:ascii="Noto Sans KR Regular" w:eastAsia="Noto Sans KR Regular" w:hAnsi="Noto Sans KR Regular"/>
               </w:rPr>
             </w:pPr>
             <w:r>
@@ -1082,7 +1049,7 @@
               <w:ind w:leftChars="0" w:left="0"/>
               <w:jc w:val="center"/>
               <w:rPr>
-                <w:rFonts w:ascii="Noto Sans KR Regular" w:eastAsia="Noto Sans KR Regular" w:hAnsi="Noto Sans KR Regular" w:hint="eastAsia"/>
+                <w:rFonts w:ascii="Noto Sans KR Regular" w:eastAsia="Noto Sans KR Regular" w:hAnsi="Noto Sans KR Regular"/>
               </w:rPr>
             </w:pPr>
             <m:oMathPara>
@@ -1133,7 +1100,7 @@
               <w:ind w:leftChars="0" w:left="0"/>
               <w:jc w:val="center"/>
               <w:rPr>
-                <w:rFonts w:ascii="Noto Sans KR Regular" w:eastAsia="Noto Sans KR Regular" w:hAnsi="Noto Sans KR Regular" w:hint="eastAsia"/>
+                <w:rFonts w:ascii="Noto Sans KR Regular" w:eastAsia="Noto Sans KR Regular" w:hAnsi="Noto Sans KR Regular"/>
               </w:rPr>
             </w:pPr>
             <m:oMathPara>
@@ -1215,7 +1182,7 @@
               <w:ind w:leftChars="-20" w:left="0" w:hangingChars="20" w:hanging="37"/>
               <w:jc w:val="center"/>
               <w:rPr>
-                <w:rFonts w:ascii="Noto Sans KR Regular" w:eastAsia="Noto Sans KR Regular" w:hAnsi="Noto Sans KR Regular" w:hint="eastAsia"/>
+                <w:rFonts w:ascii="Noto Sans KR Regular" w:eastAsia="Noto Sans KR Regular" w:hAnsi="Noto Sans KR Regular"/>
               </w:rPr>
             </w:pPr>
             <w:r>
@@ -1237,7 +1204,7 @@
               <w:ind w:leftChars="0" w:left="0"/>
               <w:jc w:val="center"/>
               <w:rPr>
-                <w:rFonts w:ascii="Noto Sans KR Regular" w:eastAsia="Noto Sans KR Regular" w:hAnsi="Noto Sans KR Regular" w:hint="eastAsia"/>
+                <w:rFonts w:ascii="Noto Sans KR Regular" w:eastAsia="Noto Sans KR Regular" w:hAnsi="Noto Sans KR Regular"/>
               </w:rPr>
             </w:pPr>
             <m:oMathPara>
@@ -1282,7 +1249,7 @@
               <w:ind w:leftChars="0" w:left="0"/>
               <w:jc w:val="center"/>
               <w:rPr>
-                <w:rFonts w:ascii="Noto Sans KR Regular" w:eastAsia="Noto Sans KR Regular" w:hAnsi="Noto Sans KR Regular" w:hint="eastAsia"/>
+                <w:rFonts w:ascii="Noto Sans KR Regular" w:eastAsia="Noto Sans KR Regular" w:hAnsi="Noto Sans KR Regular"/>
               </w:rPr>
             </w:pPr>
             <w:r>
@@ -1304,7 +1271,7 @@
               <w:ind w:leftChars="0" w:left="0"/>
               <w:jc w:val="center"/>
               <w:rPr>
-                <w:rFonts w:ascii="Noto Sans KR Regular" w:eastAsia="Noto Sans KR Regular" w:hAnsi="Noto Sans KR Regular" w:hint="eastAsia"/>
+                <w:rFonts w:ascii="Noto Sans KR Regular" w:eastAsia="Noto Sans KR Regular" w:hAnsi="Noto Sans KR Regular"/>
               </w:rPr>
             </w:pPr>
             <m:oMathPara>
@@ -1355,7 +1322,7 @@
               <w:ind w:leftChars="0" w:left="0"/>
               <w:jc w:val="center"/>
               <w:rPr>
-                <w:rFonts w:ascii="Noto Sans KR Regular" w:eastAsia="Noto Sans KR Regular" w:hAnsi="Noto Sans KR Regular" w:hint="eastAsia"/>
+                <w:rFonts w:ascii="Noto Sans KR Regular" w:eastAsia="Noto Sans KR Regular" w:hAnsi="Noto Sans KR Regular"/>
               </w:rPr>
             </w:pPr>
             <m:oMathPara>
@@ -1437,7 +1404,7 @@
               <w:ind w:leftChars="0" w:left="0"/>
               <w:jc w:val="center"/>
               <w:rPr>
-                <w:rFonts w:ascii="Noto Sans KR Regular" w:eastAsia="Noto Sans KR Regular" w:hAnsi="Noto Sans KR Regular" w:hint="eastAsia"/>
+                <w:rFonts w:ascii="Noto Sans KR Regular" w:eastAsia="Noto Sans KR Regular" w:hAnsi="Noto Sans KR Regular"/>
               </w:rPr>
             </w:pPr>
             <m:oMathPara>
@@ -1678,7 +1645,7 @@
               <w:ind w:leftChars="0" w:left="0"/>
               <w:jc w:val="center"/>
               <w:rPr>
-                <w:rFonts w:ascii="Noto Sans KR Regular" w:eastAsia="Noto Sans KR Regular" w:hAnsi="Noto Sans KR Regular" w:hint="eastAsia"/>
+                <w:rFonts w:ascii="Noto Sans KR Regular" w:eastAsia="Noto Sans KR Regular" w:hAnsi="Noto Sans KR Regular"/>
               </w:rPr>
             </w:pPr>
             <w:r>
@@ -1723,7 +1690,7 @@
               <w:ind w:leftChars="0" w:left="0"/>
               <w:jc w:val="center"/>
               <w:rPr>
-                <w:rFonts w:ascii="Noto Sans KR Regular" w:eastAsia="Noto Sans KR Regular" w:hAnsi="Noto Sans KR Regular" w:hint="eastAsia"/>
+                <w:rFonts w:ascii="Noto Sans KR Regular" w:eastAsia="Noto Sans KR Regular" w:hAnsi="Noto Sans KR Regular"/>
               </w:rPr>
             </w:pPr>
             <w:r>
@@ -1806,7 +1773,7 @@
               <w:ind w:leftChars="0" w:left="0"/>
               <w:jc w:val="center"/>
               <w:rPr>
-                <w:rFonts w:ascii="Noto Sans KR Regular" w:eastAsia="Noto Sans KR Regular" w:hAnsi="Noto Sans KR Regular" w:hint="eastAsia"/>
+                <w:rFonts w:ascii="Noto Sans KR Regular" w:eastAsia="Noto Sans KR Regular" w:hAnsi="Noto Sans KR Regular"/>
               </w:rPr>
             </w:pPr>
             <w:r>
@@ -1857,7 +1824,7 @@
               <w:ind w:leftChars="0" w:left="0"/>
               <w:jc w:val="center"/>
               <w:rPr>
-                <w:rFonts w:ascii="Noto Sans KR Regular" w:eastAsia="Noto Sans KR Regular" w:hAnsi="Noto Sans KR Regular" w:hint="eastAsia"/>
+                <w:rFonts w:ascii="Noto Sans KR Regular" w:eastAsia="Noto Sans KR Regular" w:hAnsi="Noto Sans KR Regular"/>
               </w:rPr>
             </w:pPr>
             <w:r>
@@ -1960,7 +1927,7 @@
               <w:ind w:leftChars="0" w:left="0"/>
               <w:jc w:val="center"/>
               <w:rPr>
-                <w:rFonts w:ascii="Noto Sans KR Regular" w:eastAsia="Noto Sans KR Regular" w:hAnsi="Noto Sans KR Regular" w:hint="eastAsia"/>
+                <w:rFonts w:ascii="Noto Sans KR Regular" w:eastAsia="Noto Sans KR Regular" w:hAnsi="Noto Sans KR Regular"/>
               </w:rPr>
             </w:pPr>
             <w:r>
@@ -2005,7 +1972,7 @@
               <w:ind w:leftChars="0" w:left="0"/>
               <w:jc w:val="center"/>
               <w:rPr>
-                <w:rFonts w:ascii="Noto Sans KR Regular" w:eastAsia="Noto Sans KR Regular" w:hAnsi="Noto Sans KR Regular" w:hint="eastAsia"/>
+                <w:rFonts w:ascii="Noto Sans KR Regular" w:eastAsia="Noto Sans KR Regular" w:hAnsi="Noto Sans KR Regular"/>
               </w:rPr>
             </w:pPr>
             <w:r>
@@ -2029,10 +1996,34 @@
               <w:ind w:leftChars="-58" w:left="-22" w:rightChars="14" w:right="26" w:hangingChars="58" w:hanging="85"/>
               <w:jc w:val="center"/>
               <w:rPr>
+                <w:rFonts w:ascii="Noto Sans KR Regular" w:eastAsia="Noto Sans KR Regular" w:hAnsi="Noto Sans KR Regular"/>
+                <w:color w:val="000000"/>
+                <w:sz w:val="16"/>
+              </w:rPr>
+            </w:pPr>
+            <w:r>
+              <w:rPr>
                 <w:rFonts w:ascii="Noto Sans KR Regular" w:eastAsia="Noto Sans KR Regular" w:hAnsi="Noto Sans KR Regular" w:hint="eastAsia"/>
                 <w:color w:val="000000"/>
                 <w:sz w:val="16"/>
               </w:rPr>
+              <w:t>36.7</w:t>
+            </w:r>
+          </w:p>
+        </w:tc>
+        <w:tc>
+          <w:tcPr>
+            <w:tcW w:w="1064" w:type="dxa"/>
+            <w:vAlign w:val="center"/>
+          </w:tcPr>
+          <w:p>
+            <w:pPr>
+              <w:ind w:left="261"/>
+              <w:rPr>
+                <w:rFonts w:ascii="Noto Sans KR Regular" w:eastAsia="Noto Sans KR Regular" w:hAnsi="Noto Sans KR Regular"/>
+                <w:color w:val="000000"/>
+                <w:sz w:val="16"/>
+              </w:rPr>
             </w:pPr>
             <w:r>
               <w:rPr>
@@ -2040,37 +2031,60 @@
                 <w:color w:val="000000"/>
                 <w:sz w:val="16"/>
               </w:rPr>
-              <w:t>36.7</w:t>
-            </w:r>
-          </w:p>
-        </w:tc>
-        <w:tc>
-          <w:tcPr>
-            <w:tcW w:w="1064" w:type="dxa"/>
-            <w:vAlign w:val="center"/>
-          </w:tcPr>
-          <w:p>
-            <w:pPr>
-              <w:ind w:left="261"/>
+              <w:t>10.8</w:t>
+            </w:r>
+          </w:p>
+        </w:tc>
+        <w:tc>
+          <w:tcPr>
+            <w:tcW w:w="354" w:type="dxa"/>
+            <w:vAlign w:val="center"/>
+          </w:tcPr>
+          <w:p>
+            <w:pPr>
+              <w:pStyle w:val="ListParagraph"/>
+              <w:ind w:leftChars="0" w:left="0"/>
+              <w:jc w:val="center"/>
+              <w:rPr>
+                <w:rFonts w:ascii="Noto Sans KR Regular" w:eastAsia="Noto Sans KR Regular" w:hAnsi="Noto Sans KR Regular"/>
+              </w:rPr>
+            </w:pPr>
+            <w:r>
+              <w:rPr>
+                <w:rFonts w:ascii="Noto Sans KR Regular" w:eastAsia="Noto Sans KR Regular" w:hAnsi="Noto Sans KR Regular" w:hint="eastAsia"/>
+              </w:rPr>
+              <w:t>2</w:t>
+            </w:r>
+          </w:p>
+        </w:tc>
+        <w:tc>
+          <w:tcPr>
+            <w:tcW w:w="567" w:type="dxa"/>
+            <w:vAlign w:val="center"/>
+          </w:tcPr>
+          <w:p>
+            <w:pPr>
+              <w:ind w:leftChars="-58" w:left="-22" w:hangingChars="58" w:hanging="85"/>
+              <w:jc w:val="center"/>
+              <w:rPr>
+                <w:rFonts w:ascii="Noto Sans KR Regular" w:eastAsia="Noto Sans KR Regular" w:hAnsi="Noto Sans KR Regular"/>
+                <w:color w:val="000000"/>
+                <w:sz w:val="16"/>
+              </w:rPr>
+            </w:pPr>
+            <w:r>
               <w:rPr>
                 <w:rFonts w:ascii="Noto Sans KR Regular" w:eastAsia="Noto Sans KR Regular" w:hAnsi="Noto Sans KR Regular" w:hint="eastAsia"/>
                 <w:color w:val="000000"/>
                 <w:sz w:val="16"/>
               </w:rPr>
-            </w:pPr>
-            <w:r>
-              <w:rPr>
-                <w:rFonts w:ascii="Noto Sans KR Regular" w:eastAsia="Noto Sans KR Regular" w:hAnsi="Noto Sans KR Regular" w:hint="eastAsia"/>
-                <w:color w:val="000000"/>
-                <w:sz w:val="16"/>
-              </w:rPr>
-              <w:t>10.8</w:t>
-            </w:r>
-          </w:p>
-        </w:tc>
-        <w:tc>
-          <w:tcPr>
-            <w:tcW w:w="354" w:type="dxa"/>
+              <w:t>37.9</w:t>
+            </w:r>
+          </w:p>
+        </w:tc>
+        <w:tc>
+          <w:tcPr>
+            <w:tcW w:w="425" w:type="dxa"/>
             <w:vAlign w:val="center"/>
           </w:tcPr>
           <w:p>
@@ -2079,54 +2093,7 @@
               <w:ind w:leftChars="0" w:left="0"/>
               <w:jc w:val="center"/>
               <w:rPr>
-                <w:rFonts w:ascii="Noto Sans KR Regular" w:eastAsia="Noto Sans KR Regular" w:hAnsi="Noto Sans KR Regular" w:hint="eastAsia"/>
-              </w:rPr>
-            </w:pPr>
-            <w:r>
-              <w:rPr>
-                <w:rFonts w:ascii="Noto Sans KR Regular" w:eastAsia="Noto Sans KR Regular" w:hAnsi="Noto Sans KR Regular" w:hint="eastAsia"/>
-              </w:rPr>
-              <w:t>2</w:t>
-            </w:r>
-          </w:p>
-        </w:tc>
-        <w:tc>
-          <w:tcPr>
-            <w:tcW w:w="567" w:type="dxa"/>
-            <w:vAlign w:val="center"/>
-          </w:tcPr>
-          <w:p>
-            <w:pPr>
-              <w:ind w:leftChars="-58" w:left="-22" w:hangingChars="58" w:hanging="85"/>
-              <w:jc w:val="center"/>
-              <w:rPr>
-                <w:rFonts w:ascii="Noto Sans KR Regular" w:eastAsia="Noto Sans KR Regular" w:hAnsi="Noto Sans KR Regular" w:hint="eastAsia"/>
-                <w:color w:val="000000"/>
-                <w:sz w:val="16"/>
-              </w:rPr>
-            </w:pPr>
-            <w:r>
-              <w:rPr>
-                <w:rFonts w:ascii="Noto Sans KR Regular" w:eastAsia="Noto Sans KR Regular" w:hAnsi="Noto Sans KR Regular" w:hint="eastAsia"/>
-                <w:color w:val="000000"/>
-                <w:sz w:val="16"/>
-              </w:rPr>
-              <w:t>37.9</w:t>
-            </w:r>
-          </w:p>
-        </w:tc>
-        <w:tc>
-          <w:tcPr>
-            <w:tcW w:w="425" w:type="dxa"/>
-            <w:vAlign w:val="center"/>
-          </w:tcPr>
-          <w:p>
-            <w:pPr>
-              <w:pStyle w:val="ListParagraph"/>
-              <w:ind w:leftChars="0" w:left="0"/>
-              <w:jc w:val="center"/>
-              <w:rPr>
-                <w:rFonts w:ascii="Noto Sans KR Regular" w:eastAsia="Noto Sans KR Regular" w:hAnsi="Noto Sans KR Regular" w:hint="eastAsia"/>
+                <w:rFonts w:ascii="Noto Sans KR Regular" w:eastAsia="Noto Sans KR Regular" w:hAnsi="Noto Sans KR Regular"/>
               </w:rPr>
             </w:pPr>
             <w:r>
@@ -2232,7 +2199,7 @@
               <w:ind w:leftChars="0" w:left="0"/>
               <w:jc w:val="center"/>
               <w:rPr>
-                <w:rFonts w:ascii="Noto Sans KR Regular" w:eastAsia="Noto Sans KR Regular" w:hAnsi="Noto Sans KR Regular" w:hint="eastAsia"/>
+                <w:rFonts w:ascii="Noto Sans KR Regular" w:eastAsia="Noto Sans KR Regular" w:hAnsi="Noto Sans KR Regular"/>
               </w:rPr>
             </w:pPr>
             <w:r>
@@ -2283,7 +2250,7 @@
               <w:ind w:leftChars="0" w:left="0"/>
               <w:jc w:val="center"/>
               <w:rPr>
-                <w:rFonts w:ascii="Noto Sans KR Regular" w:eastAsia="Noto Sans KR Regular" w:hAnsi="Noto Sans KR Regular" w:hint="eastAsia"/>
+                <w:rFonts w:ascii="Noto Sans KR Regular" w:eastAsia="Noto Sans KR Regular" w:hAnsi="Noto Sans KR Regular"/>
               </w:rPr>
             </w:pPr>
             <w:r>
@@ -2310,7 +2277,7 @@
               <w:ind w:leftChars="-58" w:left="-22" w:rightChars="14" w:right="26" w:hangingChars="58" w:hanging="85"/>
               <w:jc w:val="center"/>
               <w:rPr>
-                <w:rFonts w:ascii="Noto Sans KR Regular" w:eastAsia="Noto Sans KR Regular" w:hAnsi="Noto Sans KR Regular" w:hint="eastAsia"/>
+                <w:rFonts w:ascii="Noto Sans KR Regular" w:eastAsia="Noto Sans KR Regular" w:hAnsi="Noto Sans KR Regular"/>
                 <w:color w:val="000000"/>
                 <w:sz w:val="16"/>
               </w:rPr>
@@ -2337,7 +2304,7 @@
             <w:pPr>
               <w:ind w:left="261"/>
               <w:rPr>
-                <w:rFonts w:ascii="Noto Sans KR Regular" w:eastAsia="Noto Sans KR Regular" w:hAnsi="Noto Sans KR Regular" w:hint="eastAsia"/>
+                <w:rFonts w:ascii="Noto Sans KR Regular" w:eastAsia="Noto Sans KR Regular" w:hAnsi="Noto Sans KR Regular"/>
                 <w:color w:val="000000"/>
                 <w:sz w:val="16"/>
               </w:rPr>
@@ -2366,7 +2333,7 @@
               <w:ind w:leftChars="0" w:left="0"/>
               <w:jc w:val="center"/>
               <w:rPr>
-                <w:rFonts w:ascii="Noto Sans KR Regular" w:eastAsia="Noto Sans KR Regular" w:hAnsi="Noto Sans KR Regular" w:hint="eastAsia"/>
+                <w:rFonts w:ascii="Noto Sans KR Regular" w:eastAsia="Noto Sans KR Regular" w:hAnsi="Noto Sans KR Regular"/>
               </w:rPr>
             </w:pPr>
             <w:r>
@@ -2390,7 +2357,7 @@
               <w:ind w:leftChars="-58" w:left="-22" w:hangingChars="58" w:hanging="85"/>
               <w:jc w:val="center"/>
               <w:rPr>
-                <w:rFonts w:ascii="Noto Sans KR Regular" w:eastAsia="Noto Sans KR Regular" w:hAnsi="Noto Sans KR Regular" w:hint="eastAsia"/>
+                <w:rFonts w:ascii="Noto Sans KR Regular" w:eastAsia="Noto Sans KR Regular" w:hAnsi="Noto Sans KR Regular"/>
                 <w:color w:val="000000"/>
                 <w:sz w:val="16"/>
               </w:rPr>
@@ -2419,7 +2386,7 @@
               <w:ind w:leftChars="0" w:left="0"/>
               <w:jc w:val="center"/>
               <w:rPr>
-                <w:rFonts w:ascii="Noto Sans KR Regular" w:eastAsia="Noto Sans KR Regular" w:hAnsi="Noto Sans KR Regular" w:hint="eastAsia"/>
+                <w:rFonts w:ascii="Noto Sans KR Regular" w:eastAsia="Noto Sans KR Regular" w:hAnsi="Noto Sans KR Regular"/>
               </w:rPr>
             </w:pPr>
             <w:r>
@@ -2528,7 +2495,7 @@
               <w:ind w:leftChars="0" w:left="0"/>
               <w:jc w:val="center"/>
               <w:rPr>
-                <w:rFonts w:ascii="Noto Sans KR Regular" w:eastAsia="Noto Sans KR Regular" w:hAnsi="Noto Sans KR Regular" w:hint="eastAsia"/>
+                <w:rFonts w:ascii="Noto Sans KR Regular" w:eastAsia="Noto Sans KR Regular" w:hAnsi="Noto Sans KR Regular"/>
               </w:rPr>
             </w:pPr>
             <w:r>
@@ -2579,7 +2546,7 @@
               <w:ind w:leftChars="0" w:left="0"/>
               <w:jc w:val="center"/>
               <w:rPr>
-                <w:rFonts w:ascii="Noto Sans KR Regular" w:eastAsia="Noto Sans KR Regular" w:hAnsi="Noto Sans KR Regular" w:hint="eastAsia"/>
+                <w:rFonts w:ascii="Noto Sans KR Regular" w:eastAsia="Noto Sans KR Regular" w:hAnsi="Noto Sans KR Regular"/>
               </w:rPr>
             </w:pPr>
             <w:r>
@@ -2606,7 +2573,7 @@
               <w:ind w:leftChars="-58" w:left="-22" w:rightChars="14" w:right="26" w:hangingChars="58" w:hanging="85"/>
               <w:jc w:val="center"/>
               <w:rPr>
-                <w:rFonts w:ascii="Noto Sans KR Regular" w:eastAsia="Noto Sans KR Regular" w:hAnsi="Noto Sans KR Regular" w:hint="eastAsia"/>
+                <w:rFonts w:ascii="Noto Sans KR Regular" w:eastAsia="Noto Sans KR Regular" w:hAnsi="Noto Sans KR Regular"/>
                 <w:color w:val="000000"/>
                 <w:sz w:val="16"/>
               </w:rPr>
@@ -2633,7 +2600,7 @@
             <w:pPr>
               <w:ind w:left="261"/>
               <w:rPr>
-                <w:rFonts w:ascii="Noto Sans KR Regular" w:eastAsia="Noto Sans KR Regular" w:hAnsi="Noto Sans KR Regular" w:hint="eastAsia"/>
+                <w:rFonts w:ascii="Noto Sans KR Regular" w:eastAsia="Noto Sans KR Regular" w:hAnsi="Noto Sans KR Regular"/>
                 <w:color w:val="000000"/>
                 <w:sz w:val="16"/>
               </w:rPr>
@@ -2662,7 +2629,7 @@
               <w:ind w:leftChars="0" w:left="0"/>
               <w:jc w:val="center"/>
               <w:rPr>
-                <w:rFonts w:ascii="Noto Sans KR Regular" w:eastAsia="Noto Sans KR Regular" w:hAnsi="Noto Sans KR Regular" w:hint="eastAsia"/>
+                <w:rFonts w:ascii="Noto Sans KR Regular" w:eastAsia="Noto Sans KR Regular" w:hAnsi="Noto Sans KR Regular"/>
               </w:rPr>
             </w:pPr>
             <w:r>
@@ -2686,7 +2653,7 @@
               <w:ind w:leftChars="-58" w:left="-22" w:hangingChars="58" w:hanging="85"/>
               <w:jc w:val="center"/>
               <w:rPr>
-                <w:rFonts w:ascii="Noto Sans KR Regular" w:eastAsia="Noto Sans KR Regular" w:hAnsi="Noto Sans KR Regular" w:hint="eastAsia"/>
+                <w:rFonts w:ascii="Noto Sans KR Regular" w:eastAsia="Noto Sans KR Regular" w:hAnsi="Noto Sans KR Regular"/>
                 <w:color w:val="000000"/>
                 <w:sz w:val="16"/>
               </w:rPr>
@@ -2715,7 +2682,7 @@
               <w:ind w:leftChars="0" w:left="0"/>
               <w:jc w:val="center"/>
               <w:rPr>
-                <w:rFonts w:ascii="Noto Sans KR Regular" w:eastAsia="Noto Sans KR Regular" w:hAnsi="Noto Sans KR Regular" w:hint="eastAsia"/>
+                <w:rFonts w:ascii="Noto Sans KR Regular" w:eastAsia="Noto Sans KR Regular" w:hAnsi="Noto Sans KR Regular"/>
               </w:rPr>
             </w:pPr>
             <w:r>
@@ -2749,6 +2716,13 @@
                 <w:sz w:val="16"/>
               </w:rPr>
               <w:t>24</w:t>
+            </w:r>
+            <w:r>
+              <w:rPr>
+                <w:rFonts w:ascii="Noto Sans KR Regular" w:eastAsia="Noto Sans KR Regular" w:hAnsi="Noto Sans KR Regular"/>
+                <w:sz w:val="16"/>
+              </w:rPr>
+              <w:t>.0</w:t>
             </w:r>
           </w:p>
         </w:tc>
@@ -2832,7 +2806,7 @@
               <w:ind w:leftChars="0" w:left="0"/>
               <w:jc w:val="center"/>
               <w:rPr>
-                <w:rFonts w:ascii="Noto Sans KR Regular" w:eastAsia="Noto Sans KR Regular" w:hAnsi="Noto Sans KR Regular" w:hint="eastAsia"/>
+                <w:rFonts w:ascii="Noto Sans KR Regular" w:eastAsia="Noto Sans KR Regular" w:hAnsi="Noto Sans KR Regular"/>
               </w:rPr>
             </w:pPr>
           </w:p>
@@ -2876,7 +2850,7 @@
               <w:ind w:leftChars="0" w:left="0"/>
               <w:jc w:val="center"/>
               <w:rPr>
-                <w:rFonts w:ascii="Noto Sans KR Regular" w:eastAsia="Noto Sans KR Regular" w:hAnsi="Noto Sans KR Regular" w:hint="eastAsia"/>
+                <w:rFonts w:ascii="Noto Sans KR Regular" w:eastAsia="Noto Sans KR Regular" w:hAnsi="Noto Sans KR Regular"/>
               </w:rPr>
             </w:pPr>
           </w:p>
@@ -2942,7 +2916,7 @@
               <w:ind w:leftChars="0" w:left="0"/>
               <w:jc w:val="center"/>
               <w:rPr>
-                <w:rFonts w:ascii="Noto Sans KR Regular" w:eastAsia="Noto Sans KR Regular" w:hAnsi="Noto Sans KR Regular" w:hint="eastAsia"/>
+                <w:rFonts w:ascii="Noto Sans KR Regular" w:eastAsia="Noto Sans KR Regular" w:hAnsi="Noto Sans KR Regular"/>
               </w:rPr>
             </w:pPr>
           </w:p>
@@ -2986,7 +2960,7 @@
               <w:ind w:leftChars="0" w:left="0"/>
               <w:jc w:val="center"/>
               <w:rPr>
-                <w:rFonts w:ascii="Noto Sans KR Regular" w:eastAsia="Noto Sans KR Regular" w:hAnsi="Noto Sans KR Regular" w:hint="eastAsia"/>
+                <w:rFonts w:ascii="Noto Sans KR Regular" w:eastAsia="Noto Sans KR Regular" w:hAnsi="Noto Sans KR Regular"/>
               </w:rPr>
             </w:pPr>
           </w:p>
@@ -3064,6 +3038,13 @@
               </w:rPr>
               <w:t>0.79</w:t>
             </w:r>
+            <w:r>
+              <w:rPr>
+                <w:rFonts w:ascii="Noto Sans KR Regular" w:eastAsia="Noto Sans KR Regular" w:hAnsi="Noto Sans KR Regular" w:cs="Times New Roman"/>
+                <w:sz w:val="16"/>
+              </w:rPr>
+              <w:t>0</w:t>
+            </w:r>
           </w:p>
         </w:tc>
       </w:tr>
@@ -3084,7 +3065,7 @@
         <w:spacing w:after="0"/>
         <w:ind w:leftChars="0" w:left="709"/>
         <w:rPr>
-          <w:rFonts w:ascii="Noto Sans KR Regular" w:eastAsia="Noto Sans KR Regular" w:hAnsi="Noto Sans KR Regular" w:hint="eastAsia"/>
+          <w:rFonts w:ascii="Noto Sans KR Regular" w:eastAsia="Noto Sans KR Regular" w:hAnsi="Noto Sans KR Regular"/>
         </w:rPr>
       </w:pPr>
     </w:p>
@@ -3155,9 +3136,6 @@
               <w:pStyle w:val="ListParagraph"/>
               <w:ind w:leftChars="0" w:left="0"/>
               <w:jc w:val="center"/>
-              <w:rPr>
-                <w:rFonts w:hint="eastAsia"/>
-              </w:rPr>
             </w:pPr>
             <w:r>
               <w:rPr>
@@ -3178,9 +3156,6 @@
               <w:pStyle w:val="ListParagraph"/>
               <w:ind w:leftChars="0" w:left="0"/>
               <w:jc w:val="center"/>
-              <w:rPr>
-                <w:rFonts w:hint="eastAsia"/>
-              </w:rPr>
             </w:pPr>
             <w:r>
               <w:rPr>
@@ -3201,9 +3176,6 @@
               <w:pStyle w:val="ListParagraph"/>
               <w:ind w:leftChars="0" w:left="0"/>
               <w:jc w:val="center"/>
-              <w:rPr>
-                <w:rFonts w:hint="eastAsia"/>
-              </w:rPr>
             </w:pPr>
             <w:r>
               <w:rPr>
@@ -3229,7 +3201,7 @@
               <w:ind w:leftChars="0" w:left="0"/>
               <w:jc w:val="center"/>
               <w:rPr>
-                <w:rFonts w:ascii="Noto Sans KR Regular" w:eastAsia="Noto Sans KR Regular" w:hAnsi="Noto Sans KR Regular" w:hint="eastAsia"/>
+                <w:rFonts w:ascii="Noto Sans KR Regular" w:eastAsia="Noto Sans KR Regular" w:hAnsi="Noto Sans KR Regular"/>
               </w:rPr>
             </w:pPr>
             <w:r>
@@ -3251,7 +3223,7 @@
               <w:ind w:leftChars="0" w:left="0"/>
               <w:jc w:val="center"/>
               <w:rPr>
-                <w:rFonts w:ascii="Noto Sans KR Regular" w:eastAsia="Noto Sans KR Regular" w:hAnsi="Noto Sans KR Regular" w:hint="eastAsia"/>
+                <w:rFonts w:ascii="Noto Sans KR Regular" w:eastAsia="Noto Sans KR Regular" w:hAnsi="Noto Sans KR Regular"/>
               </w:rPr>
             </w:pPr>
             <m:oMath>
@@ -3327,7 +3299,7 @@
               <w:ind w:leftChars="0" w:left="0"/>
               <w:jc w:val="center"/>
               <w:rPr>
-                <w:rFonts w:ascii="Noto Sans KR Regular" w:eastAsia="Noto Sans KR Regular" w:hAnsi="Noto Sans KR Regular" w:hint="eastAsia"/>
+                <w:rFonts w:ascii="Noto Sans KR Regular" w:eastAsia="Noto Sans KR Regular" w:hAnsi="Noto Sans KR Regular"/>
               </w:rPr>
             </w:pPr>
             <m:oMath>
@@ -3576,9 +3548,6 @@
               <w:pStyle w:val="ListParagraph"/>
               <w:ind w:leftChars="0" w:left="0"/>
               <w:jc w:val="center"/>
-              <w:rPr>
-                <w:rFonts w:hint="eastAsia"/>
-              </w:rPr>
             </w:pPr>
             <w:r>
               <w:rPr>
@@ -3620,9 +3589,6 @@
               <w:pStyle w:val="ListParagraph"/>
               <w:ind w:leftChars="0" w:left="0"/>
               <w:jc w:val="center"/>
-              <w:rPr>
-                <w:rFonts w:hint="eastAsia"/>
-              </w:rPr>
             </w:pPr>
             <w:r>
               <w:rPr>
@@ -3663,9 +3629,6 @@
               <w:pStyle w:val="ListParagraph"/>
               <w:ind w:leftChars="0" w:left="0"/>
               <w:jc w:val="center"/>
-              <w:rPr>
-                <w:rFonts w:hint="eastAsia"/>
-              </w:rPr>
             </w:pPr>
             <w:r>
               <w:rPr>
@@ -3760,7 +3723,7 @@
               <w:ind w:leftChars="0" w:left="0"/>
               <w:jc w:val="center"/>
               <w:rPr>
-                <w:rFonts w:ascii="Noto Sans KR Regular" w:eastAsia="Noto Sans KR Regular" w:hAnsi="Noto Sans KR Regular" w:hint="eastAsia"/>
+                <w:rFonts w:ascii="Noto Sans KR Regular" w:eastAsia="Noto Sans KR Regular" w:hAnsi="Noto Sans KR Regular"/>
               </w:rPr>
             </w:pPr>
             <w:r>
@@ -3782,7 +3745,7 @@
               <w:ind w:leftChars="0" w:left="0"/>
               <w:jc w:val="center"/>
               <w:rPr>
-                <w:rFonts w:ascii="Noto Sans KR Regular" w:eastAsia="Noto Sans KR Regular" w:hAnsi="Noto Sans KR Regular" w:hint="eastAsia"/>
+                <w:rFonts w:ascii="Noto Sans KR Regular" w:eastAsia="Noto Sans KR Regular" w:hAnsi="Noto Sans KR Regular"/>
               </w:rPr>
             </w:pPr>
             <m:oMathPara>
@@ -3827,7 +3790,7 @@
               <w:ind w:leftChars="0" w:left="0"/>
               <w:jc w:val="center"/>
               <w:rPr>
-                <w:rFonts w:ascii="Noto Sans KR Regular" w:eastAsia="Noto Sans KR Regular" w:hAnsi="Noto Sans KR Regular" w:hint="eastAsia"/>
+                <w:rFonts w:ascii="Noto Sans KR Regular" w:eastAsia="Noto Sans KR Regular" w:hAnsi="Noto Sans KR Regular"/>
               </w:rPr>
             </w:pPr>
             <w:r>
@@ -3849,7 +3812,7 @@
               <w:ind w:leftChars="0" w:left="0"/>
               <w:jc w:val="center"/>
               <w:rPr>
-                <w:rFonts w:ascii="Noto Sans KR Regular" w:eastAsia="Noto Sans KR Regular" w:hAnsi="Noto Sans KR Regular" w:hint="eastAsia"/>
+                <w:rFonts w:ascii="Noto Sans KR Regular" w:eastAsia="Noto Sans KR Regular" w:hAnsi="Noto Sans KR Regular"/>
               </w:rPr>
             </w:pPr>
             <m:oMathPara>
@@ -3900,7 +3863,7 @@
               <w:ind w:leftChars="0" w:left="0"/>
               <w:jc w:val="center"/>
               <w:rPr>
-                <w:rFonts w:ascii="Noto Sans KR Regular" w:eastAsia="Noto Sans KR Regular" w:hAnsi="Noto Sans KR Regular" w:hint="eastAsia"/>
+                <w:rFonts w:ascii="Noto Sans KR Regular" w:eastAsia="Noto Sans KR Regular" w:hAnsi="Noto Sans KR Regular"/>
               </w:rPr>
             </w:pPr>
             <m:oMathPara>
@@ -3982,7 +3945,7 @@
               <w:ind w:leftChars="-20" w:left="0" w:hangingChars="20" w:hanging="37"/>
               <w:jc w:val="center"/>
               <w:rPr>
-                <w:rFonts w:ascii="Noto Sans KR Regular" w:eastAsia="Noto Sans KR Regular" w:hAnsi="Noto Sans KR Regular" w:hint="eastAsia"/>
+                <w:rFonts w:ascii="Noto Sans KR Regular" w:eastAsia="Noto Sans KR Regular" w:hAnsi="Noto Sans KR Regular"/>
               </w:rPr>
             </w:pPr>
             <w:r>
@@ -4004,7 +3967,7 @@
               <w:ind w:leftChars="0" w:left="0"/>
               <w:jc w:val="center"/>
               <w:rPr>
-                <w:rFonts w:ascii="Noto Sans KR Regular" w:eastAsia="Noto Sans KR Regular" w:hAnsi="Noto Sans KR Regular" w:hint="eastAsia"/>
+                <w:rFonts w:ascii="Noto Sans KR Regular" w:eastAsia="Noto Sans KR Regular" w:hAnsi="Noto Sans KR Regular"/>
               </w:rPr>
             </w:pPr>
             <m:oMathPara>
@@ -4049,7 +4012,7 @@
               <w:ind w:leftChars="0" w:left="0"/>
               <w:jc w:val="center"/>
               <w:rPr>
-                <w:rFonts w:ascii="Noto Sans KR Regular" w:eastAsia="Noto Sans KR Regular" w:hAnsi="Noto Sans KR Regular" w:hint="eastAsia"/>
+                <w:rFonts w:ascii="Noto Sans KR Regular" w:eastAsia="Noto Sans KR Regular" w:hAnsi="Noto Sans KR Regular"/>
               </w:rPr>
             </w:pPr>
             <w:r>
@@ -4071,7 +4034,7 @@
               <w:ind w:leftChars="0" w:left="0"/>
               <w:jc w:val="center"/>
               <w:rPr>
-                <w:rFonts w:ascii="Noto Sans KR Regular" w:eastAsia="Noto Sans KR Regular" w:hAnsi="Noto Sans KR Regular" w:hint="eastAsia"/>
+                <w:rFonts w:ascii="Noto Sans KR Regular" w:eastAsia="Noto Sans KR Regular" w:hAnsi="Noto Sans KR Regular"/>
               </w:rPr>
             </w:pPr>
             <m:oMathPara>
@@ -4122,7 +4085,7 @@
               <w:ind w:leftChars="0" w:left="0"/>
               <w:jc w:val="center"/>
               <w:rPr>
-                <w:rFonts w:ascii="Noto Sans KR Regular" w:eastAsia="Noto Sans KR Regular" w:hAnsi="Noto Sans KR Regular" w:hint="eastAsia"/>
+                <w:rFonts w:ascii="Noto Sans KR Regular" w:eastAsia="Noto Sans KR Regular" w:hAnsi="Noto Sans KR Regular"/>
               </w:rPr>
             </w:pPr>
             <m:oMathPara>
@@ -4204,7 +4167,7 @@
               <w:ind w:leftChars="0" w:left="0"/>
               <w:jc w:val="center"/>
               <w:rPr>
-                <w:rFonts w:ascii="Noto Sans KR Regular" w:eastAsia="Noto Sans KR Regular" w:hAnsi="Noto Sans KR Regular" w:hint="eastAsia"/>
+                <w:rFonts w:ascii="Noto Sans KR Regular" w:eastAsia="Noto Sans KR Regular" w:hAnsi="Noto Sans KR Regular"/>
               </w:rPr>
             </w:pPr>
             <m:oMathPara>
@@ -4445,7 +4408,7 @@
               <w:ind w:leftChars="0" w:left="0"/>
               <w:jc w:val="center"/>
               <w:rPr>
-                <w:rFonts w:ascii="Noto Sans KR Regular" w:eastAsia="Noto Sans KR Regular" w:hAnsi="Noto Sans KR Regular" w:hint="eastAsia"/>
+                <w:rFonts w:ascii="Noto Sans KR Regular" w:eastAsia="Noto Sans KR Regular" w:hAnsi="Noto Sans KR Regular"/>
               </w:rPr>
             </w:pPr>
             <w:r>
@@ -4490,7 +4453,7 @@
               <w:ind w:leftChars="0" w:left="0"/>
               <w:jc w:val="center"/>
               <w:rPr>
-                <w:rFonts w:ascii="Noto Sans KR Regular" w:eastAsia="Noto Sans KR Regular" w:hAnsi="Noto Sans KR Regular" w:hint="eastAsia"/>
+                <w:rFonts w:ascii="Noto Sans KR Regular" w:eastAsia="Noto Sans KR Regular" w:hAnsi="Noto Sans KR Regular"/>
               </w:rPr>
             </w:pPr>
             <w:r>
@@ -4573,7 +4536,7 @@
               <w:ind w:leftChars="0" w:left="0"/>
               <w:jc w:val="center"/>
               <w:rPr>
-                <w:rFonts w:ascii="Noto Sans KR Regular" w:eastAsia="Noto Sans KR Regular" w:hAnsi="Noto Sans KR Regular" w:hint="eastAsia"/>
+                <w:rFonts w:ascii="Noto Sans KR Regular" w:eastAsia="Noto Sans KR Regular" w:hAnsi="Noto Sans KR Regular"/>
               </w:rPr>
             </w:pPr>
             <w:r>
@@ -4624,7 +4587,7 @@
               <w:ind w:leftChars="0" w:left="0"/>
               <w:jc w:val="center"/>
               <w:rPr>
-                <w:rFonts w:ascii="Noto Sans KR Regular" w:eastAsia="Noto Sans KR Regular" w:hAnsi="Noto Sans KR Regular" w:hint="eastAsia"/>
+                <w:rFonts w:ascii="Noto Sans KR Regular" w:eastAsia="Noto Sans KR Regular" w:hAnsi="Noto Sans KR Regular"/>
               </w:rPr>
             </w:pPr>
             <w:r>
@@ -4720,7 +4683,7 @@
               <w:ind w:leftChars="0" w:left="0"/>
               <w:jc w:val="center"/>
               <w:rPr>
-                <w:rFonts w:ascii="Noto Sans KR Regular" w:eastAsia="Noto Sans KR Regular" w:hAnsi="Noto Sans KR Regular" w:hint="eastAsia"/>
+                <w:rFonts w:ascii="Noto Sans KR Regular" w:eastAsia="Noto Sans KR Regular" w:hAnsi="Noto Sans KR Regular"/>
               </w:rPr>
             </w:pPr>
             <w:r>
@@ -4765,7 +4728,7 @@
               <w:ind w:leftChars="0" w:left="0"/>
               <w:jc w:val="center"/>
               <w:rPr>
-                <w:rFonts w:ascii="Noto Sans KR Regular" w:eastAsia="Noto Sans KR Regular" w:hAnsi="Noto Sans KR Regular" w:hint="eastAsia"/>
+                <w:rFonts w:ascii="Noto Sans KR Regular" w:eastAsia="Noto Sans KR Regular" w:hAnsi="Noto Sans KR Regular"/>
               </w:rPr>
             </w:pPr>
             <w:r>
@@ -4789,10 +4752,35 @@
               <w:ind w:leftChars="-58" w:left="-22" w:rightChars="14" w:right="26" w:hangingChars="58" w:hanging="85"/>
               <w:jc w:val="center"/>
               <w:rPr>
+                <w:rFonts w:ascii="Noto Sans KR Regular" w:eastAsia="Noto Sans KR Regular" w:hAnsi="Noto Sans KR Regular"/>
+                <w:color w:val="000000"/>
+                <w:sz w:val="16"/>
+              </w:rPr>
+            </w:pPr>
+            <w:r>
+              <w:rPr>
                 <w:rFonts w:ascii="Noto Sans KR Regular" w:eastAsia="Noto Sans KR Regular" w:hAnsi="Noto Sans KR Regular" w:hint="eastAsia"/>
                 <w:color w:val="000000"/>
                 <w:sz w:val="16"/>
               </w:rPr>
+              <w:t>16.8</w:t>
+            </w:r>
+          </w:p>
+        </w:tc>
+        <w:tc>
+          <w:tcPr>
+            <w:tcW w:w="1064" w:type="dxa"/>
+            <w:vAlign w:val="center"/>
+          </w:tcPr>
+          <w:p>
+            <w:pPr>
+              <w:ind w:leftChars="-58" w:left="-107"/>
+              <w:jc w:val="center"/>
+              <w:rPr>
+                <w:rFonts w:ascii="Noto Sans KR Regular" w:eastAsia="Noto Sans KR Regular" w:hAnsi="Noto Sans KR Regular"/>
+                <w:color w:val="000000"/>
+                <w:sz w:val="16"/>
+              </w:rPr>
             </w:pPr>
             <w:r>
               <w:rPr>
@@ -4800,38 +4788,60 @@
                 <w:color w:val="000000"/>
                 <w:sz w:val="16"/>
               </w:rPr>
-              <w:t>16.8</w:t>
-            </w:r>
-          </w:p>
-        </w:tc>
-        <w:tc>
-          <w:tcPr>
-            <w:tcW w:w="1064" w:type="dxa"/>
-            <w:vAlign w:val="center"/>
-          </w:tcPr>
-          <w:p>
-            <w:pPr>
-              <w:ind w:leftChars="-58" w:left="-107"/>
-              <w:jc w:val="center"/>
+              <w:t>8.5</w:t>
+            </w:r>
+          </w:p>
+        </w:tc>
+        <w:tc>
+          <w:tcPr>
+            <w:tcW w:w="354" w:type="dxa"/>
+            <w:vAlign w:val="center"/>
+          </w:tcPr>
+          <w:p>
+            <w:pPr>
+              <w:pStyle w:val="ListParagraph"/>
+              <w:ind w:leftChars="0" w:left="0"/>
+              <w:jc w:val="center"/>
+              <w:rPr>
+                <w:rFonts w:ascii="Noto Sans KR Regular" w:eastAsia="Noto Sans KR Regular" w:hAnsi="Noto Sans KR Regular"/>
+              </w:rPr>
+            </w:pPr>
+            <w:r>
+              <w:rPr>
+                <w:rFonts w:ascii="Noto Sans KR Regular" w:eastAsia="Noto Sans KR Regular" w:hAnsi="Noto Sans KR Regular" w:hint="eastAsia"/>
+              </w:rPr>
+              <w:t>2</w:t>
+            </w:r>
+          </w:p>
+        </w:tc>
+        <w:tc>
+          <w:tcPr>
+            <w:tcW w:w="567" w:type="dxa"/>
+            <w:vAlign w:val="center"/>
+          </w:tcPr>
+          <w:p>
+            <w:pPr>
+              <w:ind w:leftChars="-58" w:left="-22" w:hangingChars="58" w:hanging="85"/>
+              <w:jc w:val="center"/>
+              <w:rPr>
+                <w:rFonts w:ascii="Noto Sans KR Regular" w:eastAsia="Noto Sans KR Regular" w:hAnsi="Noto Sans KR Regular"/>
+                <w:color w:val="000000"/>
+                <w:sz w:val="16"/>
+              </w:rPr>
+            </w:pPr>
+            <w:r>
               <w:rPr>
                 <w:rFonts w:ascii="Noto Sans KR Regular" w:eastAsia="Noto Sans KR Regular" w:hAnsi="Noto Sans KR Regular" w:hint="eastAsia"/>
                 <w:color w:val="000000"/>
                 <w:sz w:val="16"/>
               </w:rPr>
-            </w:pPr>
-            <w:r>
-              <w:rPr>
-                <w:rFonts w:ascii="Noto Sans KR Regular" w:eastAsia="Noto Sans KR Regular" w:hAnsi="Noto Sans KR Regular" w:hint="eastAsia"/>
-                <w:color w:val="000000"/>
-                <w:sz w:val="16"/>
-              </w:rPr>
-              <w:t>8.5</w:t>
-            </w:r>
-          </w:p>
-        </w:tc>
-        <w:tc>
-          <w:tcPr>
-            <w:tcW w:w="354" w:type="dxa"/>
+              <w:t>20.4</w:t>
+            </w:r>
+          </w:p>
+        </w:tc>
+        <w:tc>
+          <w:tcPr>
+            <w:tcW w:w="425" w:type="dxa"/>
             <w:vAlign w:val="center"/>
           </w:tcPr>
           <w:p>
@@ -4840,104 +4850,57 @@
               <w:ind w:leftChars="0" w:left="0"/>
               <w:jc w:val="center"/>
               <w:rPr>
+                <w:rFonts w:ascii="Noto Sans KR Regular" w:eastAsia="Noto Sans KR Regular" w:hAnsi="Noto Sans KR Regular"/>
+              </w:rPr>
+            </w:pPr>
+            <w:r>
+              <w:rPr>
                 <w:rFonts w:ascii="Noto Sans KR Regular" w:eastAsia="Noto Sans KR Regular" w:hAnsi="Noto Sans KR Regular" w:hint="eastAsia"/>
               </w:rPr>
+              <w:t>6</w:t>
+            </w:r>
+          </w:p>
+        </w:tc>
+        <w:tc>
+          <w:tcPr>
+            <w:tcW w:w="709" w:type="dxa"/>
+            <w:vAlign w:val="center"/>
+          </w:tcPr>
+          <w:p>
+            <w:pPr>
+              <w:ind w:leftChars="-58" w:left="-107"/>
+              <w:jc w:val="center"/>
+              <w:rPr>
+                <w:rFonts w:ascii="Noto Sans KR Regular" w:eastAsia="Noto Sans KR Regular" w:hAnsi="Noto Sans KR Regular"/>
+                <w:sz w:val="16"/>
+              </w:rPr>
             </w:pPr>
             <w:r>
               <w:rPr>
                 <w:rFonts w:ascii="Noto Sans KR Regular" w:eastAsia="Noto Sans KR Regular" w:hAnsi="Noto Sans KR Regular" w:hint="eastAsia"/>
-              </w:rPr>
-              <w:t>2</w:t>
-            </w:r>
-          </w:p>
-        </w:tc>
-        <w:tc>
-          <w:tcPr>
-            <w:tcW w:w="567" w:type="dxa"/>
-            <w:vAlign w:val="center"/>
-          </w:tcPr>
-          <w:p>
-            <w:pPr>
-              <w:ind w:leftChars="-58" w:left="-22" w:hangingChars="58" w:hanging="85"/>
-              <w:jc w:val="center"/>
+                <w:sz w:val="16"/>
+              </w:rPr>
+              <w:t>13.5</w:t>
+            </w:r>
+          </w:p>
+        </w:tc>
+        <w:tc>
+          <w:tcPr>
+            <w:tcW w:w="1135" w:type="dxa"/>
+            <w:vAlign w:val="center"/>
+          </w:tcPr>
+          <w:p>
+            <w:pPr>
+              <w:ind w:leftChars="-58" w:left="-107"/>
+              <w:jc w:val="center"/>
+              <w:rPr>
+                <w:rFonts w:ascii="Noto Sans KR Regular" w:eastAsia="Noto Sans KR Regular" w:hAnsi="Noto Sans KR Regular"/>
+                <w:sz w:val="16"/>
+              </w:rPr>
+            </w:pPr>
+            <w:r>
               <w:rPr>
                 <w:rFonts w:ascii="Noto Sans KR Regular" w:eastAsia="Noto Sans KR Regular" w:hAnsi="Noto Sans KR Regular" w:hint="eastAsia"/>
-                <w:color w:val="000000"/>
-                <w:sz w:val="16"/>
-              </w:rPr>
-            </w:pPr>
-            <w:r>
-              <w:rPr>
-                <w:rFonts w:ascii="Noto Sans KR Regular" w:eastAsia="Noto Sans KR Regular" w:hAnsi="Noto Sans KR Regular" w:hint="eastAsia"/>
-                <w:color w:val="000000"/>
-                <w:sz w:val="16"/>
-              </w:rPr>
-              <w:t>20.4</w:t>
-            </w:r>
-          </w:p>
-        </w:tc>
-        <w:tc>
-          <w:tcPr>
-            <w:tcW w:w="425" w:type="dxa"/>
-            <w:vAlign w:val="center"/>
-          </w:tcPr>
-          <w:p>
-            <w:pPr>
-              <w:pStyle w:val="ListParagraph"/>
-              <w:ind w:leftChars="0" w:left="0"/>
-              <w:jc w:val="center"/>
-              <w:rPr>
-                <w:rFonts w:ascii="Noto Sans KR Regular" w:eastAsia="Noto Sans KR Regular" w:hAnsi="Noto Sans KR Regular" w:hint="eastAsia"/>
-              </w:rPr>
-            </w:pPr>
-            <w:r>
-              <w:rPr>
-                <w:rFonts w:ascii="Noto Sans KR Regular" w:eastAsia="Noto Sans KR Regular" w:hAnsi="Noto Sans KR Regular" w:hint="eastAsia"/>
-              </w:rPr>
-              <w:t>6</w:t>
-            </w:r>
-          </w:p>
-        </w:tc>
-        <w:tc>
-          <w:tcPr>
-            <w:tcW w:w="709" w:type="dxa"/>
-            <w:vAlign w:val="center"/>
-          </w:tcPr>
-          <w:p>
-            <w:pPr>
-              <w:ind w:leftChars="-58" w:left="-107"/>
-              <w:jc w:val="center"/>
-              <w:rPr>
-                <w:rFonts w:ascii="Noto Sans KR Regular" w:eastAsia="Noto Sans KR Regular" w:hAnsi="Noto Sans KR Regular"/>
-                <w:sz w:val="16"/>
-              </w:rPr>
-            </w:pPr>
-            <w:r>
-              <w:rPr>
-                <w:rFonts w:ascii="Noto Sans KR Regular" w:eastAsia="Noto Sans KR Regular" w:hAnsi="Noto Sans KR Regular" w:hint="eastAsia"/>
-                <w:sz w:val="16"/>
-              </w:rPr>
-              <w:t>13.5</w:t>
-            </w:r>
-          </w:p>
-        </w:tc>
-        <w:tc>
-          <w:tcPr>
-            <w:tcW w:w="1135" w:type="dxa"/>
-            <w:vAlign w:val="center"/>
-          </w:tcPr>
-          <w:p>
-            <w:pPr>
-              <w:ind w:leftChars="-58" w:left="-107"/>
-              <w:jc w:val="center"/>
-              <w:rPr>
-                <w:rFonts w:ascii="Noto Sans KR Regular" w:eastAsia="Noto Sans KR Regular" w:hAnsi="Noto Sans KR Regular"/>
-                <w:sz w:val="16"/>
-              </w:rPr>
-            </w:pPr>
-            <w:r>
-              <w:rPr>
-                <w:rFonts w:ascii="Noto Sans KR Regular" w:eastAsia="Noto Sans KR Regular" w:hAnsi="Noto Sans KR Regular" w:hint="eastAsia"/>
                 <w:sz w:val="16"/>
               </w:rPr>
               <w:t>6.9</w:t>
@@ -4964,6 +4927,13 @@
                 <w:sz w:val="16"/>
               </w:rPr>
               <w:t>0.81</w:t>
+            </w:r>
+            <w:r>
+              <w:rPr>
+                <w:rFonts w:ascii="Noto Sans KR Regular" w:eastAsia="Noto Sans KR Regular" w:hAnsi="Noto Sans KR Regular"/>
+                <w:sz w:val="16"/>
+              </w:rPr>
+              <w:t>0</w:t>
             </w:r>
           </w:p>
         </w:tc>
@@ -4986,7 +4956,7 @@
               <w:ind w:leftChars="0" w:left="0"/>
               <w:jc w:val="center"/>
               <w:rPr>
-                <w:rFonts w:ascii="Noto Sans KR Regular" w:eastAsia="Noto Sans KR Regular" w:hAnsi="Noto Sans KR Regular" w:hint="eastAsia"/>
+                <w:rFonts w:ascii="Noto Sans KR Regular" w:eastAsia="Noto Sans KR Regular" w:hAnsi="Noto Sans KR Regular"/>
               </w:rPr>
             </w:pPr>
             <w:r>
@@ -5037,7 +5007,7 @@
               <w:ind w:leftChars="0" w:left="0"/>
               <w:jc w:val="center"/>
               <w:rPr>
-                <w:rFonts w:ascii="Noto Sans KR Regular" w:eastAsia="Noto Sans KR Regular" w:hAnsi="Noto Sans KR Regular" w:hint="eastAsia"/>
+                <w:rFonts w:ascii="Noto Sans KR Regular" w:eastAsia="Noto Sans KR Regular" w:hAnsi="Noto Sans KR Regular"/>
               </w:rPr>
             </w:pPr>
             <w:r>
@@ -5064,7 +5034,7 @@
               <w:ind w:leftChars="-58" w:left="-22" w:rightChars="14" w:right="26" w:hangingChars="58" w:hanging="85"/>
               <w:jc w:val="center"/>
               <w:rPr>
-                <w:rFonts w:ascii="Noto Sans KR Regular" w:eastAsia="Noto Sans KR Regular" w:hAnsi="Noto Sans KR Regular" w:hint="eastAsia"/>
+                <w:rFonts w:ascii="Noto Sans KR Regular" w:eastAsia="Noto Sans KR Regular" w:hAnsi="Noto Sans KR Regular"/>
                 <w:color w:val="000000"/>
                 <w:sz w:val="16"/>
               </w:rPr>
@@ -5092,7 +5062,7 @@
               <w:ind w:leftChars="-58" w:left="-107"/>
               <w:jc w:val="center"/>
               <w:rPr>
-                <w:rFonts w:ascii="Noto Sans KR Regular" w:eastAsia="Noto Sans KR Regular" w:hAnsi="Noto Sans KR Regular" w:hint="eastAsia"/>
+                <w:rFonts w:ascii="Noto Sans KR Regular" w:eastAsia="Noto Sans KR Regular" w:hAnsi="Noto Sans KR Regular"/>
                 <w:color w:val="000000"/>
                 <w:sz w:val="16"/>
               </w:rPr>
@@ -5121,7 +5091,7 @@
               <w:ind w:leftChars="0" w:left="0"/>
               <w:jc w:val="center"/>
               <w:rPr>
-                <w:rFonts w:ascii="Noto Sans KR Regular" w:eastAsia="Noto Sans KR Regular" w:hAnsi="Noto Sans KR Regular" w:hint="eastAsia"/>
+                <w:rFonts w:ascii="Noto Sans KR Regular" w:eastAsia="Noto Sans KR Regular" w:hAnsi="Noto Sans KR Regular"/>
               </w:rPr>
             </w:pPr>
             <w:r>
@@ -5145,7 +5115,7 @@
               <w:ind w:leftChars="-58" w:left="-22" w:hangingChars="58" w:hanging="85"/>
               <w:jc w:val="center"/>
               <w:rPr>
-                <w:rFonts w:ascii="Noto Sans KR Regular" w:eastAsia="Noto Sans KR Regular" w:hAnsi="Noto Sans KR Regular" w:hint="eastAsia"/>
+                <w:rFonts w:ascii="Noto Sans KR Regular" w:eastAsia="Noto Sans KR Regular" w:hAnsi="Noto Sans KR Regular"/>
                 <w:color w:val="000000"/>
                 <w:sz w:val="16"/>
               </w:rPr>
@@ -5174,7 +5144,7 @@
               <w:ind w:leftChars="0" w:left="0"/>
               <w:jc w:val="center"/>
               <w:rPr>
-                <w:rFonts w:ascii="Noto Sans KR Regular" w:eastAsia="Noto Sans KR Regular" w:hAnsi="Noto Sans KR Regular" w:hint="eastAsia"/>
+                <w:rFonts w:ascii="Noto Sans KR Regular" w:eastAsia="Noto Sans KR Regular" w:hAnsi="Noto Sans KR Regular"/>
               </w:rPr>
             </w:pPr>
             <w:r>
@@ -5283,7 +5253,7 @@
               <w:ind w:leftChars="0" w:left="0"/>
               <w:jc w:val="center"/>
               <w:rPr>
-                <w:rFonts w:ascii="Noto Sans KR Regular" w:eastAsia="Noto Sans KR Regular" w:hAnsi="Noto Sans KR Regular" w:hint="eastAsia"/>
+                <w:rFonts w:ascii="Noto Sans KR Regular" w:eastAsia="Noto Sans KR Regular" w:hAnsi="Noto Sans KR Regular"/>
               </w:rPr>
             </w:pPr>
             <w:r>
@@ -5334,7 +5304,7 @@
               <w:ind w:leftChars="0" w:left="0"/>
               <w:jc w:val="center"/>
               <w:rPr>
-                <w:rFonts w:ascii="Noto Sans KR Regular" w:eastAsia="Noto Sans KR Regular" w:hAnsi="Noto Sans KR Regular" w:hint="eastAsia"/>
+                <w:rFonts w:ascii="Noto Sans KR Regular" w:eastAsia="Noto Sans KR Regular" w:hAnsi="Noto Sans KR Regular"/>
               </w:rPr>
             </w:pPr>
             <w:r>
@@ -5361,7 +5331,7 @@
               <w:ind w:leftChars="-58" w:left="-22" w:rightChars="14" w:right="26" w:hangingChars="58" w:hanging="85"/>
               <w:jc w:val="center"/>
               <w:rPr>
-                <w:rFonts w:ascii="Noto Sans KR Regular" w:eastAsia="Noto Sans KR Regular" w:hAnsi="Noto Sans KR Regular" w:hint="eastAsia"/>
+                <w:rFonts w:ascii="Noto Sans KR Regular" w:eastAsia="Noto Sans KR Regular" w:hAnsi="Noto Sans KR Regular"/>
                 <w:color w:val="000000"/>
                 <w:sz w:val="16"/>
               </w:rPr>
@@ -5389,19 +5359,21 @@
               <w:ind w:leftChars="-58" w:left="-107"/>
               <w:jc w:val="center"/>
               <w:rPr>
+                <w:rFonts w:ascii="Noto Sans KR Regular" w:eastAsia="Noto Sans KR Regular" w:hAnsi="Noto Sans KR Regular"/>
+                <w:color w:val="000000"/>
+                <w:sz w:val="16"/>
+              </w:rPr>
+            </w:pPr>
+            <w:r>
+              <w:rPr>
                 <w:rFonts w:ascii="Noto Sans KR Regular" w:eastAsia="Noto Sans KR Regular" w:hAnsi="Noto Sans KR Regular" w:hint="eastAsia"/>
                 <w:color w:val="000000"/>
                 <w:sz w:val="16"/>
               </w:rPr>
-            </w:pPr>
-            <w:r>
-              <w:rPr>
-                <w:rFonts w:ascii="Noto Sans KR Regular" w:eastAsia="Noto Sans KR Regular" w:hAnsi="Noto Sans KR Regular" w:hint="eastAsia"/>
-                <w:color w:val="000000"/>
-                <w:sz w:val="16"/>
-              </w:rPr>
               <w:t>7.8</w:t>
             </w:r>
+            <w:bookmarkStart w:id="0" w:name="_GoBack"/>
+            <w:bookmarkEnd w:id="0"/>
           </w:p>
         </w:tc>
         <w:tc>
@@ -5418,7 +5390,7 @@
               <w:ind w:leftChars="0" w:left="0"/>
               <w:jc w:val="center"/>
               <w:rPr>
-                <w:rFonts w:ascii="Noto Sans KR Regular" w:eastAsia="Noto Sans KR Regular" w:hAnsi="Noto Sans KR Regular" w:hint="eastAsia"/>
+                <w:rFonts w:ascii="Noto Sans KR Regular" w:eastAsia="Noto Sans KR Regular" w:hAnsi="Noto Sans KR Regular"/>
               </w:rPr>
             </w:pPr>
             <w:r>
@@ -5442,7 +5414,7 @@
               <w:ind w:leftChars="-58" w:left="-22" w:hangingChars="58" w:hanging="85"/>
               <w:jc w:val="center"/>
               <w:rPr>
-                <w:rFonts w:ascii="Noto Sans KR Regular" w:eastAsia="Noto Sans KR Regular" w:hAnsi="Noto Sans KR Regular" w:hint="eastAsia"/>
+                <w:rFonts w:ascii="Noto Sans KR Regular" w:eastAsia="Noto Sans KR Regular" w:hAnsi="Noto Sans KR Regular"/>
                 <w:color w:val="000000"/>
                 <w:sz w:val="16"/>
               </w:rPr>
@@ -5471,7 +5443,7 @@
               <w:ind w:leftChars="0" w:left="0"/>
               <w:jc w:val="center"/>
               <w:rPr>
-                <w:rFonts w:ascii="Noto Sans KR Regular" w:eastAsia="Noto Sans KR Regular" w:hAnsi="Noto Sans KR Regular" w:hint="eastAsia"/>
+                <w:rFonts w:ascii="Noto Sans KR Regular" w:eastAsia="Noto Sans KR Regular" w:hAnsi="Noto Sans KR Regular"/>
               </w:rPr>
             </w:pPr>
             <w:r>
@@ -5581,7 +5553,7 @@
               <w:ind w:leftChars="0" w:left="0"/>
               <w:jc w:val="center"/>
               <w:rPr>
-                <w:rFonts w:ascii="Noto Sans KR Regular" w:eastAsia="Noto Sans KR Regular" w:hAnsi="Noto Sans KR Regular" w:hint="eastAsia"/>
+                <w:rFonts w:ascii="Noto Sans KR Regular" w:eastAsia="Noto Sans KR Regular" w:hAnsi="Noto Sans KR Regular"/>
               </w:rPr>
             </w:pPr>
           </w:p>
@@ -5625,7 +5597,7 @@
               <w:ind w:leftChars="0" w:left="0"/>
               <w:jc w:val="center"/>
               <w:rPr>
-                <w:rFonts w:ascii="Noto Sans KR Regular" w:eastAsia="Noto Sans KR Regular" w:hAnsi="Noto Sans KR Regular" w:hint="eastAsia"/>
+                <w:rFonts w:ascii="Noto Sans KR Regular" w:eastAsia="Noto Sans KR Regular" w:hAnsi="Noto Sans KR Regular"/>
               </w:rPr>
             </w:pPr>
           </w:p>
@@ -5691,7 +5663,7 @@
               <w:ind w:leftChars="0" w:left="0"/>
               <w:jc w:val="center"/>
               <w:rPr>
-                <w:rFonts w:ascii="Noto Sans KR Regular" w:eastAsia="Noto Sans KR Regular" w:hAnsi="Noto Sans KR Regular" w:hint="eastAsia"/>
+                <w:rFonts w:ascii="Noto Sans KR Regular" w:eastAsia="Noto Sans KR Regular" w:hAnsi="Noto Sans KR Regular"/>
               </w:rPr>
             </w:pPr>
           </w:p>
@@ -5735,7 +5707,7 @@
               <w:ind w:leftChars="0" w:left="0"/>
               <w:jc w:val="center"/>
               <w:rPr>
-                <w:rFonts w:ascii="Noto Sans KR Regular" w:eastAsia="Noto Sans KR Regular" w:hAnsi="Noto Sans KR Regular" w:hint="eastAsia"/>
+                <w:rFonts w:ascii="Noto Sans KR Regular" w:eastAsia="Noto Sans KR Regular" w:hAnsi="Noto Sans KR Regular"/>
               </w:rPr>
             </w:pPr>
           </w:p>
@@ -5839,7 +5811,7 @@
         <w:spacing w:after="0"/>
         <w:ind w:leftChars="0" w:left="709"/>
         <w:rPr>
-          <w:rFonts w:ascii="Noto Sans KR Regular" w:eastAsia="Noto Sans KR Regular" w:hAnsi="Noto Sans KR Regular" w:hint="eastAsia"/>
+          <w:rFonts w:ascii="Noto Sans KR Regular" w:eastAsia="Noto Sans KR Regular" w:hAnsi="Noto Sans KR Regular"/>
         </w:rPr>
       </w:pPr>
     </w:p>
@@ -5911,9 +5883,6 @@
               <w:pStyle w:val="ListParagraph"/>
               <w:ind w:leftChars="0" w:left="0"/>
               <w:jc w:val="center"/>
-              <w:rPr>
-                <w:rFonts w:hint="eastAsia"/>
-              </w:rPr>
             </w:pPr>
             <w:r>
               <w:rPr>
@@ -5934,9 +5903,6 @@
               <w:pStyle w:val="ListParagraph"/>
               <w:ind w:leftChars="0" w:left="0"/>
               <w:jc w:val="center"/>
-              <w:rPr>
-                <w:rFonts w:hint="eastAsia"/>
-              </w:rPr>
             </w:pPr>
             <w:r>
               <w:rPr>
@@ -5957,9 +5923,6 @@
               <w:pStyle w:val="ListParagraph"/>
               <w:ind w:leftChars="0" w:left="0"/>
               <w:jc w:val="center"/>
-              <w:rPr>
-                <w:rFonts w:hint="eastAsia"/>
-              </w:rPr>
             </w:pPr>
             <w:r>
               <w:rPr>
@@ -5985,7 +5948,7 @@
               <w:ind w:leftChars="0" w:left="0"/>
               <w:jc w:val="center"/>
               <w:rPr>
-                <w:rFonts w:ascii="Noto Sans KR Regular" w:eastAsia="Noto Sans KR Regular" w:hAnsi="Noto Sans KR Regular" w:hint="eastAsia"/>
+                <w:rFonts w:ascii="Noto Sans KR Regular" w:eastAsia="Noto Sans KR Regular" w:hAnsi="Noto Sans KR Regular"/>
               </w:rPr>
             </w:pPr>
             <w:r>
@@ -6007,7 +5970,7 @@
               <w:ind w:leftChars="0" w:left="0"/>
               <w:jc w:val="center"/>
               <w:rPr>
-                <w:rFonts w:ascii="Noto Sans KR Regular" w:eastAsia="Noto Sans KR Regular" w:hAnsi="Noto Sans KR Regular" w:hint="eastAsia"/>
+                <w:rFonts w:ascii="Noto Sans KR Regular" w:eastAsia="Noto Sans KR Regular" w:hAnsi="Noto Sans KR Regular"/>
               </w:rPr>
             </w:pPr>
             <m:oMath>
@@ -6083,7 +6046,7 @@
               <w:ind w:leftChars="0" w:left="0"/>
               <w:jc w:val="center"/>
               <w:rPr>
-                <w:rFonts w:ascii="Noto Sans KR Regular" w:eastAsia="Noto Sans KR Regular" w:hAnsi="Noto Sans KR Regular" w:hint="eastAsia"/>
+                <w:rFonts w:ascii="Noto Sans KR Regular" w:eastAsia="Noto Sans KR Regular" w:hAnsi="Noto Sans KR Regular"/>
               </w:rPr>
             </w:pPr>
             <m:oMath>
@@ -6261,8 +6224,6 @@
           </m:den>
         </m:f>
       </m:oMath>
-      <w:bookmarkStart w:id="0" w:name="_GoBack"/>
-      <w:bookmarkEnd w:id="0"/>
     </w:p>
     <w:p>
       <w:pPr>
@@ -6337,9 +6298,6 @@
               <w:pStyle w:val="ListParagraph"/>
               <w:ind w:leftChars="0" w:left="0"/>
               <w:jc w:val="center"/>
-              <w:rPr>
-                <w:rFonts w:hint="eastAsia"/>
-              </w:rPr>
             </w:pPr>
             <w:r>
               <w:rPr>
@@ -6381,9 +6339,6 @@
               <w:pStyle w:val="ListParagraph"/>
               <w:ind w:leftChars="0" w:left="0"/>
               <w:jc w:val="center"/>
-              <w:rPr>
-                <w:rFonts w:hint="eastAsia"/>
-              </w:rPr>
             </w:pPr>
             <w:r>
               <w:rPr>
@@ -6424,9 +6379,6 @@
               <w:pStyle w:val="ListParagraph"/>
               <w:ind w:leftChars="0" w:left="0"/>
               <w:jc w:val="center"/>
-              <w:rPr>
-                <w:rFonts w:hint="eastAsia"/>
-              </w:rPr>
             </w:pPr>
             <w:r>
               <w:rPr>
@@ -6521,7 +6473,7 @@
               <w:ind w:leftChars="0" w:left="0"/>
               <w:jc w:val="center"/>
               <w:rPr>
-                <w:rFonts w:ascii="Noto Sans KR Regular" w:eastAsia="Noto Sans KR Regular" w:hAnsi="Noto Sans KR Regular" w:hint="eastAsia"/>
+                <w:rFonts w:ascii="Noto Sans KR Regular" w:eastAsia="Noto Sans KR Regular" w:hAnsi="Noto Sans KR Regular"/>
               </w:rPr>
             </w:pPr>
             <w:r>
@@ -6543,7 +6495,7 @@
               <w:ind w:leftChars="0" w:left="0"/>
               <w:jc w:val="center"/>
               <w:rPr>
-                <w:rFonts w:ascii="Noto Sans KR Regular" w:eastAsia="Noto Sans KR Regular" w:hAnsi="Noto Sans KR Regular" w:hint="eastAsia"/>
+                <w:rFonts w:ascii="Noto Sans KR Regular" w:eastAsia="Noto Sans KR Regular" w:hAnsi="Noto Sans KR Regular"/>
               </w:rPr>
             </w:pPr>
             <m:oMathPara>
@@ -6588,7 +6540,7 @@
               <w:ind w:leftChars="0" w:left="0"/>
               <w:jc w:val="center"/>
               <w:rPr>
-                <w:rFonts w:ascii="Noto Sans KR Regular" w:eastAsia="Noto Sans KR Regular" w:hAnsi="Noto Sans KR Regular" w:hint="eastAsia"/>
+                <w:rFonts w:ascii="Noto Sans KR Regular" w:eastAsia="Noto Sans KR Regular" w:hAnsi="Noto Sans KR Regular"/>
               </w:rPr>
             </w:pPr>
             <w:r>
@@ -6610,7 +6562,7 @@
               <w:ind w:leftChars="0" w:left="0"/>
               <w:jc w:val="center"/>
               <w:rPr>
-                <w:rFonts w:ascii="Noto Sans KR Regular" w:eastAsia="Noto Sans KR Regular" w:hAnsi="Noto Sans KR Regular" w:hint="eastAsia"/>
+                <w:rFonts w:ascii="Noto Sans KR Regular" w:eastAsia="Noto Sans KR Regular" w:hAnsi="Noto Sans KR Regular"/>
               </w:rPr>
             </w:pPr>
             <m:oMathPara>
@@ -6661,7 +6613,7 @@
               <w:ind w:leftChars="0" w:left="0"/>
               <w:jc w:val="center"/>
               <w:rPr>
-                <w:rFonts w:ascii="Noto Sans KR Regular" w:eastAsia="Noto Sans KR Regular" w:hAnsi="Noto Sans KR Regular" w:hint="eastAsia"/>
+                <w:rFonts w:ascii="Noto Sans KR Regular" w:eastAsia="Noto Sans KR Regular" w:hAnsi="Noto Sans KR Regular"/>
               </w:rPr>
             </w:pPr>
             <m:oMathPara>
@@ -6743,7 +6695,7 @@
               <w:ind w:leftChars="-20" w:left="0" w:hangingChars="20" w:hanging="37"/>
               <w:jc w:val="center"/>
               <w:rPr>
-                <w:rFonts w:ascii="Noto Sans KR Regular" w:eastAsia="Noto Sans KR Regular" w:hAnsi="Noto Sans KR Regular" w:hint="eastAsia"/>
+                <w:rFonts w:ascii="Noto Sans KR Regular" w:eastAsia="Noto Sans KR Regular" w:hAnsi="Noto Sans KR Regular"/>
               </w:rPr>
             </w:pPr>
             <w:r>
@@ -6765,7 +6717,7 @@
               <w:ind w:leftChars="0" w:left="0"/>
               <w:jc w:val="center"/>
               <w:rPr>
-                <w:rFonts w:ascii="Noto Sans KR Regular" w:eastAsia="Noto Sans KR Regular" w:hAnsi="Noto Sans KR Regular" w:hint="eastAsia"/>
+                <w:rFonts w:ascii="Noto Sans KR Regular" w:eastAsia="Noto Sans KR Regular" w:hAnsi="Noto Sans KR Regular"/>
               </w:rPr>
             </w:pPr>
             <m:oMathPara>
@@ -6810,7 +6762,7 @@
               <w:ind w:leftChars="0" w:left="0"/>
               <w:jc w:val="center"/>
               <w:rPr>
-                <w:rFonts w:ascii="Noto Sans KR Regular" w:eastAsia="Noto Sans KR Regular" w:hAnsi="Noto Sans KR Regular" w:hint="eastAsia"/>
+                <w:rFonts w:ascii="Noto Sans KR Regular" w:eastAsia="Noto Sans KR Regular" w:hAnsi="Noto Sans KR Regular"/>
               </w:rPr>
             </w:pPr>
             <w:r>
@@ -6832,7 +6784,7 @@
               <w:ind w:leftChars="0" w:left="0"/>
               <w:jc w:val="center"/>
               <w:rPr>
-                <w:rFonts w:ascii="Noto Sans KR Regular" w:eastAsia="Noto Sans KR Regular" w:hAnsi="Noto Sans KR Regular" w:hint="eastAsia"/>
+                <w:rFonts w:ascii="Noto Sans KR Regular" w:eastAsia="Noto Sans KR Regular" w:hAnsi="Noto Sans KR Regular"/>
               </w:rPr>
             </w:pPr>
             <m:oMathPara>
@@ -6883,7 +6835,7 @@
               <w:ind w:leftChars="0" w:left="0"/>
               <w:jc w:val="center"/>
               <w:rPr>
-                <w:rFonts w:ascii="Noto Sans KR Regular" w:eastAsia="Noto Sans KR Regular" w:hAnsi="Noto Sans KR Regular" w:hint="eastAsia"/>
+                <w:rFonts w:ascii="Noto Sans KR Regular" w:eastAsia="Noto Sans KR Regular" w:hAnsi="Noto Sans KR Regular"/>
               </w:rPr>
             </w:pPr>
             <m:oMathPara>
@@ -6965,7 +6917,7 @@
               <w:ind w:leftChars="0" w:left="0"/>
               <w:jc w:val="center"/>
               <w:rPr>
-                <w:rFonts w:ascii="Noto Sans KR Regular" w:eastAsia="Noto Sans KR Regular" w:hAnsi="Noto Sans KR Regular" w:hint="eastAsia"/>
+                <w:rFonts w:ascii="Noto Sans KR Regular" w:eastAsia="Noto Sans KR Regular" w:hAnsi="Noto Sans KR Regular"/>
               </w:rPr>
             </w:pPr>
             <m:oMathPara>
@@ -7206,7 +7158,7 @@
               <w:ind w:leftChars="0" w:left="0"/>
               <w:jc w:val="center"/>
               <w:rPr>
-                <w:rFonts w:ascii="Noto Sans KR Regular" w:eastAsia="Noto Sans KR Regular" w:hAnsi="Noto Sans KR Regular" w:hint="eastAsia"/>
+                <w:rFonts w:ascii="Noto Sans KR Regular" w:eastAsia="Noto Sans KR Regular" w:hAnsi="Noto Sans KR Regular"/>
               </w:rPr>
             </w:pPr>
             <w:r>
@@ -7251,7 +7203,7 @@
               <w:ind w:leftChars="0" w:left="0"/>
               <w:jc w:val="center"/>
               <w:rPr>
-                <w:rFonts w:ascii="Noto Sans KR Regular" w:eastAsia="Noto Sans KR Regular" w:hAnsi="Noto Sans KR Regular" w:hint="eastAsia"/>
+                <w:rFonts w:ascii="Noto Sans KR Regular" w:eastAsia="Noto Sans KR Regular" w:hAnsi="Noto Sans KR Regular"/>
               </w:rPr>
             </w:pPr>
             <w:r>
@@ -7334,7 +7286,7 @@
               <w:ind w:leftChars="0" w:left="0"/>
               <w:jc w:val="center"/>
               <w:rPr>
-                <w:rFonts w:ascii="Noto Sans KR Regular" w:eastAsia="Noto Sans KR Regular" w:hAnsi="Noto Sans KR Regular" w:hint="eastAsia"/>
+                <w:rFonts w:ascii="Noto Sans KR Regular" w:eastAsia="Noto Sans KR Regular" w:hAnsi="Noto Sans KR Regular"/>
               </w:rPr>
             </w:pPr>
             <w:r>
@@ -7385,7 +7337,7 @@
               <w:ind w:leftChars="0" w:left="0"/>
               <w:jc w:val="center"/>
               <w:rPr>
-                <w:rFonts w:ascii="Noto Sans KR Regular" w:eastAsia="Noto Sans KR Regular" w:hAnsi="Noto Sans KR Regular" w:hint="eastAsia"/>
+                <w:rFonts w:ascii="Noto Sans KR Regular" w:eastAsia="Noto Sans KR Regular" w:hAnsi="Noto Sans KR Regular"/>
               </w:rPr>
             </w:pPr>
             <w:r>
@@ -7488,7 +7440,7 @@
               <w:ind w:leftChars="0" w:left="0"/>
               <w:jc w:val="center"/>
               <w:rPr>
-                <w:rFonts w:ascii="Noto Sans KR Regular" w:eastAsia="Noto Sans KR Regular" w:hAnsi="Noto Sans KR Regular" w:hint="eastAsia"/>
+                <w:rFonts w:ascii="Noto Sans KR Regular" w:eastAsia="Noto Sans KR Regular" w:hAnsi="Noto Sans KR Regular"/>
               </w:rPr>
             </w:pPr>
             <w:r>
@@ -7533,7 +7485,7 @@
               <w:ind w:leftChars="0" w:left="0"/>
               <w:jc w:val="center"/>
               <w:rPr>
-                <w:rFonts w:ascii="Noto Sans KR Regular" w:eastAsia="Noto Sans KR Regular" w:hAnsi="Noto Sans KR Regular" w:hint="eastAsia"/>
+                <w:rFonts w:ascii="Noto Sans KR Regular" w:eastAsia="Noto Sans KR Regular" w:hAnsi="Noto Sans KR Regular"/>
               </w:rPr>
             </w:pPr>
             <w:r>
@@ -7557,10 +7509,43 @@
               <w:ind w:leftChars="-58" w:left="-22" w:rightChars="14" w:right="26" w:hangingChars="58" w:hanging="85"/>
               <w:jc w:val="center"/>
               <w:rPr>
+                <w:rFonts w:ascii="Noto Sans KR Regular" w:eastAsia="Noto Sans KR Regular" w:hAnsi="Noto Sans KR Regular"/>
+                <w:color w:val="000000"/>
+                <w:sz w:val="16"/>
+              </w:rPr>
+            </w:pPr>
+            <w:r>
+              <w:rPr>
                 <w:rFonts w:ascii="Noto Sans KR Regular" w:eastAsia="Noto Sans KR Regular" w:hAnsi="Noto Sans KR Regular" w:hint="eastAsia"/>
                 <w:color w:val="000000"/>
                 <w:sz w:val="16"/>
               </w:rPr>
+              <w:t>33</w:t>
+            </w:r>
+            <w:r>
+              <w:rPr>
+                <w:rFonts w:ascii="Noto Sans KR Regular" w:eastAsia="Noto Sans KR Regular" w:hAnsi="Noto Sans KR Regular"/>
+                <w:color w:val="000000"/>
+                <w:sz w:val="16"/>
+              </w:rPr>
+              <w:t>.0</w:t>
+            </w:r>
+          </w:p>
+        </w:tc>
+        <w:tc>
+          <w:tcPr>
+            <w:tcW w:w="1064" w:type="dxa"/>
+            <w:vAlign w:val="center"/>
+          </w:tcPr>
+          <w:p>
+            <w:pPr>
+              <w:ind w:leftChars="18" w:left="33"/>
+              <w:jc w:val="center"/>
+              <w:rPr>
+                <w:rFonts w:ascii="Noto Sans KR Regular" w:eastAsia="Noto Sans KR Regular" w:hAnsi="Noto Sans KR Regular"/>
+                <w:color w:val="000000"/>
+                <w:sz w:val="16"/>
+              </w:rPr>
             </w:pPr>
             <w:r>
               <w:rPr>
@@ -7568,38 +7553,60 @@
                 <w:color w:val="000000"/>
                 <w:sz w:val="16"/>
               </w:rPr>
-              <w:t>33</w:t>
-            </w:r>
-          </w:p>
-        </w:tc>
-        <w:tc>
-          <w:tcPr>
-            <w:tcW w:w="1064" w:type="dxa"/>
-            <w:vAlign w:val="center"/>
-          </w:tcPr>
-          <w:p>
-            <w:pPr>
-              <w:ind w:leftChars="18" w:left="33"/>
-              <w:jc w:val="center"/>
+              <w:t>14.3</w:t>
+            </w:r>
+          </w:p>
+        </w:tc>
+        <w:tc>
+          <w:tcPr>
+            <w:tcW w:w="354" w:type="dxa"/>
+            <w:vAlign w:val="center"/>
+          </w:tcPr>
+          <w:p>
+            <w:pPr>
+              <w:pStyle w:val="ListParagraph"/>
+              <w:ind w:leftChars="0" w:left="0"/>
+              <w:jc w:val="center"/>
+              <w:rPr>
+                <w:rFonts w:ascii="Noto Sans KR Regular" w:eastAsia="Noto Sans KR Regular" w:hAnsi="Noto Sans KR Regular"/>
+              </w:rPr>
+            </w:pPr>
+            <w:r>
+              <w:rPr>
+                <w:rFonts w:ascii="Noto Sans KR Regular" w:eastAsia="Noto Sans KR Regular" w:hAnsi="Noto Sans KR Regular" w:hint="eastAsia"/>
+              </w:rPr>
+              <w:t>2</w:t>
+            </w:r>
+          </w:p>
+        </w:tc>
+        <w:tc>
+          <w:tcPr>
+            <w:tcW w:w="567" w:type="dxa"/>
+            <w:vAlign w:val="center"/>
+          </w:tcPr>
+          <w:p>
+            <w:pPr>
+              <w:ind w:leftChars="-58" w:left="-22" w:hangingChars="58" w:hanging="85"/>
+              <w:jc w:val="center"/>
+              <w:rPr>
+                <w:rFonts w:ascii="Noto Sans KR Regular" w:eastAsia="Noto Sans KR Regular" w:hAnsi="Noto Sans KR Regular"/>
+                <w:color w:val="000000"/>
+                <w:sz w:val="16"/>
+              </w:rPr>
+            </w:pPr>
+            <w:r>
               <w:rPr>
                 <w:rFonts w:ascii="Noto Sans KR Regular" w:eastAsia="Noto Sans KR Regular" w:hAnsi="Noto Sans KR Regular" w:hint="eastAsia"/>
                 <w:color w:val="000000"/>
                 <w:sz w:val="16"/>
               </w:rPr>
-            </w:pPr>
-            <w:r>
-              <w:rPr>
-                <w:rFonts w:ascii="Noto Sans KR Regular" w:eastAsia="Noto Sans KR Regular" w:hAnsi="Noto Sans KR Regular" w:hint="eastAsia"/>
-                <w:color w:val="000000"/>
-                <w:sz w:val="16"/>
-              </w:rPr>
-              <w:t>14.3</w:t>
-            </w:r>
-          </w:p>
-        </w:tc>
-        <w:tc>
-          <w:tcPr>
-            <w:tcW w:w="354" w:type="dxa"/>
+              <w:t>45.2</w:t>
+            </w:r>
+          </w:p>
+        </w:tc>
+        <w:tc>
+          <w:tcPr>
+            <w:tcW w:w="425" w:type="dxa"/>
             <w:vAlign w:val="center"/>
           </w:tcPr>
           <w:p>
@@ -7608,54 +7615,7 @@
               <w:ind w:leftChars="0" w:left="0"/>
               <w:jc w:val="center"/>
               <w:rPr>
-                <w:rFonts w:ascii="Noto Sans KR Regular" w:eastAsia="Noto Sans KR Regular" w:hAnsi="Noto Sans KR Regular" w:hint="eastAsia"/>
-              </w:rPr>
-            </w:pPr>
-            <w:r>
-              <w:rPr>
-                <w:rFonts w:ascii="Noto Sans KR Regular" w:eastAsia="Noto Sans KR Regular" w:hAnsi="Noto Sans KR Regular" w:hint="eastAsia"/>
-              </w:rPr>
-              <w:t>2</w:t>
-            </w:r>
-          </w:p>
-        </w:tc>
-        <w:tc>
-          <w:tcPr>
-            <w:tcW w:w="567" w:type="dxa"/>
-            <w:vAlign w:val="center"/>
-          </w:tcPr>
-          <w:p>
-            <w:pPr>
-              <w:ind w:leftChars="-58" w:left="-22" w:hangingChars="58" w:hanging="85"/>
-              <w:jc w:val="center"/>
-              <w:rPr>
-                <w:rFonts w:ascii="Noto Sans KR Regular" w:eastAsia="Noto Sans KR Regular" w:hAnsi="Noto Sans KR Regular" w:hint="eastAsia"/>
-                <w:color w:val="000000"/>
-                <w:sz w:val="16"/>
-              </w:rPr>
-            </w:pPr>
-            <w:r>
-              <w:rPr>
-                <w:rFonts w:ascii="Noto Sans KR Regular" w:eastAsia="Noto Sans KR Regular" w:hAnsi="Noto Sans KR Regular" w:hint="eastAsia"/>
-                <w:color w:val="000000"/>
-                <w:sz w:val="16"/>
-              </w:rPr>
-              <w:t>45.2</w:t>
-            </w:r>
-          </w:p>
-        </w:tc>
-        <w:tc>
-          <w:tcPr>
-            <w:tcW w:w="425" w:type="dxa"/>
-            <w:vAlign w:val="center"/>
-          </w:tcPr>
-          <w:p>
-            <w:pPr>
-              <w:pStyle w:val="ListParagraph"/>
-              <w:ind w:leftChars="0" w:left="0"/>
-              <w:jc w:val="center"/>
-              <w:rPr>
-                <w:rFonts w:ascii="Noto Sans KR Regular" w:eastAsia="Noto Sans KR Regular" w:hAnsi="Noto Sans KR Regular" w:hint="eastAsia"/>
+                <w:rFonts w:ascii="Noto Sans KR Regular" w:eastAsia="Noto Sans KR Regular" w:hAnsi="Noto Sans KR Regular"/>
               </w:rPr>
             </w:pPr>
             <w:r>
@@ -7754,7 +7714,7 @@
               <w:ind w:leftChars="0" w:left="0"/>
               <w:jc w:val="center"/>
               <w:rPr>
-                <w:rFonts w:ascii="Noto Sans KR Regular" w:eastAsia="Noto Sans KR Regular" w:hAnsi="Noto Sans KR Regular" w:hint="eastAsia"/>
+                <w:rFonts w:ascii="Noto Sans KR Regular" w:eastAsia="Noto Sans KR Regular" w:hAnsi="Noto Sans KR Regular"/>
               </w:rPr>
             </w:pPr>
             <w:r>
@@ -7805,7 +7765,7 @@
               <w:ind w:leftChars="0" w:left="0"/>
               <w:jc w:val="center"/>
               <w:rPr>
-                <w:rFonts w:ascii="Noto Sans KR Regular" w:eastAsia="Noto Sans KR Regular" w:hAnsi="Noto Sans KR Regular" w:hint="eastAsia"/>
+                <w:rFonts w:ascii="Noto Sans KR Regular" w:eastAsia="Noto Sans KR Regular" w:hAnsi="Noto Sans KR Regular"/>
               </w:rPr>
             </w:pPr>
             <w:r>
@@ -7832,7 +7792,7 @@
               <w:ind w:leftChars="-58" w:left="-22" w:rightChars="14" w:right="26" w:hangingChars="58" w:hanging="85"/>
               <w:jc w:val="center"/>
               <w:rPr>
-                <w:rFonts w:ascii="Noto Sans KR Regular" w:eastAsia="Noto Sans KR Regular" w:hAnsi="Noto Sans KR Regular" w:hint="eastAsia"/>
+                <w:rFonts w:ascii="Noto Sans KR Regular" w:eastAsia="Noto Sans KR Regular" w:hAnsi="Noto Sans KR Regular"/>
                 <w:color w:val="000000"/>
                 <w:sz w:val="16"/>
               </w:rPr>
@@ -7860,7 +7820,7 @@
               <w:ind w:leftChars="18" w:left="33"/>
               <w:jc w:val="center"/>
               <w:rPr>
-                <w:rFonts w:ascii="Noto Sans KR Regular" w:eastAsia="Noto Sans KR Regular" w:hAnsi="Noto Sans KR Regular" w:hint="eastAsia"/>
+                <w:rFonts w:ascii="Noto Sans KR Regular" w:eastAsia="Noto Sans KR Regular" w:hAnsi="Noto Sans KR Regular"/>
                 <w:color w:val="000000"/>
                 <w:sz w:val="16"/>
               </w:rPr>
@@ -7889,7 +7849,7 @@
               <w:ind w:leftChars="0" w:left="0"/>
               <w:jc w:val="center"/>
               <w:rPr>
-                <w:rFonts w:ascii="Noto Sans KR Regular" w:eastAsia="Noto Sans KR Regular" w:hAnsi="Noto Sans KR Regular" w:hint="eastAsia"/>
+                <w:rFonts w:ascii="Noto Sans KR Regular" w:eastAsia="Noto Sans KR Regular" w:hAnsi="Noto Sans KR Regular"/>
               </w:rPr>
             </w:pPr>
             <w:r>
@@ -7913,7 +7873,7 @@
               <w:ind w:leftChars="-58" w:left="-22" w:hangingChars="58" w:hanging="85"/>
               <w:jc w:val="center"/>
               <w:rPr>
-                <w:rFonts w:ascii="Noto Sans KR Regular" w:eastAsia="Noto Sans KR Regular" w:hAnsi="Noto Sans KR Regular" w:hint="eastAsia"/>
+                <w:rFonts w:ascii="Noto Sans KR Regular" w:eastAsia="Noto Sans KR Regular" w:hAnsi="Noto Sans KR Regular"/>
                 <w:color w:val="000000"/>
                 <w:sz w:val="16"/>
               </w:rPr>
@@ -7942,7 +7902,7 @@
               <w:ind w:leftChars="0" w:left="0"/>
               <w:jc w:val="center"/>
               <w:rPr>
-                <w:rFonts w:ascii="Noto Sans KR Regular" w:eastAsia="Noto Sans KR Regular" w:hAnsi="Noto Sans KR Regular" w:hint="eastAsia"/>
+                <w:rFonts w:ascii="Noto Sans KR Regular" w:eastAsia="Noto Sans KR Regular" w:hAnsi="Noto Sans KR Regular"/>
               </w:rPr>
             </w:pPr>
             <w:r>
@@ -8044,7 +8004,7 @@
               <w:ind w:leftChars="0" w:left="0"/>
               <w:jc w:val="center"/>
               <w:rPr>
-                <w:rFonts w:ascii="Noto Sans KR Regular" w:eastAsia="Noto Sans KR Regular" w:hAnsi="Noto Sans KR Regular" w:hint="eastAsia"/>
+                <w:rFonts w:ascii="Noto Sans KR Regular" w:eastAsia="Noto Sans KR Regular" w:hAnsi="Noto Sans KR Regular"/>
               </w:rPr>
             </w:pPr>
             <w:r>
@@ -8079,6 +8039,13 @@
               </w:rPr>
               <w:t>41</w:t>
             </w:r>
+            <w:r>
+              <w:rPr>
+                <w:rFonts w:ascii="Noto Sans KR Regular" w:eastAsia="Noto Sans KR Regular" w:hAnsi="Noto Sans KR Regular"/>
+                <w:sz w:val="16"/>
+              </w:rPr>
+              <w:t>.0</w:t>
+            </w:r>
           </w:p>
         </w:tc>
         <w:tc>
@@ -8095,7 +8062,7 @@
               <w:ind w:leftChars="0" w:left="0"/>
               <w:jc w:val="center"/>
               <w:rPr>
-                <w:rFonts w:ascii="Noto Sans KR Regular" w:eastAsia="Noto Sans KR Regular" w:hAnsi="Noto Sans KR Regular" w:hint="eastAsia"/>
+                <w:rFonts w:ascii="Noto Sans KR Regular" w:eastAsia="Noto Sans KR Regular" w:hAnsi="Noto Sans KR Regular"/>
               </w:rPr>
             </w:pPr>
             <w:r>
@@ -8122,18 +8089,26 @@
               <w:ind w:leftChars="-58" w:left="-22" w:rightChars="14" w:right="26" w:hangingChars="58" w:hanging="85"/>
               <w:jc w:val="center"/>
               <w:rPr>
+                <w:rFonts w:ascii="Noto Sans KR Regular" w:eastAsia="Noto Sans KR Regular" w:hAnsi="Noto Sans KR Regular"/>
+                <w:color w:val="000000"/>
+                <w:sz w:val="16"/>
+              </w:rPr>
+            </w:pPr>
+            <w:r>
+              <w:rPr>
                 <w:rFonts w:ascii="Noto Sans KR Regular" w:eastAsia="Noto Sans KR Regular" w:hAnsi="Noto Sans KR Regular" w:hint="eastAsia"/>
                 <w:color w:val="000000"/>
                 <w:sz w:val="16"/>
               </w:rPr>
-            </w:pPr>
-            <w:r>
-              <w:rPr>
-                <w:rFonts w:ascii="Noto Sans KR Regular" w:eastAsia="Noto Sans KR Regular" w:hAnsi="Noto Sans KR Regular" w:hint="eastAsia"/>
+              <w:t>27</w:t>
+            </w:r>
+            <w:r>
+              <w:rPr>
+                <w:rFonts w:ascii="Noto Sans KR Regular" w:eastAsia="Noto Sans KR Regular" w:hAnsi="Noto Sans KR Regular"/>
                 <w:color w:val="000000"/>
                 <w:sz w:val="16"/>
               </w:rPr>
-              <w:t>27</w:t>
+              <w:t>.0</w:t>
             </w:r>
           </w:p>
         </w:tc>
@@ -8150,18 +8125,26 @@
               <w:ind w:leftChars="18" w:left="33"/>
               <w:jc w:val="center"/>
               <w:rPr>
+                <w:rFonts w:ascii="Noto Sans KR Regular" w:eastAsia="Noto Sans KR Regular" w:hAnsi="Noto Sans KR Regular"/>
+                <w:color w:val="000000"/>
+                <w:sz w:val="16"/>
+              </w:rPr>
+            </w:pPr>
+            <w:r>
+              <w:rPr>
                 <w:rFonts w:ascii="Noto Sans KR Regular" w:eastAsia="Noto Sans KR Regular" w:hAnsi="Noto Sans KR Regular" w:hint="eastAsia"/>
                 <w:color w:val="000000"/>
                 <w:sz w:val="16"/>
               </w:rPr>
-            </w:pPr>
-            <w:r>
-              <w:rPr>
-                <w:rFonts w:ascii="Noto Sans KR Regular" w:eastAsia="Noto Sans KR Regular" w:hAnsi="Noto Sans KR Regular" w:hint="eastAsia"/>
+              <w:t>14</w:t>
+            </w:r>
+            <w:r>
+              <w:rPr>
+                <w:rFonts w:ascii="Noto Sans KR Regular" w:eastAsia="Noto Sans KR Regular" w:hAnsi="Noto Sans KR Regular"/>
                 <w:color w:val="000000"/>
                 <w:sz w:val="16"/>
               </w:rPr>
-              <w:t>14</w:t>
+              <w:t>.0</w:t>
             </w:r>
           </w:p>
         </w:tc>
@@ -8179,7 +8162,7 @@
               <w:ind w:leftChars="0" w:left="0"/>
               <w:jc w:val="center"/>
               <w:rPr>
-                <w:rFonts w:ascii="Noto Sans KR Regular" w:eastAsia="Noto Sans KR Regular" w:hAnsi="Noto Sans KR Regular" w:hint="eastAsia"/>
+                <w:rFonts w:ascii="Noto Sans KR Regular" w:eastAsia="Noto Sans KR Regular" w:hAnsi="Noto Sans KR Regular"/>
               </w:rPr>
             </w:pPr>
             <w:r>
@@ -8203,7 +8186,7 @@
               <w:ind w:leftChars="-58" w:left="-22" w:hangingChars="58" w:hanging="85"/>
               <w:jc w:val="center"/>
               <w:rPr>
-                <w:rFonts w:ascii="Noto Sans KR Regular" w:eastAsia="Noto Sans KR Regular" w:hAnsi="Noto Sans KR Regular" w:hint="eastAsia"/>
+                <w:rFonts w:ascii="Noto Sans KR Regular" w:eastAsia="Noto Sans KR Regular" w:hAnsi="Noto Sans KR Regular"/>
                 <w:color w:val="000000"/>
                 <w:sz w:val="16"/>
               </w:rPr>
@@ -8232,7 +8215,7 @@
               <w:ind w:leftChars="0" w:left="0"/>
               <w:jc w:val="center"/>
               <w:rPr>
-                <w:rFonts w:ascii="Noto Sans KR Regular" w:eastAsia="Noto Sans KR Regular" w:hAnsi="Noto Sans KR Regular" w:hint="eastAsia"/>
+                <w:rFonts w:ascii="Noto Sans KR Regular" w:eastAsia="Noto Sans KR Regular" w:hAnsi="Noto Sans KR Regular"/>
               </w:rPr>
             </w:pPr>
             <w:r>
@@ -8292,6 +8275,13 @@
                 <w:sz w:val="16"/>
               </w:rPr>
               <w:t>14</w:t>
+            </w:r>
+            <w:r>
+              <w:rPr>
+                <w:rFonts w:ascii="Noto Sans KR Regular" w:eastAsia="Noto Sans KR Regular" w:hAnsi="Noto Sans KR Regular"/>
+                <w:sz w:val="16"/>
+              </w:rPr>
+              <w:t>.0</w:t>
             </w:r>
           </w:p>
         </w:tc>
@@ -8342,7 +8332,7 @@
               <w:ind w:leftChars="0" w:left="0"/>
               <w:jc w:val="center"/>
               <w:rPr>
-                <w:rFonts w:ascii="Noto Sans KR Regular" w:eastAsia="Noto Sans KR Regular" w:hAnsi="Noto Sans KR Regular" w:hint="eastAsia"/>
+                <w:rFonts w:ascii="Noto Sans KR Regular" w:eastAsia="Noto Sans KR Regular" w:hAnsi="Noto Sans KR Regular"/>
               </w:rPr>
             </w:pPr>
           </w:p>
@@ -8386,7 +8376,7 @@
               <w:ind w:leftChars="0" w:left="0"/>
               <w:jc w:val="center"/>
               <w:rPr>
-                <w:rFonts w:ascii="Noto Sans KR Regular" w:eastAsia="Noto Sans KR Regular" w:hAnsi="Noto Sans KR Regular" w:hint="eastAsia"/>
+                <w:rFonts w:ascii="Noto Sans KR Regular" w:eastAsia="Noto Sans KR Regular" w:hAnsi="Noto Sans KR Regular"/>
               </w:rPr>
             </w:pPr>
           </w:p>
@@ -8452,7 +8442,7 @@
               <w:ind w:leftChars="0" w:left="0"/>
               <w:jc w:val="center"/>
               <w:rPr>
-                <w:rFonts w:ascii="Noto Sans KR Regular" w:eastAsia="Noto Sans KR Regular" w:hAnsi="Noto Sans KR Regular" w:hint="eastAsia"/>
+                <w:rFonts w:ascii="Noto Sans KR Regular" w:eastAsia="Noto Sans KR Regular" w:hAnsi="Noto Sans KR Regular"/>
               </w:rPr>
             </w:pPr>
           </w:p>
@@ -8496,7 +8486,7 @@
               <w:ind w:leftChars="0" w:left="0"/>
               <w:jc w:val="center"/>
               <w:rPr>
-                <w:rFonts w:ascii="Noto Sans KR Regular" w:eastAsia="Noto Sans KR Regular" w:hAnsi="Noto Sans KR Regular" w:hint="eastAsia"/>
+                <w:rFonts w:ascii="Noto Sans KR Regular" w:eastAsia="Noto Sans KR Regular" w:hAnsi="Noto Sans KR Regular"/>
               </w:rPr>
             </w:pPr>
           </w:p>
@@ -8837,13 +8827,7 @@
               <w:rPr>
                 <w:rFonts w:ascii="Cambria Math" w:eastAsia="Noto Sans KR Regular" w:hAnsi="Cambria Math"/>
               </w:rPr>
-              <m:t>a</m:t>
-            </m:r>
-            <m:r>
-              <w:rPr>
-                <w:rFonts w:ascii="Cambria Math" w:eastAsia="Noto Sans KR Regular" w:hAnsi="Cambria Math"/>
-              </w:rPr>
-              <m:t>tm</m:t>
+              <m:t>atm</m:t>
             </m:r>
           </m:sub>
         </m:sSub>
@@ -8892,25 +8876,7 @@
           <w:rPr>
             <w:rFonts w:ascii="Cambria Math" w:eastAsia="Noto Sans KR Regular" w:hAnsi="Cambria Math"/>
           </w:rPr>
-          <m:t>(±0.</m:t>
-        </m:r>
-        <m:r>
-          <m:rPr>
-            <m:sty m:val="p"/>
-          </m:rPr>
-          <w:rPr>
-            <w:rFonts w:ascii="Cambria Math" w:eastAsia="Noto Sans KR Regular" w:hAnsi="Cambria Math"/>
-          </w:rPr>
-          <m:t>6</m:t>
-        </m:r>
-        <m:r>
-          <m:rPr>
-            <m:sty m:val="p"/>
-          </m:rPr>
-          <w:rPr>
-            <w:rFonts w:ascii="Cambria Math" w:eastAsia="Noto Sans KR Regular" w:hAnsi="Cambria Math"/>
-          </w:rPr>
-          <m:t>%)</m:t>
+          <m:t>(±0.6%)</m:t>
         </m:r>
       </m:oMath>
       <w:r>
@@ -8945,25 +8911,7 @@
           <w:rPr>
             <w:rFonts w:ascii="Cambria Math" w:eastAsia="Noto Sans KR Regular" w:hAnsi="Cambria Math"/>
           </w:rPr>
-          <m:t>(±2</m:t>
-        </m:r>
-        <m:r>
-          <m:rPr>
-            <m:sty m:val="p"/>
-          </m:rPr>
-          <w:rPr>
-            <w:rFonts w:ascii="Cambria Math" w:eastAsia="Noto Sans KR Regular" w:hAnsi="Cambria Math"/>
-          </w:rPr>
-          <m:t>.6</m:t>
-        </m:r>
-        <m:r>
-          <m:rPr>
-            <m:sty m:val="p"/>
-          </m:rPr>
-          <w:rPr>
-            <w:rFonts w:ascii="Cambria Math" w:eastAsia="Noto Sans KR Regular" w:hAnsi="Cambria Math"/>
-          </w:rPr>
-          <m:t>%)</m:t>
+          <m:t>(±2.6%)</m:t>
         </m:r>
       </m:oMath>
       <w:r>
@@ -9288,16 +9236,7 @@
           <w:rPr>
             <w:rFonts w:ascii="Cambria Math" w:hAnsi="Cambria Math"/>
           </w:rPr>
-          <m:t>(</m:t>
-        </m:r>
-        <m:r>
-          <m:rPr>
-            <m:sty m:val="p"/>
-          </m:rPr>
-          <w:rPr>
-            <w:rFonts w:ascii="Cambria Math" w:hAnsi="Cambria Math"/>
-          </w:rPr>
-          <m:t>0.8</m:t>
+          <m:t>(0.8</m:t>
         </m:r>
         <m:f>
           <m:fPr>
@@ -9390,16 +9329,7 @@
           <w:rPr>
             <w:rFonts w:ascii="Cambria Math" w:hAnsi="Cambria Math"/>
           </w:rPr>
-          <m:t>(</m:t>
-        </m:r>
-        <m:r>
-          <m:rPr>
-            <m:sty m:val="p"/>
-          </m:rPr>
-          <w:rPr>
-            <w:rFonts w:ascii="Cambria Math" w:hAnsi="Cambria Math"/>
-          </w:rPr>
-          <m:t>0.967</m:t>
+          <m:t>(0.967</m:t>
         </m:r>
         <m:f>
           <m:fPr>
@@ -9492,16 +9422,7 @@
           <w:rPr>
             <w:rFonts w:ascii="Cambria Math" w:hAnsi="Cambria Math"/>
           </w:rPr>
-          <m:t>(0.9</m:t>
-        </m:r>
-        <m:r>
-          <m:rPr>
-            <m:sty m:val="p"/>
-          </m:rPr>
-          <w:rPr>
-            <w:rFonts w:ascii="Cambria Math" w:hAnsi="Cambria Math"/>
-          </w:rPr>
-          <m:t>98</m:t>
+          <m:t>(0.998</m:t>
         </m:r>
         <m:f>
           <m:fPr>
@@ -9569,13 +9490,7 @@
               <w:rPr>
                 <w:rFonts w:ascii="Cambria Math" w:hAnsi="Cambria Math"/>
               </w:rPr>
-              <m:t>C</m:t>
-            </m:r>
-            <m:r>
-              <w:rPr>
-                <w:rFonts w:ascii="Cambria Math" w:hAnsi="Cambria Math"/>
-              </w:rPr>
-              <m:t>)</m:t>
+              <m:t>C)</m:t>
             </m:r>
           </m:den>
         </m:f>
@@ -9731,16 +9646,7 @@
           <w:rPr>
             <w:rFonts w:ascii="Cambria Math" w:eastAsia="Noto Sans KR Regular" w:hAnsi="Cambria Math"/>
           </w:rPr>
-          <m:t>1.07</m:t>
-        </m:r>
-        <m:r>
-          <m:rPr>
-            <m:sty m:val="p"/>
-          </m:rPr>
-          <w:rPr>
-            <w:rFonts w:ascii="Cambria Math" w:eastAsia="Noto Sans KR Regular" w:hAnsi="Cambria Math"/>
-          </w:rPr>
-          <m:t>%</m:t>
+          <m:t>1.07%</m:t>
         </m:r>
       </m:oMath>
       <w:r>
@@ -9834,19 +9740,7 @@
               <w:rPr>
                 <w:rFonts w:ascii="Cambria Math" w:hAnsi="Cambria Math"/>
               </w:rPr>
-              <m:t>, 20</m:t>
-            </m:r>
-            <m:r>
-              <w:rPr>
-                <w:rFonts w:ascii="Cambria Math" w:hAnsi="Cambria Math" w:hint="eastAsia"/>
-              </w:rPr>
-              <m:t>°</m:t>
-            </m:r>
-            <m:r>
-              <w:rPr>
-                <w:rFonts w:ascii="Cambria Math" w:hAnsi="Cambria Math"/>
-              </w:rPr>
-              <m:t>C</m:t>
+              <m:t>, 20℃</m:t>
             </m:r>
           </m:den>
         </m:f>
@@ -9890,19 +9784,7 @@
         <w:rPr>
           <w:rFonts w:ascii="Noto Sans KR Regular" w:eastAsia="Noto Sans KR Regular" w:hAnsi="Noto Sans KR Regular" w:hint="eastAsia"/>
         </w:rPr>
-        <w:t xml:space="preserve">측정한 </w:t>
-      </w:r>
-      <w:r>
-        <w:rPr>
-          <w:rFonts w:ascii="Noto Sans KR Regular" w:eastAsia="Noto Sans KR Regular" w:hAnsi="Noto Sans KR Regular" w:hint="eastAsia"/>
-        </w:rPr>
-        <w:t xml:space="preserve">소주의 </w:t>
-      </w:r>
-      <w:r>
-        <w:rPr>
-          <w:rFonts w:ascii="Noto Sans KR Regular" w:eastAsia="Noto Sans KR Regular" w:hAnsi="Noto Sans KR Regular" w:hint="eastAsia"/>
-        </w:rPr>
-        <w:t xml:space="preserve">밀도 평균값은 </w:t>
+        <w:t xml:space="preserve">측정한 소주의 밀도 평균값은 </w:t>
       </w:r>
       <m:oMath>
         <m:r>
@@ -9977,7 +9859,7 @@
               <w:rPr>
                 <w:rFonts w:ascii="Cambria Math" w:hAnsi="Cambria Math" w:hint="eastAsia"/>
               </w:rPr>
-              <m:t>%</m:t>
+              <m:t>도</m:t>
             </m:r>
             <m:r>
               <m:rPr>
@@ -10005,16 +9887,7 @@
           <w:rPr>
             <w:rFonts w:ascii="Cambria Math" w:eastAsia="Noto Sans KR Regular" w:hAnsi="Cambria Math"/>
           </w:rPr>
-          <m:t>0.41</m:t>
-        </m:r>
-        <m:r>
-          <m:rPr>
-            <m:sty m:val="p"/>
-          </m:rPr>
-          <w:rPr>
-            <w:rFonts w:ascii="Cambria Math" w:eastAsia="Noto Sans KR Regular" w:hAnsi="Cambria Math"/>
-          </w:rPr>
-          <m:t>%</m:t>
+          <m:t>0.41%</m:t>
         </m:r>
       </m:oMath>
       <w:r>
@@ -10037,16 +9910,7 @@
           <w:rPr>
             <w:rFonts w:ascii="Cambria Math" w:eastAsia="Noto Sans KR Regular" w:hAnsi="Cambria Math"/>
           </w:rPr>
-          <m:t>2.42</m:t>
-        </m:r>
-        <m:r>
-          <m:rPr>
-            <m:sty m:val="p"/>
-          </m:rPr>
-          <w:rPr>
-            <w:rFonts w:ascii="Cambria Math" w:eastAsia="Noto Sans KR Regular" w:hAnsi="Cambria Math"/>
-          </w:rPr>
-          <m:t>%</m:t>
+          <m:t>2.42%</m:t>
         </m:r>
       </m:oMath>
       <w:r>
@@ -10088,17 +9952,7 @@
             <w:rFonts w:ascii="Cambria Math" w:hAnsi="Cambria Math"/>
             <w:szCs w:val="20"/>
           </w:rPr>
-          <m:t>0.</m:t>
-        </m:r>
-        <m:r>
-          <m:rPr>
-            <m:sty m:val="p"/>
-          </m:rPr>
-          <w:rPr>
-            <w:rFonts w:ascii="Cambria Math" w:hAnsi="Cambria Math"/>
-            <w:szCs w:val="20"/>
-          </w:rPr>
-          <m:t>971</m:t>
+          <m:t>0.971</m:t>
         </m:r>
         <m:f>
           <m:fPr>
@@ -10161,45 +10015,38 @@
                 <w:rFonts w:ascii="Cambria Math" w:hAnsi="Cambria Math"/>
                 <w:szCs w:val="20"/>
               </w:rPr>
-              <m:t xml:space="preserve"> (25</m:t>
+              <m:t xml:space="preserve"> </m:t>
+            </m:r>
+            <m:r>
+              <w:rPr>
+                <w:rFonts w:ascii="Cambria Math" w:hAnsi="Cambria Math"/>
+              </w:rPr>
+              <m:t>(25</m:t>
             </m:r>
             <m:r>
               <m:rPr>
                 <m:sty m:val="p"/>
               </m:rPr>
               <w:rPr>
+                <w:rFonts w:ascii="Cambria Math" w:hAnsi="Cambria Math" w:hint="eastAsia"/>
+              </w:rPr>
+              <m:t>도</m:t>
+            </m:r>
+            <m:r>
+              <m:rPr>
+                <m:sty m:val="p"/>
+              </m:rPr>
+              <w:rPr>
+                <w:rFonts w:ascii="Cambria Math" w:hAnsi="Cambria Math"/>
+              </w:rPr>
+              <m:t>)</m:t>
+            </m:r>
+            <m:r>
+              <w:rPr>
                 <w:rFonts w:ascii="Cambria Math" w:hAnsi="Cambria Math"/>
                 <w:szCs w:val="20"/>
               </w:rPr>
-              <m:t>%)</m:t>
-            </m:r>
-            <m:r>
-              <w:rPr>
-                <w:rFonts w:ascii="Cambria Math" w:hAnsi="Cambria Math"/>
-                <w:szCs w:val="20"/>
-              </w:rPr>
-              <m:t xml:space="preserve">, </m:t>
-            </m:r>
-            <m:r>
-              <w:rPr>
-                <w:rFonts w:ascii="Cambria Math" w:hAnsi="Cambria Math"/>
-                <w:szCs w:val="20"/>
-              </w:rPr>
-              <m:t>15</m:t>
-            </m:r>
-            <m:r>
-              <w:rPr>
-                <w:rFonts w:ascii="Cambria Math" w:hAnsi="Cambria Math" w:hint="eastAsia"/>
-                <w:szCs w:val="20"/>
-              </w:rPr>
-              <m:t>°</m:t>
-            </m:r>
-            <m:r>
-              <w:rPr>
-                <w:rFonts w:ascii="Cambria Math" w:hAnsi="Cambria Math"/>
-                <w:szCs w:val="20"/>
-              </w:rPr>
-              <m:t>C</m:t>
+              <m:t>, 15℃</m:t>
             </m:r>
           </m:den>
         </m:f>
@@ -10232,7 +10079,7 @@
       <w:pPr>
         <w:ind w:leftChars="0" w:left="0" w:firstLineChars="77" w:firstLine="142"/>
         <w:rPr>
-          <w:rFonts w:ascii="Noto Sans KR Regular" w:eastAsia="Noto Sans KR Regular" w:hAnsi="Noto Sans KR Regular" w:hint="eastAsia"/>
+          <w:rFonts w:ascii="Noto Sans KR Regular" w:eastAsia="Noto Sans KR Regular" w:hAnsi="Noto Sans KR Regular"/>
           <w:szCs w:val="20"/>
         </w:rPr>
       </w:pPr>
@@ -10329,17 +10176,7 @@
             <w:rFonts w:ascii="Cambria Math" w:eastAsia="Noto Sans KR Regular" w:hAnsi="Cambria Math"/>
             <w:szCs w:val="20"/>
           </w:rPr>
-          <m:t>16</m:t>
-        </m:r>
-        <m:r>
-          <m:rPr>
-            <m:sty m:val="p"/>
-          </m:rPr>
-          <w:rPr>
-            <w:rFonts w:ascii="Cambria Math" w:eastAsia="Noto Sans KR Regular" w:hAnsi="Cambria Math"/>
-            <w:szCs w:val="20"/>
-          </w:rPr>
-          <m:t>%</m:t>
+          <m:t>16%</m:t>
         </m:r>
       </m:oMath>
       <w:r>
@@ -10446,7 +10283,13 @@
         <w:rPr>
           <w:rFonts w:ascii="Noto Sans KR Regular" w:eastAsia="Noto Sans KR Regular" w:hAnsi="Noto Sans KR Regular" w:hint="eastAsia"/>
         </w:rPr>
-        <w:t xml:space="preserve">cm 정도 차이가 났지만 물 기둥의 높이가 </w:t>
+        <w:t>cm</w:t>
+      </w:r>
+      <w:r>
+        <w:rPr>
+          <w:rFonts w:ascii="Noto Sans KR Regular" w:eastAsia="Noto Sans KR Regular" w:hAnsi="Noto Sans KR Regular" w:hint="eastAsia"/>
+        </w:rPr>
+        <w:t xml:space="preserve"> 차이가 났지만 물 기둥의 높이가 </w:t>
       </w:r>
       <w:r>
         <w:rPr>
@@ -10464,13 +10307,19 @@
         <w:rPr>
           <w:rFonts w:ascii="Noto Sans KR Regular" w:eastAsia="Noto Sans KR Regular" w:hAnsi="Noto Sans KR Regular"/>
         </w:rPr>
-        <w:t xml:space="preserve">2cm </w:t>
+        <w:t>2cm</w:t>
       </w:r>
       <w:r>
         <w:rPr>
           <w:rFonts w:ascii="Noto Sans KR Regular" w:eastAsia="Noto Sans KR Regular" w:hAnsi="Noto Sans KR Regular" w:hint="eastAsia"/>
         </w:rPr>
-        <w:t>정도까지 작아졌다.</w:t>
+        <w:t>로</w:t>
+      </w:r>
+      <w:r>
+        <w:rPr>
+          <w:rFonts w:ascii="Noto Sans KR Regular" w:eastAsia="Noto Sans KR Regular" w:hAnsi="Noto Sans KR Regular" w:hint="eastAsia"/>
+        </w:rPr>
+        <w:t xml:space="preserve"> 작아졌다.</w:t>
       </w:r>
     </w:p>
     <w:p>
@@ -10498,11 +10347,21 @@
     </w:p>
     <w:p>
       <w:pPr>
-        <w:ind w:leftChars="0" w:left="0" w:firstLineChars="77" w:firstLine="142"/>
+        <w:widowControl/>
+        <w:wordWrap/>
+        <w:autoSpaceDE/>
+        <w:autoSpaceDN/>
+        <w:ind w:leftChars="0" w:left="0" w:firstLine="142"/>
         <w:rPr>
           <w:rFonts w:ascii="Noto Sans KR Regular" w:eastAsia="Noto Sans KR Regular" w:hAnsi="Noto Sans KR Regular"/>
         </w:rPr>
       </w:pPr>
+      <w:r>
+        <w:rPr>
+          <w:rFonts w:ascii="Noto Sans KR Regular" w:eastAsia="Noto Sans KR Regular" w:hAnsi="Noto Sans KR Regular"/>
+        </w:rPr>
+        <w:br w:type="page"/>
+      </w:r>
       <w:r>
         <w:rPr>
           <w:rFonts w:ascii="Noto Sans KR Regular" w:eastAsia="Noto Sans KR Regular" w:hAnsi="Noto Sans KR Regular" w:hint="eastAsia"/>
@@ -10641,21 +10500,1405 @@
     </w:p>
     <w:p>
       <w:pPr>
-        <w:ind w:leftChars="0" w:left="0" w:firstLineChars="77" w:firstLine="142"/>
+        <w:widowControl/>
+        <w:wordWrap/>
+        <w:autoSpaceDE/>
+        <w:autoSpaceDN/>
+        <w:ind w:leftChars="0" w:left="0"/>
+        <w:rPr>
+          <w:sz w:val="24"/>
+          <w:szCs w:val="28"/>
+        </w:rPr>
+      </w:pPr>
+      <w:r>
+        <w:br w:type="page"/>
+      </w:r>
+    </w:p>
+    <w:p>
+      <w:pPr>
+        <w:pStyle w:val="Heading1"/>
+      </w:pPr>
+      <w:r>
+        <w:rPr>
+          <w:rFonts w:hint="eastAsia"/>
+        </w:rPr>
+        <w:lastRenderedPageBreak/>
+        <w:t>오차 논의 및 검토</w:t>
+      </w:r>
+    </w:p>
+    <w:p>
+      <w:pPr>
+        <w:pStyle w:val="Heading2"/>
+        <w:numPr>
+          <w:ilvl w:val="0"/>
+          <w:numId w:val="8"/>
+        </w:numPr>
+        <w:ind w:leftChars="0" w:left="709"/>
+      </w:pPr>
+      <w:r>
+        <w:rPr>
+          <w:rFonts w:hint="eastAsia"/>
+        </w:rPr>
+        <w:t>소주의 도수 값의 오차</w:t>
+      </w:r>
+    </w:p>
+    <w:p>
+      <w:pPr>
+        <w:ind w:leftChars="0" w:left="0" w:firstLine="142"/>
+        <w:rPr>
+          <w:rFonts w:ascii="Noto Sans KR Regular" w:eastAsia="Noto Sans KR Regular" w:hAnsi="Noto Sans KR Regular"/>
+        </w:rPr>
+      </w:pPr>
+      <w:r>
         <w:rPr>
           <w:rFonts w:ascii="Noto Sans KR Regular" w:eastAsia="Noto Sans KR Regular" w:hAnsi="Noto Sans KR Regular" w:hint="eastAsia"/>
         </w:rPr>
+        <w:t>실험의 목표인 에틸-알코올, 소주의 밀도와 소주의 도수를 구하는 것 중 에틸-알코올의 밀도는 참값에 비한 오차율이 약</w:t>
+      </w:r>
+      <w:r>
+        <w:rPr>
+          <w:rFonts w:ascii="Noto Sans KR Regular" w:eastAsia="Noto Sans KR Regular" w:hAnsi="Noto Sans KR Regular"/>
+        </w:rPr>
+        <w:t xml:space="preserve"> </w:t>
+      </w:r>
+      <m:oMath>
+        <m:r>
+          <m:rPr>
+            <m:sty m:val="p"/>
+          </m:rPr>
+          <w:rPr>
+            <w:rFonts w:ascii="Cambria Math" w:eastAsia="Noto Sans KR Regular" w:hAnsi="Cambria Math"/>
+          </w:rPr>
+          <m:t>1%</m:t>
+        </m:r>
+      </m:oMath>
+      <w:r>
+        <w:rPr>
+          <w:rFonts w:ascii="Noto Sans KR Regular" w:eastAsia="Noto Sans KR Regular" w:hAnsi="Noto Sans KR Regular" w:hint="eastAsia"/>
+        </w:rPr>
+        <w:t>, 소주의 밀도는 약</w:t>
+      </w:r>
+      <w:r>
+        <w:rPr>
+          <w:rFonts w:ascii="Noto Sans KR Regular" w:eastAsia="Noto Sans KR Regular" w:hAnsi="Noto Sans KR Regular"/>
+        </w:rPr>
+        <w:t xml:space="preserve"> </w:t>
+      </w:r>
+      <m:oMath>
+        <m:r>
+          <m:rPr>
+            <m:sty m:val="p"/>
+          </m:rPr>
+          <w:rPr>
+            <w:rFonts w:ascii="Cambria Math" w:eastAsia="Noto Sans KR Regular" w:hAnsi="Cambria Math"/>
+          </w:rPr>
+          <m:t>0.4%</m:t>
+        </m:r>
+      </m:oMath>
+      <w:r>
+        <w:rPr>
+          <w:rFonts w:ascii="Noto Sans KR Regular" w:eastAsia="Noto Sans KR Regular" w:hAnsi="Noto Sans KR Regular" w:hint="eastAsia"/>
+        </w:rPr>
+        <w:t>로 정확하게 측정했지만 소주의 도수를 측정값의 오차가</w:t>
+      </w:r>
+      <w:r>
+        <w:rPr>
+          <w:rFonts w:ascii="Noto Sans KR Regular" w:eastAsia="Noto Sans KR Regular" w:hAnsi="Noto Sans KR Regular"/>
+        </w:rPr>
+        <w:t xml:space="preserve"> </w:t>
+      </w:r>
+      <m:oMath>
+        <m:r>
+          <m:rPr>
+            <m:sty m:val="p"/>
+          </m:rPr>
+          <w:rPr>
+            <w:rFonts w:ascii="Cambria Math" w:eastAsia="Noto Sans KR Regular" w:hAnsi="Cambria Math"/>
+          </w:rPr>
+          <m:t>16%</m:t>
+        </m:r>
+      </m:oMath>
+      <w:r>
+        <w:rPr>
+          <w:rFonts w:ascii="Noto Sans KR Regular" w:eastAsia="Noto Sans KR Regular" w:hAnsi="Noto Sans KR Regular" w:hint="eastAsia"/>
+        </w:rPr>
+        <w:t>로 비교적 부정확하게 측정되었다.</w:t>
+      </w:r>
+      <w:r>
+        <w:rPr>
+          <w:rFonts w:ascii="Noto Sans KR Regular" w:eastAsia="Noto Sans KR Regular" w:hAnsi="Noto Sans KR Regular"/>
+        </w:rPr>
+        <w:t xml:space="preserve"> </w:t>
+      </w:r>
+      <w:r>
+        <w:rPr>
+          <w:rFonts w:ascii="Noto Sans KR Regular" w:eastAsia="Noto Sans KR Regular" w:hAnsi="Noto Sans KR Regular" w:hint="eastAsia"/>
+        </w:rPr>
+        <w:t>하지만 소주 도수의 참값이 온도가</w:t>
+      </w:r>
+      <w:r>
+        <w:rPr>
+          <w:rFonts w:ascii="Noto Sans KR Regular" w:eastAsia="Noto Sans KR Regular" w:hAnsi="Noto Sans KR Regular"/>
+        </w:rPr>
+        <w:t xml:space="preserve"> </w:t>
+      </w:r>
+      <m:oMath>
+        <m:r>
+          <w:rPr>
+            <w:rFonts w:ascii="Cambria Math" w:hAnsi="Cambria Math"/>
+          </w:rPr>
+          <m:t>15℃</m:t>
+        </m:r>
+      </m:oMath>
+      <w:r>
+        <w:rPr>
+          <w:rFonts w:ascii="Noto Sans KR Regular" w:eastAsia="Noto Sans KR Regular" w:hAnsi="Noto Sans KR Regular"/>
+        </w:rPr>
+        <w:t xml:space="preserve"> </w:t>
+      </w:r>
+      <w:r>
+        <w:rPr>
+          <w:rFonts w:ascii="Noto Sans KR Regular" w:eastAsia="Noto Sans KR Regular" w:hAnsi="Noto Sans KR Regular" w:hint="eastAsia"/>
+        </w:rPr>
+        <w:t>일 때의 값이었기 때문에 실제 실험의 소주 온도가</w:t>
+      </w:r>
+      <w:r>
+        <w:rPr>
+          <w:rFonts w:ascii="Noto Sans KR Regular" w:eastAsia="Noto Sans KR Regular" w:hAnsi="Noto Sans KR Regular"/>
+        </w:rPr>
+        <w:t xml:space="preserve"> </w:t>
+      </w:r>
+      <m:oMath>
+        <m:r>
+          <w:rPr>
+            <w:rFonts w:ascii="Cambria Math" w:hAnsi="Cambria Math"/>
+          </w:rPr>
+          <m:t>19℃</m:t>
+        </m:r>
+      </m:oMath>
+      <w:r>
+        <w:rPr>
+          <w:rFonts w:ascii="Noto Sans KR Regular" w:eastAsia="Noto Sans KR Regular" w:hAnsi="Noto Sans KR Regular"/>
+        </w:rPr>
+        <w:t xml:space="preserve"> </w:t>
+      </w:r>
+      <w:r>
+        <w:rPr>
+          <w:rFonts w:ascii="Noto Sans KR Regular" w:eastAsia="Noto Sans KR Regular" w:hAnsi="Noto Sans KR Regular" w:hint="eastAsia"/>
+        </w:rPr>
+        <w:t>이</w:t>
+      </w:r>
+      <w:r>
+        <w:rPr>
+          <w:rFonts w:ascii="Noto Sans KR Regular" w:eastAsia="Noto Sans KR Regular" w:hAnsi="Noto Sans KR Regular" w:hint="eastAsia"/>
+        </w:rPr>
+        <w:t>었</w:t>
+      </w:r>
+      <w:r>
+        <w:rPr>
+          <w:rFonts w:ascii="Noto Sans KR Regular" w:eastAsia="Noto Sans KR Regular" w:hAnsi="Noto Sans KR Regular" w:hint="eastAsia"/>
+        </w:rPr>
+        <w:t xml:space="preserve">음을 생각해보면 </w:t>
+      </w:r>
+      <w:r>
+        <w:rPr>
+          <w:rFonts w:ascii="Noto Sans KR Regular" w:eastAsia="Noto Sans KR Regular" w:hAnsi="Noto Sans KR Regular" w:hint="eastAsia"/>
+        </w:rPr>
+        <w:t>온도 차이로 오차가 발생했다고 추측할 수 있다.</w:t>
+      </w:r>
+      <w:r>
+        <w:rPr>
+          <w:rFonts w:ascii="Noto Sans KR Regular" w:eastAsia="Noto Sans KR Regular" w:hAnsi="Noto Sans KR Regular"/>
+        </w:rPr>
+        <w:t xml:space="preserve"> </w:t>
+      </w:r>
+    </w:p>
+    <w:p>
+      <w:pPr>
+        <w:ind w:leftChars="0" w:left="0" w:firstLine="142"/>
+        <w:rPr>
+          <w:rFonts w:ascii="Noto Sans KR Regular" w:eastAsia="Noto Sans KR Regular" w:hAnsi="Noto Sans KR Regular"/>
+        </w:rPr>
       </w:pPr>
+      <w:r>
+        <w:rPr>
+          <w:rFonts w:ascii="Noto Sans KR Regular" w:eastAsia="Noto Sans KR Regular" w:hAnsi="Noto Sans KR Regular" w:hint="eastAsia"/>
+        </w:rPr>
+        <w:t xml:space="preserve">소주의 도수는 일반적인 퍼센트와 기준이 다르기 때문에 만약 도수가 </w:t>
+      </w:r>
+      <w:r>
+        <w:rPr>
+          <w:rFonts w:ascii="Noto Sans KR Regular" w:eastAsia="Noto Sans KR Regular" w:hAnsi="Noto Sans KR Regular"/>
+        </w:rPr>
+        <w:t>25</w:t>
+      </w:r>
+      <w:r>
+        <w:rPr>
+          <w:rFonts w:ascii="Noto Sans KR Regular" w:eastAsia="Noto Sans KR Regular" w:hAnsi="Noto Sans KR Regular" w:hint="eastAsia"/>
+        </w:rPr>
+        <w:t>도</w:t>
+      </w:r>
+      <w:r>
+        <w:rPr>
+          <w:rFonts w:ascii="Noto Sans KR Regular" w:eastAsia="Noto Sans KR Regular" w:hAnsi="Noto Sans KR Regular"/>
+        </w:rPr>
+        <w:t>라</w:t>
+      </w:r>
+      <w:r>
+        <w:rPr>
+          <w:rFonts w:ascii="Noto Sans KR Regular" w:eastAsia="Noto Sans KR Regular" w:hAnsi="Noto Sans KR Regular" w:hint="eastAsia"/>
+        </w:rPr>
+        <w:t xml:space="preserve">면 물이 </w:t>
+      </w:r>
+      <w:r>
+        <w:rPr>
+          <w:rFonts w:ascii="Noto Sans KR Regular" w:eastAsia="Noto Sans KR Regular" w:hAnsi="Noto Sans KR Regular"/>
+        </w:rPr>
+        <w:t xml:space="preserve">80%, </w:t>
+      </w:r>
+      <w:r>
+        <w:rPr>
+          <w:rFonts w:ascii="Noto Sans KR Regular" w:eastAsia="Noto Sans KR Regular" w:hAnsi="Noto Sans KR Regular" w:hint="eastAsia"/>
+        </w:rPr>
+        <w:t xml:space="preserve">에틸-알코올이 </w:t>
+      </w:r>
+      <w:r>
+        <w:rPr>
+          <w:rFonts w:ascii="Noto Sans KR Regular" w:eastAsia="Noto Sans KR Regular" w:hAnsi="Noto Sans KR Regular"/>
+        </w:rPr>
+        <w:t>20%</w:t>
+      </w:r>
+      <w:r>
+        <w:rPr>
+          <w:rFonts w:ascii="Noto Sans KR Regular" w:eastAsia="Noto Sans KR Regular" w:hAnsi="Noto Sans KR Regular" w:hint="eastAsia"/>
+        </w:rPr>
+        <w:t>가 된다.</w:t>
+      </w:r>
+      <w:r>
+        <w:rPr>
+          <w:rFonts w:ascii="Noto Sans KR Regular" w:eastAsia="Noto Sans KR Regular" w:hAnsi="Noto Sans KR Regular"/>
+        </w:rPr>
+        <w:t xml:space="preserve"> </w:t>
+      </w:r>
+      <w:r>
+        <w:rPr>
+          <w:rFonts w:ascii="Noto Sans KR Regular" w:eastAsia="Noto Sans KR Regular" w:hAnsi="Noto Sans KR Regular" w:hint="eastAsia"/>
+        </w:rPr>
+        <w:t>아래의 표</w:t>
+      </w:r>
+      <w:r>
+        <w:rPr>
+          <w:rStyle w:val="FootnoteReference"/>
+          <w:rFonts w:ascii="Noto Sans KR Regular" w:eastAsia="Noto Sans KR Regular" w:hAnsi="Noto Sans KR Regular"/>
+        </w:rPr>
+        <w:footnoteReference w:id="3"/>
+      </w:r>
+      <w:r>
+        <w:rPr>
+          <w:rFonts w:ascii="Noto Sans KR Regular" w:eastAsia="Noto Sans KR Regular" w:hAnsi="Noto Sans KR Regular" w:hint="eastAsia"/>
+        </w:rPr>
+        <w:t xml:space="preserve">는 </w:t>
+      </w:r>
+      <m:oMath>
+        <m:r>
+          <w:rPr>
+            <w:rFonts w:ascii="Cambria Math" w:hAnsi="Cambria Math"/>
+          </w:rPr>
+          <m:t>20℃</m:t>
+        </m:r>
+      </m:oMath>
+      <w:r>
+        <w:rPr>
+          <w:rFonts w:ascii="Noto Sans KR Regular" w:eastAsia="Noto Sans KR Regular" w:hAnsi="Noto Sans KR Regular"/>
+        </w:rPr>
+        <w:t xml:space="preserve"> </w:t>
+      </w:r>
+      <w:r>
+        <w:rPr>
+          <w:rFonts w:ascii="Noto Sans KR Regular" w:eastAsia="Noto Sans KR Regular" w:hAnsi="Noto Sans KR Regular" w:hint="eastAsia"/>
+        </w:rPr>
+        <w:t>일 때 물과 에틸-알코올의 혼합물의 밀도이다.</w:t>
+      </w:r>
+    </w:p>
+    <w:tbl>
+      <w:tblPr>
+        <w:tblStyle w:val="TableGrid"/>
+        <w:tblW w:w="0" w:type="auto"/>
+        <w:tblInd w:w="142" w:type="dxa"/>
+        <w:tblBorders>
+          <w:top w:val="single" w:sz="12" w:space="0" w:color="auto"/>
+          <w:left w:val="none" w:sz="0" w:space="0" w:color="auto"/>
+          <w:bottom w:val="single" w:sz="12" w:space="0" w:color="auto"/>
+          <w:right w:val="none" w:sz="0" w:space="0" w:color="auto"/>
+        </w:tblBorders>
+        <w:tblLook w:val="04A0" w:firstRow="1" w:lastRow="0" w:firstColumn="1" w:lastColumn="0" w:noHBand="0" w:noVBand="1"/>
+      </w:tblPr>
+      <w:tblGrid>
+        <w:gridCol w:w="2693"/>
+        <w:gridCol w:w="1701"/>
+        <w:gridCol w:w="1985"/>
+      </w:tblGrid>
+      <w:tr>
+        <w:trPr>
+          <w:trHeight w:val="205"/>
+        </w:trPr>
+        <w:tc>
+          <w:tcPr>
+            <w:tcW w:w="2693" w:type="dxa"/>
+            <w:shd w:val="clear" w:color="auto" w:fill="D9D9D9" w:themeFill="background1" w:themeFillShade="D9"/>
+            <w:vAlign w:val="center"/>
+          </w:tcPr>
+          <w:p>
+            <w:pPr>
+              <w:pStyle w:val="ListParagraph"/>
+              <w:ind w:leftChars="0" w:left="0"/>
+              <w:jc w:val="center"/>
+            </w:pPr>
+            <w:r>
+              <w:rPr>
+                <w:rFonts w:hint="eastAsia"/>
+              </w:rPr>
+              <w:t xml:space="preserve">에틸-알코올 질량 비율 </w:t>
+            </w:r>
+            <w:r>
+              <w:t>(</w:t>
+            </w:r>
+            <w:r>
+              <w:rPr>
+                <w:rFonts w:hint="eastAsia"/>
+              </w:rPr>
+              <w:t>%)</w:t>
+            </w:r>
+          </w:p>
+        </w:tc>
+        <w:tc>
+          <w:tcPr>
+            <w:tcW w:w="1701" w:type="dxa"/>
+            <w:shd w:val="clear" w:color="auto" w:fill="D9D9D9" w:themeFill="background1" w:themeFillShade="D9"/>
+            <w:vAlign w:val="center"/>
+          </w:tcPr>
+          <w:p>
+            <w:pPr>
+              <w:pStyle w:val="ListParagraph"/>
+              <w:ind w:leftChars="0" w:left="0"/>
+              <w:jc w:val="center"/>
+            </w:pPr>
+            <w:r>
+              <w:rPr>
+                <w:rFonts w:hint="eastAsia"/>
+              </w:rPr>
+              <w:t>밀도 (</w:t>
+            </w:r>
+            <m:oMath>
+              <m:f>
+                <m:fPr>
+                  <m:type m:val="lin"/>
+                  <m:ctrlPr>
+                    <w:rPr>
+                      <w:rFonts w:ascii="Cambria Math" w:hAnsi="Cambria Math"/>
+                    </w:rPr>
+                  </m:ctrlPr>
+                </m:fPr>
+                <m:num>
+                  <m:r>
+                    <w:rPr>
+                      <w:rFonts w:ascii="Cambria Math" w:hAnsi="Cambria Math"/>
+                    </w:rPr>
+                    <m:t>g</m:t>
+                  </m:r>
+                </m:num>
+                <m:den>
+                  <m:r>
+                    <w:rPr>
+                      <w:rFonts w:ascii="Cambria Math" w:hAnsi="Cambria Math"/>
+                    </w:rPr>
+                    <m:t>c</m:t>
+                  </m:r>
+                  <m:sSup>
+                    <m:sSupPr>
+                      <m:ctrlPr>
+                        <w:rPr>
+                          <w:rFonts w:ascii="Cambria Math" w:hAnsi="Cambria Math"/>
+                          <w:i/>
+                        </w:rPr>
+                      </m:ctrlPr>
+                    </m:sSupPr>
+                    <m:e>
+                      <m:r>
+                        <w:rPr>
+                          <w:rFonts w:ascii="Cambria Math" w:hAnsi="Cambria Math"/>
+                        </w:rPr>
+                        <m:t>m</m:t>
+                      </m:r>
+                    </m:e>
+                    <m:sup>
+                      <m:r>
+                        <w:rPr>
+                          <w:rFonts w:ascii="Cambria Math" w:hAnsi="Cambria Math"/>
+                        </w:rPr>
+                        <m:t>3</m:t>
+                      </m:r>
+                    </m:sup>
+                  </m:sSup>
+                </m:den>
+              </m:f>
+            </m:oMath>
+            <w:r>
+              <w:rPr>
+                <w:rFonts w:hint="eastAsia"/>
+              </w:rPr>
+              <w:t>)</w:t>
+            </w:r>
+          </w:p>
+        </w:tc>
+        <w:tc>
+          <w:tcPr>
+            <w:tcW w:w="1985" w:type="dxa"/>
+            <w:shd w:val="clear" w:color="auto" w:fill="D9D9D9" w:themeFill="background1" w:themeFillShade="D9"/>
+            <w:vAlign w:val="center"/>
+          </w:tcPr>
+          <w:p>
+            <w:pPr>
+              <w:pStyle w:val="ListParagraph"/>
+              <w:ind w:leftChars="0" w:left="0"/>
+              <w:jc w:val="center"/>
+            </w:pPr>
+            <w:r>
+              <w:rPr>
+                <w:rFonts w:hint="eastAsia"/>
+              </w:rPr>
+              <w:t>소주 도수</w:t>
+            </w:r>
+            <w:r>
+              <w:rPr>
+                <w:rFonts w:hint="eastAsia"/>
+              </w:rPr>
+              <w:t xml:space="preserve"> (도)</w:t>
+            </w:r>
+          </w:p>
+        </w:tc>
+      </w:tr>
+      <w:tr>
+        <w:trPr>
+          <w:trHeight w:val="502"/>
+        </w:trPr>
+        <w:tc>
+          <w:tcPr>
+            <w:tcW w:w="2693" w:type="dxa"/>
+            <w:vAlign w:val="center"/>
+          </w:tcPr>
+          <w:p>
+            <w:pPr>
+              <w:pStyle w:val="ListParagraph"/>
+              <w:ind w:leftChars="0" w:left="0"/>
+              <w:jc w:val="center"/>
+              <w:rPr>
+                <w:rFonts w:ascii="Noto Sans KR Regular" w:eastAsia="Noto Sans KR Regular" w:hAnsi="Noto Sans KR Regular"/>
+              </w:rPr>
+            </w:pPr>
+            <w:r>
+              <w:rPr>
+                <w:rFonts w:ascii="Noto Sans KR Regular" w:eastAsia="Noto Sans KR Regular" w:hAnsi="Noto Sans KR Regular"/>
+              </w:rPr>
+              <w:t>20</w:t>
+            </w:r>
+          </w:p>
+        </w:tc>
+        <w:tc>
+          <w:tcPr>
+            <w:tcW w:w="1701" w:type="dxa"/>
+            <w:vAlign w:val="center"/>
+          </w:tcPr>
+          <w:p>
+            <w:pPr>
+              <w:pStyle w:val="ListParagraph"/>
+              <w:ind w:leftChars="0" w:left="0"/>
+              <w:jc w:val="center"/>
+              <w:rPr>
+                <w:rFonts w:ascii="Noto Sans KR Regular" w:eastAsia="Noto Sans KR Regular" w:hAnsi="Noto Sans KR Regular"/>
+              </w:rPr>
+            </w:pPr>
+            <w:r>
+              <w:rPr>
+                <w:rFonts w:ascii="Noto Sans KR Regular" w:eastAsia="Noto Sans KR Regular" w:hAnsi="Noto Sans KR Regular"/>
+              </w:rPr>
+              <w:t>0.969</w:t>
+            </w:r>
+          </w:p>
+        </w:tc>
+        <w:tc>
+          <w:tcPr>
+            <w:tcW w:w="1985" w:type="dxa"/>
+            <w:vAlign w:val="center"/>
+          </w:tcPr>
+          <w:p>
+            <w:pPr>
+              <w:pStyle w:val="ListParagraph"/>
+              <w:ind w:leftChars="0" w:left="0"/>
+              <w:jc w:val="center"/>
+              <w:rPr>
+                <w:rFonts w:ascii="Noto Sans KR Regular" w:eastAsia="Noto Sans KR Regular" w:hAnsi="Noto Sans KR Regular"/>
+              </w:rPr>
+            </w:pPr>
+            <w:r>
+              <w:rPr>
+                <w:rFonts w:ascii="Noto Sans KR Regular" w:eastAsia="Noto Sans KR Regular" w:hAnsi="Noto Sans KR Regular"/>
+              </w:rPr>
+              <w:t>25</w:t>
+            </w:r>
+            <w:r>
+              <w:rPr>
+                <w:rFonts w:ascii="Noto Sans KR Regular" w:eastAsia="Noto Sans KR Regular" w:hAnsi="Noto Sans KR Regular"/>
+              </w:rPr>
+              <w:t>.0</w:t>
+            </w:r>
+          </w:p>
+        </w:tc>
+      </w:tr>
+      <w:tr>
+        <w:trPr>
+          <w:trHeight w:val="502"/>
+        </w:trPr>
+        <w:tc>
+          <w:tcPr>
+            <w:tcW w:w="2693" w:type="dxa"/>
+            <w:vAlign w:val="center"/>
+          </w:tcPr>
+          <w:p>
+            <w:pPr>
+              <w:pStyle w:val="ListParagraph"/>
+              <w:ind w:leftChars="0" w:left="0"/>
+              <w:jc w:val="center"/>
+              <w:rPr>
+                <w:rFonts w:ascii="Noto Sans KR Regular" w:eastAsia="Noto Sans KR Regular" w:hAnsi="Noto Sans KR Regular"/>
+              </w:rPr>
+            </w:pPr>
+            <w:r>
+              <w:rPr>
+                <w:rFonts w:ascii="Noto Sans KR Regular" w:eastAsia="Noto Sans KR Regular" w:hAnsi="Noto Sans KR Regular"/>
+              </w:rPr>
+              <w:t>21</w:t>
+            </w:r>
+          </w:p>
+        </w:tc>
+        <w:tc>
+          <w:tcPr>
+            <w:tcW w:w="1701" w:type="dxa"/>
+            <w:vAlign w:val="center"/>
+          </w:tcPr>
+          <w:p>
+            <w:pPr>
+              <w:pStyle w:val="ListParagraph"/>
+              <w:ind w:leftChars="0" w:left="0"/>
+              <w:jc w:val="center"/>
+              <w:rPr>
+                <w:rFonts w:ascii="Noto Sans KR Regular" w:eastAsia="Noto Sans KR Regular" w:hAnsi="Noto Sans KR Regular"/>
+              </w:rPr>
+            </w:pPr>
+            <w:r>
+              <w:rPr>
+                <w:rFonts w:ascii="Noto Sans KR Regular" w:eastAsia="Noto Sans KR Regular" w:hAnsi="Noto Sans KR Regular"/>
+              </w:rPr>
+              <w:t>0.967</w:t>
+            </w:r>
+          </w:p>
+        </w:tc>
+        <w:tc>
+          <w:tcPr>
+            <w:tcW w:w="1985" w:type="dxa"/>
+            <w:vAlign w:val="center"/>
+          </w:tcPr>
+          <w:p>
+            <w:pPr>
+              <w:pStyle w:val="ListParagraph"/>
+              <w:ind w:leftChars="0" w:left="0"/>
+              <w:jc w:val="center"/>
+              <w:rPr>
+                <w:rFonts w:ascii="Noto Sans KR Regular" w:eastAsia="Noto Sans KR Regular" w:hAnsi="Noto Sans KR Regular"/>
+              </w:rPr>
+            </w:pPr>
+            <w:r>
+              <w:rPr>
+                <w:rFonts w:ascii="Noto Sans KR Regular" w:eastAsia="Noto Sans KR Regular" w:hAnsi="Noto Sans KR Regular"/>
+              </w:rPr>
+              <w:t>26.6</w:t>
+            </w:r>
+          </w:p>
+        </w:tc>
+      </w:tr>
+      <w:tr>
+        <w:trPr>
+          <w:trHeight w:val="502"/>
+        </w:trPr>
+        <w:tc>
+          <w:tcPr>
+            <w:tcW w:w="2693" w:type="dxa"/>
+            <w:vAlign w:val="center"/>
+          </w:tcPr>
+          <w:p>
+            <w:pPr>
+              <w:pStyle w:val="ListParagraph"/>
+              <w:ind w:leftChars="0" w:left="0"/>
+              <w:jc w:val="center"/>
+              <w:rPr>
+                <w:rFonts w:ascii="Noto Sans KR Regular" w:eastAsia="Noto Sans KR Regular" w:hAnsi="Noto Sans KR Regular"/>
+              </w:rPr>
+            </w:pPr>
+            <w:r>
+              <w:rPr>
+                <w:rFonts w:ascii="Noto Sans KR Regular" w:eastAsia="Noto Sans KR Regular" w:hAnsi="Noto Sans KR Regular"/>
+              </w:rPr>
+              <w:t>22</w:t>
+            </w:r>
+          </w:p>
+        </w:tc>
+        <w:tc>
+          <w:tcPr>
+            <w:tcW w:w="1701" w:type="dxa"/>
+            <w:vAlign w:val="center"/>
+          </w:tcPr>
+          <w:p>
+            <w:pPr>
+              <w:pStyle w:val="ListParagraph"/>
+              <w:ind w:leftChars="0" w:left="0"/>
+              <w:jc w:val="center"/>
+              <w:rPr>
+                <w:rFonts w:ascii="Noto Sans KR Regular" w:eastAsia="Noto Sans KR Regular" w:hAnsi="Noto Sans KR Regular"/>
+              </w:rPr>
+            </w:pPr>
+            <w:r>
+              <w:rPr>
+                <w:rFonts w:ascii="Noto Sans KR Regular" w:eastAsia="Noto Sans KR Regular" w:hAnsi="Noto Sans KR Regular"/>
+              </w:rPr>
+              <w:t>0.966</w:t>
+            </w:r>
+          </w:p>
+        </w:tc>
+        <w:tc>
+          <w:tcPr>
+            <w:tcW w:w="1985" w:type="dxa"/>
+            <w:vAlign w:val="center"/>
+          </w:tcPr>
+          <w:p>
+            <w:pPr>
+              <w:pStyle w:val="ListParagraph"/>
+              <w:ind w:leftChars="0" w:left="0"/>
+              <w:jc w:val="center"/>
+              <w:rPr>
+                <w:rFonts w:ascii="Noto Sans KR Regular" w:eastAsia="Noto Sans KR Regular" w:hAnsi="Noto Sans KR Regular"/>
+              </w:rPr>
+            </w:pPr>
+            <w:r>
+              <w:rPr>
+                <w:rFonts w:ascii="Noto Sans KR Regular" w:eastAsia="Noto Sans KR Regular" w:hAnsi="Noto Sans KR Regular"/>
+              </w:rPr>
+              <w:t>28.2</w:t>
+            </w:r>
+          </w:p>
+        </w:tc>
+      </w:tr>
+    </w:tbl>
+    <w:p>
+      <w:pPr>
+        <w:spacing w:before="240"/>
+        <w:ind w:leftChars="0" w:left="0" w:firstLine="142"/>
+        <w:rPr>
+          <w:rFonts w:ascii="Noto Sans KR Regular" w:eastAsia="Noto Sans KR Regular" w:hAnsi="Noto Sans KR Regular"/>
+        </w:rPr>
+      </w:pPr>
+      <w:r>
+        <w:rPr>
+          <w:rFonts w:ascii="Noto Sans KR Regular" w:eastAsia="Noto Sans KR Regular" w:hAnsi="Noto Sans KR Regular" w:hint="eastAsia"/>
+        </w:rPr>
+        <w:t xml:space="preserve">측정한 소주의 밀도가 </w:t>
+      </w:r>
+      <m:oMath>
+        <m:r>
+          <m:rPr>
+            <m:sty m:val="p"/>
+          </m:rPr>
+          <w:rPr>
+            <w:rFonts w:ascii="Cambria Math" w:hAnsi="Cambria Math"/>
+          </w:rPr>
+          <m:t>0.967</m:t>
+        </m:r>
+        <m:f>
+          <m:fPr>
+            <m:type m:val="lin"/>
+            <m:ctrlPr>
+              <w:rPr>
+                <w:rFonts w:ascii="Cambria Math" w:hAnsi="Cambria Math"/>
+              </w:rPr>
+            </m:ctrlPr>
+          </m:fPr>
+          <m:num>
+            <m:r>
+              <w:rPr>
+                <w:rFonts w:ascii="Cambria Math" w:hAnsi="Cambria Math"/>
+              </w:rPr>
+              <m:t>g</m:t>
+            </m:r>
+          </m:num>
+          <m:den>
+            <m:r>
+              <w:rPr>
+                <w:rFonts w:ascii="Cambria Math" w:hAnsi="Cambria Math"/>
+              </w:rPr>
+              <m:t>c</m:t>
+            </m:r>
+            <m:sSup>
+              <m:sSupPr>
+                <m:ctrlPr>
+                  <w:rPr>
+                    <w:rFonts w:ascii="Cambria Math" w:hAnsi="Cambria Math"/>
+                    <w:i/>
+                  </w:rPr>
+                </m:ctrlPr>
+              </m:sSupPr>
+              <m:e>
+                <m:r>
+                  <w:rPr>
+                    <w:rFonts w:ascii="Cambria Math" w:hAnsi="Cambria Math"/>
+                  </w:rPr>
+                  <m:t>m</m:t>
+                </m:r>
+              </m:e>
+              <m:sup>
+                <m:r>
+                  <w:rPr>
+                    <w:rFonts w:ascii="Cambria Math" w:hAnsi="Cambria Math"/>
+                  </w:rPr>
+                  <m:t>3</m:t>
+                </m:r>
+              </m:sup>
+            </m:sSup>
+          </m:den>
+        </m:f>
+      </m:oMath>
+      <w:r>
+        <w:rPr>
+          <w:rFonts w:ascii="Noto Sans KR Regular" w:eastAsia="Noto Sans KR Regular" w:hAnsi="Noto Sans KR Regular"/>
+        </w:rPr>
+        <w:t xml:space="preserve"> </w:t>
+      </w:r>
+      <w:r>
+        <w:rPr>
+          <w:rFonts w:ascii="Noto Sans KR Regular" w:eastAsia="Noto Sans KR Regular" w:hAnsi="Noto Sans KR Regular" w:hint="eastAsia"/>
+        </w:rPr>
+        <w:t xml:space="preserve">임을 위의 표에 대입해 볼 때 </w:t>
+      </w:r>
+      <w:r>
+        <w:rPr>
+          <w:rFonts w:ascii="Noto Sans KR Regular" w:eastAsia="Noto Sans KR Regular" w:hAnsi="Noto Sans KR Regular" w:hint="eastAsia"/>
+        </w:rPr>
+        <w:t xml:space="preserve">약 </w:t>
+      </w:r>
+      <w:r>
+        <w:rPr>
+          <w:rFonts w:ascii="Noto Sans KR Regular" w:eastAsia="Noto Sans KR Regular" w:hAnsi="Noto Sans KR Regular"/>
+        </w:rPr>
+        <w:t>26.6</w:t>
+      </w:r>
+      <w:r>
+        <w:rPr>
+          <w:rFonts w:ascii="Noto Sans KR Regular" w:eastAsia="Noto Sans KR Regular" w:hAnsi="Noto Sans KR Regular" w:hint="eastAsia"/>
+        </w:rPr>
+        <w:t>도의 도수를 가지고 있다고 볼 수 있다.</w:t>
+      </w:r>
+      <w:r>
+        <w:rPr>
+          <w:rFonts w:ascii="Noto Sans KR Regular" w:eastAsia="Noto Sans KR Regular" w:hAnsi="Noto Sans KR Regular"/>
+        </w:rPr>
+        <w:t xml:space="preserve"> </w:t>
+      </w:r>
+      <w:r>
+        <w:rPr>
+          <w:rFonts w:ascii="Noto Sans KR Regular" w:eastAsia="Noto Sans KR Regular" w:hAnsi="Noto Sans KR Regular" w:hint="eastAsia"/>
+        </w:rPr>
+        <w:t xml:space="preserve">기재된 소주의 도수인 </w:t>
+      </w:r>
+      <w:r>
+        <w:rPr>
+          <w:rFonts w:ascii="Noto Sans KR Regular" w:eastAsia="Noto Sans KR Regular" w:hAnsi="Noto Sans KR Regular"/>
+        </w:rPr>
+        <w:t>25</w:t>
+      </w:r>
+      <w:r>
+        <w:rPr>
+          <w:rFonts w:ascii="Noto Sans KR Regular" w:eastAsia="Noto Sans KR Regular" w:hAnsi="Noto Sans KR Regular" w:hint="eastAsia"/>
+        </w:rPr>
+        <w:t>도와의 오차를 계산해보면 상대오차가 6</w:t>
+      </w:r>
+      <w:r>
+        <w:rPr>
+          <w:rFonts w:ascii="Noto Sans KR Regular" w:eastAsia="Noto Sans KR Regular" w:hAnsi="Noto Sans KR Regular"/>
+        </w:rPr>
+        <w:t>.4%</w:t>
+      </w:r>
+      <w:r>
+        <w:rPr>
+          <w:rFonts w:ascii="Noto Sans KR Regular" w:eastAsia="Noto Sans KR Regular" w:hAnsi="Noto Sans KR Regular" w:hint="eastAsia"/>
+        </w:rPr>
+        <w:t>로 줄어든 것을 볼 수 있다.</w:t>
+      </w:r>
+    </w:p>
+    <w:p>
+      <w:pPr>
+        <w:ind w:leftChars="0" w:left="0" w:firstLine="142"/>
+        <w:rPr>
+          <w:rFonts w:ascii="Noto Sans KR Regular" w:eastAsia="Noto Sans KR Regular" w:hAnsi="Noto Sans KR Regular"/>
+        </w:rPr>
+      </w:pPr>
+      <w:r>
+        <w:rPr>
+          <w:rFonts w:ascii="Noto Sans KR Regular" w:eastAsia="Noto Sans KR Regular" w:hAnsi="Noto Sans KR Regular" w:hint="eastAsia"/>
+        </w:rPr>
+        <w:t>온도 차이</w:t>
+      </w:r>
+      <w:r>
+        <w:rPr>
+          <w:rFonts w:ascii="Noto Sans KR Regular" w:eastAsia="Noto Sans KR Regular" w:hAnsi="Noto Sans KR Regular" w:hint="eastAsia"/>
+        </w:rPr>
+        <w:t>로 인한 정확한 참값을 사용하지 않은 것이</w:t>
+      </w:r>
+      <w:r>
+        <w:rPr>
+          <w:rFonts w:ascii="Noto Sans KR Regular" w:eastAsia="Noto Sans KR Regular" w:hAnsi="Noto Sans KR Regular" w:hint="eastAsia"/>
+        </w:rPr>
+        <w:t xml:space="preserve"> 가장 큰 원인으로 보이지만 소주의 밀도를 측정한 표본이 적은 것과 표준편차가 큰 것 또한 원인</w:t>
+      </w:r>
+      <w:r>
+        <w:rPr>
+          <w:rFonts w:ascii="Noto Sans KR Regular" w:eastAsia="Noto Sans KR Regular" w:hAnsi="Noto Sans KR Regular" w:hint="eastAsia"/>
+        </w:rPr>
+        <w:t>으로 보인다.</w:t>
+      </w:r>
+    </w:p>
+    <w:p>
+      <w:pPr>
+        <w:pStyle w:val="Heading2"/>
+        <w:ind w:left="621"/>
+      </w:pPr>
+      <w:r>
+        <w:rPr>
+          <w:rFonts w:hint="eastAsia"/>
+        </w:rPr>
+        <w:t>측정한 에틸-알코올과 소주의 밀도 값의 오차</w:t>
+      </w:r>
+    </w:p>
+    <w:p>
+      <w:pPr>
+        <w:ind w:leftChars="0" w:left="0" w:firstLine="142"/>
+        <w:rPr>
+          <w:rFonts w:ascii="Noto Sans KR Regular" w:eastAsia="Noto Sans KR Regular" w:hAnsi="Noto Sans KR Regular"/>
+        </w:rPr>
+      </w:pPr>
+      <w:r>
+        <w:rPr>
+          <w:rFonts w:ascii="Noto Sans KR Regular" w:eastAsia="Noto Sans KR Regular" w:hAnsi="Noto Sans KR Regular" w:hint="eastAsia"/>
+        </w:rPr>
+        <w:t>실제로 측정한</w:t>
+      </w:r>
+      <w:r>
+        <w:rPr>
+          <w:rFonts w:ascii="Noto Sans KR Regular" w:eastAsia="Noto Sans KR Regular" w:hAnsi="Noto Sans KR Regular" w:hint="eastAsia"/>
+        </w:rPr>
+        <w:t xml:space="preserve"> 밀도</w:t>
+      </w:r>
+      <w:r>
+        <w:rPr>
+          <w:rFonts w:ascii="Noto Sans KR Regular" w:eastAsia="Noto Sans KR Regular" w:hAnsi="Noto Sans KR Regular" w:hint="eastAsia"/>
+        </w:rPr>
+        <w:t>와 참값간의</w:t>
+      </w:r>
+      <w:r>
+        <w:rPr>
+          <w:rFonts w:ascii="Noto Sans KR Regular" w:eastAsia="Noto Sans KR Regular" w:hAnsi="Noto Sans KR Regular" w:hint="eastAsia"/>
+        </w:rPr>
+        <w:t xml:space="preserve"> 오차는 다음의 원인들로 설명할 수 있다.</w:t>
+      </w:r>
+      <w:r>
+        <w:rPr>
+          <w:rFonts w:ascii="Noto Sans KR Regular" w:eastAsia="Noto Sans KR Regular" w:hAnsi="Noto Sans KR Regular"/>
+        </w:rPr>
+        <w:t xml:space="preserve"> </w:t>
+      </w:r>
+      <w:r>
+        <w:rPr>
+          <w:rFonts w:ascii="Noto Sans KR Regular" w:eastAsia="Noto Sans KR Regular" w:hAnsi="Noto Sans KR Regular" w:hint="eastAsia"/>
+        </w:rPr>
+        <w:t>다음의 원인들은 오차에 기여하는 바가 큰 순서대로 기재되어있다.</w:t>
+      </w:r>
+    </w:p>
+    <w:p>
+      <w:pPr>
+        <w:pStyle w:val="ListParagraph"/>
+        <w:numPr>
+          <w:ilvl w:val="0"/>
+          <w:numId w:val="9"/>
+        </w:numPr>
+        <w:spacing w:after="0"/>
+        <w:ind w:leftChars="0" w:left="851"/>
+      </w:pPr>
+      <w:r>
+        <w:rPr>
+          <w:rFonts w:hint="eastAsia"/>
+        </w:rPr>
+        <w:t>기구에 남아있는 물방울</w:t>
+      </w:r>
+    </w:p>
+    <w:p>
+      <w:pPr>
+        <w:pStyle w:val="ListParagraph"/>
+        <w:spacing w:after="0"/>
+        <w:ind w:leftChars="0" w:left="851" w:firstLine="142"/>
+        <w:rPr>
+          <w:rFonts w:ascii="Noto Sans KR Regular" w:eastAsia="Noto Sans KR Regular" w:hAnsi="Noto Sans KR Regular"/>
+        </w:rPr>
+      </w:pPr>
+      <w:r>
+        <w:rPr>
+          <w:rFonts w:ascii="Noto Sans KR Regular" w:eastAsia="Noto Sans KR Regular" w:hAnsi="Noto Sans KR Regular" w:hint="eastAsia"/>
+        </w:rPr>
+        <w:t>실험 중에 액체 기둥을 내리는 중에 유리관 벽면에 물방울이 남은 것을 볼 수 있었다.</w:t>
+      </w:r>
+      <w:r>
+        <w:rPr>
+          <w:rFonts w:ascii="Noto Sans KR Regular" w:eastAsia="Noto Sans KR Regular" w:hAnsi="Noto Sans KR Regular"/>
+        </w:rPr>
+        <w:t xml:space="preserve"> </w:t>
+      </w:r>
+      <w:r>
+        <w:rPr>
+          <w:rFonts w:ascii="Noto Sans KR Regular" w:eastAsia="Noto Sans KR Regular" w:hAnsi="Noto Sans KR Regular" w:hint="eastAsia"/>
+        </w:rPr>
+        <w:t xml:space="preserve">기둥을 올렸다가 다시 내리는 방법으로 </w:t>
+      </w:r>
+      <w:r>
+        <w:rPr>
+          <w:rFonts w:ascii="Noto Sans KR Regular" w:eastAsia="Noto Sans KR Regular" w:hAnsi="Noto Sans KR Regular" w:hint="eastAsia"/>
+        </w:rPr>
+        <w:t>물방울을 최대한 없앴지만 벽면에 남아있는 물방울이 미세하지만 액체 기둥의 높이에 영향을 주었다.</w:t>
+      </w:r>
+      <w:r>
+        <w:rPr>
+          <w:rFonts w:ascii="Noto Sans KR Regular" w:eastAsia="Noto Sans KR Regular" w:hAnsi="Noto Sans KR Regular"/>
+        </w:rPr>
+        <w:t xml:space="preserve"> </w:t>
+      </w:r>
+      <w:r>
+        <w:rPr>
+          <w:rFonts w:ascii="Noto Sans KR Regular" w:eastAsia="Noto Sans KR Regular" w:hAnsi="Noto Sans KR Regular" w:hint="eastAsia"/>
+        </w:rPr>
+        <w:t xml:space="preserve">소주와 물로 실험을 할 때 각각 </w:t>
+      </w:r>
+      <w:r>
+        <w:rPr>
+          <w:rFonts w:ascii="Noto Sans KR Regular" w:eastAsia="Noto Sans KR Regular" w:hAnsi="Noto Sans KR Regular"/>
+        </w:rPr>
+        <w:t>4</w:t>
+      </w:r>
+      <w:r>
+        <w:rPr>
+          <w:rFonts w:ascii="Noto Sans KR Regular" w:eastAsia="Noto Sans KR Regular" w:hAnsi="Noto Sans KR Regular" w:hint="eastAsia"/>
+        </w:rPr>
+        <w:t xml:space="preserve">회차와 </w:t>
+      </w:r>
+      <w:r>
+        <w:rPr>
+          <w:rFonts w:ascii="Noto Sans KR Regular" w:eastAsia="Noto Sans KR Regular" w:hAnsi="Noto Sans KR Regular"/>
+        </w:rPr>
+        <w:t>8</w:t>
+      </w:r>
+      <w:r>
+        <w:rPr>
+          <w:rFonts w:ascii="Noto Sans KR Regular" w:eastAsia="Noto Sans KR Regular" w:hAnsi="Noto Sans KR Regular" w:hint="eastAsia"/>
+        </w:rPr>
+        <w:t>회차의 차이가 같았던 것의 원인이 기구에 남아있는 물방울인 것으로 보인다.</w:t>
+      </w:r>
+    </w:p>
+    <w:p>
+      <w:pPr>
+        <w:widowControl/>
+        <w:wordWrap/>
+        <w:autoSpaceDE/>
+        <w:autoSpaceDN/>
+        <w:ind w:leftChars="0" w:left="0"/>
+        <w:rPr>
+          <w:rFonts w:ascii="Noto Sans KR Regular" w:eastAsia="Noto Sans KR Regular" w:hAnsi="Noto Sans KR Regular"/>
+        </w:rPr>
+      </w:pPr>
+      <w:r>
+        <w:rPr>
+          <w:rFonts w:ascii="Noto Sans KR Regular" w:eastAsia="Noto Sans KR Regular" w:hAnsi="Noto Sans KR Regular"/>
+        </w:rPr>
+        <w:br w:type="page"/>
+      </w:r>
+    </w:p>
+    <w:p>
+      <w:pPr>
+        <w:pStyle w:val="ListParagraph"/>
+        <w:numPr>
+          <w:ilvl w:val="0"/>
+          <w:numId w:val="9"/>
+        </w:numPr>
+        <w:spacing w:after="0"/>
+        <w:ind w:leftChars="0" w:left="851"/>
+      </w:pPr>
+      <w:r>
+        <w:rPr>
+          <w:rFonts w:hint="eastAsia"/>
+        </w:rPr>
+        <w:lastRenderedPageBreak/>
+        <w:t>기구 내부 기압의 변경</w:t>
+      </w:r>
+    </w:p>
+    <w:p>
+      <w:pPr>
+        <w:pStyle w:val="ListParagraph"/>
+        <w:spacing w:after="0"/>
+        <w:ind w:leftChars="0" w:left="851" w:firstLine="142"/>
+        <w:rPr>
+          <w:rFonts w:ascii="Noto Sans KR Regular" w:eastAsia="Noto Sans KR Regular" w:hAnsi="Noto Sans KR Regular"/>
+        </w:rPr>
+      </w:pPr>
+      <w:r>
+        <w:rPr>
+          <w:rFonts w:ascii="Noto Sans KR Regular" w:eastAsia="Noto Sans KR Regular" w:hAnsi="Noto Sans KR Regular" w:hint="eastAsia"/>
+        </w:rPr>
+        <w:t>두 액체 기둥의 높이를 동시에 측정하지 않았</w:t>
+      </w:r>
+      <w:r>
+        <w:rPr>
+          <w:rFonts w:ascii="Noto Sans KR Regular" w:eastAsia="Noto Sans KR Regular" w:hAnsi="Noto Sans KR Regular" w:hint="eastAsia"/>
+        </w:rPr>
+        <w:t xml:space="preserve">고 </w:t>
+      </w:r>
+      <w:proofErr w:type="spellStart"/>
+      <w:r>
+        <w:rPr>
+          <w:rFonts w:ascii="Noto Sans KR Regular" w:eastAsia="Noto Sans KR Regular" w:hAnsi="Noto Sans KR Regular" w:hint="eastAsia"/>
+        </w:rPr>
+        <w:t>피펫필러와</w:t>
+      </w:r>
+      <w:proofErr w:type="spellEnd"/>
+      <w:r>
+        <w:rPr>
+          <w:rFonts w:ascii="Noto Sans KR Regular" w:eastAsia="Noto Sans KR Regular" w:hAnsi="Noto Sans KR Regular" w:hint="eastAsia"/>
+        </w:rPr>
+        <w:t xml:space="preserve"> 유리관과의 연결이 완벽하지 않았기</w:t>
+      </w:r>
+      <w:r>
+        <w:rPr>
+          <w:rFonts w:ascii="Noto Sans KR Regular" w:eastAsia="Noto Sans KR Regular" w:hAnsi="Noto Sans KR Regular" w:hint="eastAsia"/>
+        </w:rPr>
+        <w:t xml:space="preserve"> 때문에 </w:t>
+      </w:r>
+      <w:r>
+        <w:rPr>
+          <w:rFonts w:ascii="Noto Sans KR Regular" w:eastAsia="Noto Sans KR Regular" w:hAnsi="Noto Sans KR Regular" w:hint="eastAsia"/>
+        </w:rPr>
+        <w:t>기둥의 높이를 측정하는 동안 유리관 내부의 기압이 변하여 액체 기둥의 높이에 영향을 주었</w:t>
+      </w:r>
+      <w:r>
+        <w:rPr>
+          <w:rFonts w:ascii="Noto Sans KR Regular" w:eastAsia="Noto Sans KR Regular" w:hAnsi="Noto Sans KR Regular" w:hint="eastAsia"/>
+        </w:rPr>
+        <w:t>을 것이다</w:t>
+      </w:r>
+      <w:r>
+        <w:rPr>
+          <w:rFonts w:ascii="Noto Sans KR Regular" w:eastAsia="Noto Sans KR Regular" w:hAnsi="Noto Sans KR Regular" w:hint="eastAsia"/>
+        </w:rPr>
+        <w:t>.</w:t>
+      </w:r>
+      <w:r>
+        <w:rPr>
+          <w:rFonts w:ascii="Noto Sans KR Regular" w:eastAsia="Noto Sans KR Regular" w:hAnsi="Noto Sans KR Regular"/>
+        </w:rPr>
+        <w:t xml:space="preserve"> </w:t>
+      </w:r>
+      <w:r>
+        <w:rPr>
+          <w:rFonts w:ascii="Noto Sans KR Regular" w:eastAsia="Noto Sans KR Regular" w:hAnsi="Noto Sans KR Regular" w:hint="eastAsia"/>
+        </w:rPr>
+        <w:t>실험을 진행할 때 물 기둥의 높이를 나중에 측정했기 때문에 물 기둥의 높이가 미세하게 낮아졌을 것으로 보인다.</w:t>
+      </w:r>
+    </w:p>
+    <w:p>
+      <w:pPr>
+        <w:pStyle w:val="ListParagraph"/>
+        <w:numPr>
+          <w:ilvl w:val="0"/>
+          <w:numId w:val="9"/>
+        </w:numPr>
+        <w:spacing w:after="0"/>
+        <w:ind w:leftChars="0" w:left="851"/>
+      </w:pPr>
+      <w:r>
+        <w:rPr>
+          <w:rFonts w:hint="eastAsia"/>
+        </w:rPr>
+        <w:t>모세관 현상</w:t>
+      </w:r>
+    </w:p>
+    <w:p>
+      <w:pPr>
+        <w:pStyle w:val="ListParagraph"/>
+        <w:spacing w:after="0"/>
+        <w:ind w:leftChars="0" w:left="851" w:firstLine="142"/>
+        <w:rPr>
+          <w:rFonts w:ascii="Noto Sans KR Regular" w:eastAsia="Noto Sans KR Regular" w:hAnsi="Noto Sans KR Regular"/>
+        </w:rPr>
+      </w:pPr>
+      <w:r>
+        <w:rPr>
+          <w:rFonts w:ascii="Noto Sans KR Regular" w:eastAsia="Noto Sans KR Regular" w:hAnsi="Noto Sans KR Regular" w:hint="eastAsia"/>
+        </w:rPr>
+        <w:t xml:space="preserve">물의 표면장력 계수는 </w:t>
+      </w:r>
+      <w:r>
+        <w:rPr>
+          <w:rFonts w:ascii="Noto Sans KR Regular" w:eastAsia="Noto Sans KR Regular" w:hAnsi="Noto Sans KR Regular"/>
+        </w:rPr>
+        <w:t xml:space="preserve">72.8, </w:t>
+      </w:r>
+      <w:r>
+        <w:rPr>
+          <w:rFonts w:ascii="Noto Sans KR Regular" w:eastAsia="Noto Sans KR Regular" w:hAnsi="Noto Sans KR Regular" w:hint="eastAsia"/>
+        </w:rPr>
+        <w:t xml:space="preserve">에틸-알코올은 </w:t>
+      </w:r>
+      <w:r>
+        <w:rPr>
+          <w:rFonts w:ascii="Noto Sans KR Regular" w:eastAsia="Noto Sans KR Regular" w:hAnsi="Noto Sans KR Regular"/>
+        </w:rPr>
+        <w:t>22.3</w:t>
+      </w:r>
+      <w:r>
+        <w:rPr>
+          <w:rFonts w:ascii="Noto Sans KR Regular" w:eastAsia="Noto Sans KR Regular" w:hAnsi="Noto Sans KR Regular" w:hint="eastAsia"/>
+        </w:rPr>
+        <w:t xml:space="preserve">임으로 물 기둥이 에틸-알코올 기둥보다 약 </w:t>
+      </w:r>
+      <w:r>
+        <w:rPr>
+          <w:rFonts w:ascii="Noto Sans KR Regular" w:eastAsia="Noto Sans KR Regular" w:hAnsi="Noto Sans KR Regular"/>
+        </w:rPr>
+        <w:t>3.3</w:t>
+      </w:r>
+      <w:r>
+        <w:rPr>
+          <w:rFonts w:ascii="Noto Sans KR Regular" w:eastAsia="Noto Sans KR Regular" w:hAnsi="Noto Sans KR Regular" w:hint="eastAsia"/>
+        </w:rPr>
+        <w:t>배 더 큰 모세관 현상이 일어난다.</w:t>
+      </w:r>
+      <w:r>
+        <w:rPr>
+          <w:rFonts w:ascii="Noto Sans KR Regular" w:eastAsia="Noto Sans KR Regular" w:hAnsi="Noto Sans KR Regular"/>
+        </w:rPr>
+        <w:t xml:space="preserve"> </w:t>
+      </w:r>
+      <w:r>
+        <w:rPr>
+          <w:rFonts w:ascii="Noto Sans KR Regular" w:eastAsia="Noto Sans KR Regular" w:hAnsi="Noto Sans KR Regular" w:hint="eastAsia"/>
+        </w:rPr>
+        <w:t>하지만 실험 전에 모세관 현상으로 액체 기둥이 올라가는 것을 관찰하지 못했기 때문에 영향은 매우 적을 것으로 보인다.</w:t>
+      </w:r>
+    </w:p>
+    <w:p>
+      <w:pPr>
+        <w:pStyle w:val="ListParagraph"/>
+        <w:numPr>
+          <w:ilvl w:val="0"/>
+          <w:numId w:val="9"/>
+        </w:numPr>
+        <w:spacing w:after="0"/>
+        <w:ind w:leftChars="0" w:left="851"/>
+      </w:pPr>
+      <w:r>
+        <w:rPr>
+          <w:rFonts w:hint="eastAsia"/>
+        </w:rPr>
+        <w:t>수돗물 사용</w:t>
+      </w:r>
+    </w:p>
+    <w:p>
+      <w:pPr>
+        <w:pStyle w:val="ListParagraph"/>
+        <w:spacing w:after="0"/>
+        <w:ind w:leftChars="0" w:left="851" w:firstLine="142"/>
+        <w:rPr>
+          <w:rFonts w:ascii="Noto Sans KR Regular" w:eastAsia="Noto Sans KR Regular" w:hAnsi="Noto Sans KR Regular"/>
+        </w:rPr>
+      </w:pPr>
+      <w:r>
+        <w:rPr>
+          <w:rFonts w:ascii="Noto Sans KR Regular" w:eastAsia="Noto Sans KR Regular" w:hAnsi="Noto Sans KR Regular" w:hint="eastAsia"/>
+        </w:rPr>
+        <w:t>수돗물은 여러 가지 불순물과 이온이 첨가되어 증류수 보다 밀도가 높을 것이다. 하지만 수돗물과 증류수의 밀도 차이는 크지 않기 때문에 영향을 매우 적을 것으로 보인다.</w:t>
+      </w:r>
+      <w:r>
+        <w:rPr>
+          <w:rFonts w:ascii="Noto Sans KR Regular" w:eastAsia="Noto Sans KR Regular" w:hAnsi="Noto Sans KR Regular"/>
+        </w:rPr>
+        <w:t xml:space="preserve"> </w:t>
+      </w:r>
+      <w:r>
+        <w:rPr>
+          <w:rFonts w:ascii="Noto Sans KR Regular" w:eastAsia="Noto Sans KR Regular" w:hAnsi="Noto Sans KR Regular" w:hint="eastAsia"/>
+        </w:rPr>
+        <w:t>정확한 실험 결과를 얻으려면 증류수로 사용하는 수돗물의 밀도를 측정하거나 수돗물 대신 증류수를 사용해서 실험을 진행해야 할 것이다.</w:t>
+      </w:r>
+    </w:p>
+    <w:p>
+      <w:pPr>
+        <w:pStyle w:val="ListParagraph"/>
+        <w:numPr>
+          <w:ilvl w:val="0"/>
+          <w:numId w:val="9"/>
+        </w:numPr>
+        <w:spacing w:after="0"/>
+        <w:ind w:leftChars="0" w:left="851"/>
+      </w:pPr>
+      <w:r>
+        <w:rPr>
+          <w:rFonts w:hint="eastAsia"/>
+        </w:rPr>
+        <w:t>측정 오차</w:t>
+      </w:r>
+    </w:p>
+    <w:p>
+      <w:pPr>
+        <w:pStyle w:val="ListParagraph"/>
+        <w:spacing w:after="0"/>
+        <w:ind w:leftChars="0" w:left="851" w:firstLine="142"/>
+        <w:rPr>
+          <w:rFonts w:ascii="Noto Sans KR Regular" w:eastAsia="Noto Sans KR Regular" w:hAnsi="Noto Sans KR Regular"/>
+        </w:rPr>
+      </w:pPr>
+      <w:r>
+        <w:rPr>
+          <w:rFonts w:ascii="Noto Sans KR Regular" w:eastAsia="Noto Sans KR Regular" w:hAnsi="Noto Sans KR Regular" w:hint="eastAsia"/>
+        </w:rPr>
+        <w:t>측정할 때 액체 기둥의 높이</w:t>
+      </w:r>
+      <w:r>
+        <w:rPr>
+          <w:rFonts w:ascii="Noto Sans KR Regular" w:eastAsia="Noto Sans KR Regular" w:hAnsi="Noto Sans KR Regular" w:hint="eastAsia"/>
+        </w:rPr>
+        <w:t xml:space="preserve"> 눈금을 잘못 보고 측정한 것이 결과값에 영향을 미쳤을 것이다.</w:t>
+      </w:r>
+      <w:r>
+        <w:rPr>
+          <w:rFonts w:ascii="Noto Sans KR Regular" w:eastAsia="Noto Sans KR Regular" w:hAnsi="Noto Sans KR Regular"/>
+        </w:rPr>
+        <w:t xml:space="preserve"> </w:t>
+      </w:r>
+      <w:r>
+        <w:rPr>
+          <w:rFonts w:ascii="Noto Sans KR Regular" w:eastAsia="Noto Sans KR Regular" w:hAnsi="Noto Sans KR Regular" w:hint="eastAsia"/>
+        </w:rPr>
+        <w:t>정확한 측정을 위해서 2명 이상이 눈금을 읽고 기록했다면 더욱 정확했을 것이다.</w:t>
+      </w:r>
+    </w:p>
+    <w:p>
+      <w:pPr>
+        <w:pStyle w:val="Heading1"/>
+      </w:pPr>
+      <w:r>
+        <w:rPr>
+          <w:rFonts w:hint="eastAsia"/>
+        </w:rPr>
+        <w:t>결론</w:t>
+      </w:r>
+    </w:p>
+    <w:p>
+      <w:pPr>
+        <w:ind w:left="261" w:firstLine="142"/>
+        <w:rPr>
+          <w:rFonts w:ascii="Noto Sans KR Regular" w:eastAsia="Noto Sans KR Regular" w:hAnsi="Noto Sans KR Regular"/>
+        </w:rPr>
+      </w:pPr>
+      <w:r>
+        <w:rPr>
+          <w:rFonts w:ascii="Noto Sans KR Regular" w:eastAsia="Noto Sans KR Regular" w:hAnsi="Noto Sans KR Regular"/>
+        </w:rPr>
+        <w:t>Hare</w:t>
+      </w:r>
+      <w:r>
+        <w:rPr>
+          <w:rFonts w:ascii="Noto Sans KR Regular" w:eastAsia="Noto Sans KR Regular" w:hAnsi="Noto Sans KR Regular" w:hint="eastAsia"/>
+        </w:rPr>
+        <w:t>의 장치를 이용하여 여러 가지 액체의 밀도를 측정하였다.</w:t>
+      </w:r>
+      <w:r>
+        <w:rPr>
+          <w:rFonts w:ascii="Noto Sans KR Regular" w:eastAsia="Noto Sans KR Regular" w:hAnsi="Noto Sans KR Regular"/>
+        </w:rPr>
+        <w:t xml:space="preserve"> </w:t>
+      </w:r>
+      <w:r>
+        <w:rPr>
+          <w:rFonts w:ascii="Noto Sans KR Regular" w:eastAsia="Noto Sans KR Regular" w:hAnsi="Noto Sans KR Regular" w:hint="eastAsia"/>
+        </w:rPr>
+        <w:t>그 과정에서 뉴턴의 운동 제 1법칙을 액체의 평형상태를 해석하는 데에 적용해보았고 압력을 이용해서 밀도를 측정할 수 있음을 보았다.</w:t>
+      </w:r>
+    </w:p>
+    <w:p>
+      <w:pPr>
+        <w:ind w:leftChars="0" w:firstLine="142"/>
+        <w:rPr>
+          <w:rFonts w:ascii="Noto Sans KR Regular" w:eastAsia="Noto Sans KR Regular" w:hAnsi="Noto Sans KR Regular"/>
+        </w:rPr>
+      </w:pPr>
+      <w:r>
+        <w:rPr>
+          <w:rFonts w:ascii="Noto Sans KR Regular" w:eastAsia="Noto Sans KR Regular" w:hAnsi="Noto Sans KR Regular" w:hint="eastAsia"/>
+        </w:rPr>
+        <w:t xml:space="preserve">에틸-알코올의 밀도 측정값은 상대오차 약 </w:t>
+      </w:r>
+      <w:r>
+        <w:rPr>
+          <w:rFonts w:ascii="Noto Sans KR Regular" w:eastAsia="Noto Sans KR Regular" w:hAnsi="Noto Sans KR Regular"/>
+        </w:rPr>
+        <w:t xml:space="preserve">1%, </w:t>
+      </w:r>
+      <w:r>
+        <w:rPr>
+          <w:rFonts w:ascii="Noto Sans KR Regular" w:eastAsia="Noto Sans KR Regular" w:hAnsi="Noto Sans KR Regular" w:hint="eastAsia"/>
+        </w:rPr>
+        <w:t xml:space="preserve">소주의 밀도 측정값은 상대오차 약 </w:t>
+      </w:r>
+      <w:r>
+        <w:rPr>
+          <w:rFonts w:ascii="Noto Sans KR Regular" w:eastAsia="Noto Sans KR Regular" w:hAnsi="Noto Sans KR Regular"/>
+        </w:rPr>
+        <w:t>0.4%</w:t>
+      </w:r>
+      <w:r>
+        <w:rPr>
+          <w:rFonts w:ascii="Noto Sans KR Regular" w:eastAsia="Noto Sans KR Regular" w:hAnsi="Noto Sans KR Regular" w:hint="eastAsia"/>
+        </w:rPr>
+        <w:t>로 참값에 근사한 결과를 얻었다.</w:t>
+      </w:r>
+      <w:r>
+        <w:rPr>
+          <w:rFonts w:ascii="Noto Sans KR Regular" w:eastAsia="Noto Sans KR Regular" w:hAnsi="Noto Sans KR Regular"/>
+        </w:rPr>
+        <w:t xml:space="preserve"> </w:t>
+      </w:r>
+      <w:r>
+        <w:rPr>
+          <w:rFonts w:ascii="Noto Sans KR Regular" w:eastAsia="Noto Sans KR Regular" w:hAnsi="Noto Sans KR Regular" w:hint="eastAsia"/>
+        </w:rPr>
+        <w:t>오차 논의에서 설명한 오차들을 배제할 수 있었다면 참값에 더욱 근사한 실험 결과를 얻을 수 있었을 것으로 보인다.</w:t>
+      </w:r>
     </w:p>
     <w:sectPr>
-      <w:headerReference w:type="even" r:id="rId10"/>
-      <w:headerReference w:type="default" r:id="rId11"/>
-      <w:footerReference w:type="even" r:id="rId12"/>
-      <w:footerReference w:type="default" r:id="rId13"/>
-      <w:headerReference w:type="first" r:id="rId14"/>
-      <w:footerReference w:type="first" r:id="rId15"/>
-      <w:pgSz w:w="11906" w:h="16838"/>
-      <w:pgMar w:top="1440" w:right="1440" w:bottom="1440" w:left="1440" w:header="851" w:footer="992" w:gutter="0"/>
+      <w:footerReference w:type="default" r:id="rId10"/>
+      <w:pgSz w:w="11906" w:h="16838" w:code="9"/>
+      <w:pgMar w:top="1440" w:right="1440" w:bottom="1440" w:left="1440" w:header="851" w:footer="527" w:gutter="0"/>
       <w:cols w:space="425"/>
       <w:docGrid w:linePitch="360"/>
     </w:sectPr>
@@ -10695,17 +11938,6 @@
   <w:p>
     <w:pPr>
       <w:pStyle w:val="Footer"/>
-      <w:ind w:left="261"/>
-    </w:pPr>
-  </w:p>
-</w:ftr>
-</file>
-
-<file path=word/footer2.xml><?xml version="1.0" encoding="utf-8"?>
-<w:ftr xmlns:wpc="http://schemas.microsoft.com/office/word/2010/wordprocessingCanvas" xmlns:mc="http://schemas.openxmlformats.org/markup-compatibility/2006" xmlns:o="urn:schemas-microsoft-com:office:office" xmlns:r="http://schemas.openxmlformats.org/officeDocument/2006/relationships" xmlns:m="http://schemas.openxmlformats.org/officeDocument/2006/math" xmlns:v="urn:schemas-microsoft-com:vml" xmlns:wp14="http://schemas.microsoft.com/office/word/2010/wordprocessingDrawing" xmlns:wp="http://schemas.openxmlformats.org/drawingml/2006/wordprocessingDrawing" xmlns:w10="urn:schemas-microsoft-com:office:word" xmlns:w="http://schemas.openxmlformats.org/wordprocessingml/2006/main" xmlns:w14="http://schemas.microsoft.com/office/word/2010/wordml" xmlns:w15="http://schemas.microsoft.com/office/word/2012/wordml" xmlns:wpg="http://schemas.microsoft.com/office/word/2010/wordprocessingGroup" xmlns:wpi="http://schemas.microsoft.com/office/word/2010/wordprocessingInk" xmlns:wne="http://schemas.microsoft.com/office/word/2006/wordml" xmlns:wps="http://schemas.microsoft.com/office/word/2010/wordprocessingShape" mc:Ignorable="w14 w15 wp14">
-  <w:p>
-    <w:pPr>
-      <w:pStyle w:val="Footer"/>
       <w:tabs>
         <w:tab w:val="clear" w:pos="4513"/>
       </w:tabs>
@@ -10717,56 +11949,52 @@
     <w:r>
       <w:rPr>
         <w:rFonts w:ascii="Noto Sans KR Regular" w:eastAsia="Noto Sans KR Regular" w:hAnsi="Noto Sans KR Regular" w:hint="eastAsia"/>
+        <w:color w:val="767171" w:themeColor="background2" w:themeShade="80"/>
       </w:rPr>
-      <w:t xml:space="preserve">190314 </w:t>
+      <w:t>190314 목7</w:t>
+    </w:r>
+    <w:r>
+      <w:rPr>
+        <w:rFonts w:ascii="Noto Sans KR Regular" w:eastAsia="Noto Sans KR Regular" w:hAnsi="Noto Sans KR Regular"/>
+        <w:color w:val="767171" w:themeColor="background2" w:themeShade="80"/>
+      </w:rPr>
+      <w:t>-</w:t>
+    </w:r>
+    <w:r>
+      <w:rPr>
+        <w:rFonts w:ascii="Noto Sans KR Regular" w:eastAsia="Noto Sans KR Regular" w:hAnsi="Noto Sans KR Regular"/>
+        <w:color w:val="767171" w:themeColor="background2" w:themeShade="80"/>
+      </w:rPr>
+      <w:t xml:space="preserve">8 </w:t>
     </w:r>
     <w:r>
       <w:rPr>
         <w:rFonts w:ascii="Noto Sans KR Regular" w:eastAsia="Noto Sans KR Regular" w:hAnsi="Noto Sans KR Regular" w:hint="eastAsia"/>
-      </w:rPr>
-      <w:t>목7</w:t>
-    </w:r>
-    <w:r>
-      <w:rPr>
-        <w:rFonts w:ascii="Noto Sans KR Regular" w:eastAsia="Noto Sans KR Regular" w:hAnsi="Noto Sans KR Regular"/>
-      </w:rPr>
-      <w:t>,8</w:t>
-    </w:r>
-    <w:r>
-      <w:rPr>
-        <w:rFonts w:ascii="Noto Sans KR Regular" w:eastAsia="Noto Sans KR Regular" w:hAnsi="Noto Sans KR Regular"/>
-      </w:rPr>
-      <w:t xml:space="preserve"> </w:t>
-    </w:r>
-    <w:r>
-      <w:rPr>
-        <w:rFonts w:ascii="Noto Sans KR Regular" w:eastAsia="Noto Sans KR Regular" w:hAnsi="Noto Sans KR Regular" w:hint="eastAsia"/>
+        <w:color w:val="767171" w:themeColor="background2" w:themeShade="80"/>
       </w:rPr>
       <w:t>소프트웨어학과 5조</w:t>
     </w:r>
     <w:r>
       <w:rPr>
         <w:rFonts w:ascii="Noto Sans KR Regular" w:eastAsia="Noto Sans KR Regular" w:hAnsi="Noto Sans KR Regular"/>
+        <w:color w:val="767171" w:themeColor="background2" w:themeShade="80"/>
       </w:rPr>
       <w:tab/>
     </w:r>
     <w:r>
       <w:rPr>
+        <w:rFonts w:ascii="Noto Sans KR Regular" w:eastAsia="Noto Sans KR Regular" w:hAnsi="Noto Sans KR Regular"/>
+        <w:color w:val="767171" w:themeColor="background2" w:themeShade="80"/>
+      </w:rPr>
+      <w:t xml:space="preserve">20194651 </w:t>
+    </w:r>
+    <w:r>
+      <w:rPr>
         <w:rFonts w:ascii="Noto Sans KR Regular" w:eastAsia="Noto Sans KR Regular" w:hAnsi="Noto Sans KR Regular" w:hint="eastAsia"/>
+        <w:color w:val="767171" w:themeColor="background2" w:themeShade="80"/>
       </w:rPr>
       <w:t>조나단</w:t>
     </w:r>
-  </w:p>
-</w:ftr>
-</file>
-
-<file path=word/footer3.xml><?xml version="1.0" encoding="utf-8"?>
-<w:ftr xmlns:wpc="http://schemas.microsoft.com/office/word/2010/wordprocessingCanvas" xmlns:mc="http://schemas.openxmlformats.org/markup-compatibility/2006" xmlns:o="urn:schemas-microsoft-com:office:office" xmlns:r="http://schemas.openxmlformats.org/officeDocument/2006/relationships" xmlns:m="http://schemas.openxmlformats.org/officeDocument/2006/math" xmlns:v="urn:schemas-microsoft-com:vml" xmlns:wp14="http://schemas.microsoft.com/office/word/2010/wordprocessingDrawing" xmlns:wp="http://schemas.openxmlformats.org/drawingml/2006/wordprocessingDrawing" xmlns:w10="urn:schemas-microsoft-com:office:word" xmlns:w="http://schemas.openxmlformats.org/wordprocessingml/2006/main" xmlns:w14="http://schemas.microsoft.com/office/word/2010/wordml" xmlns:w15="http://schemas.microsoft.com/office/word/2012/wordml" xmlns:wpg="http://schemas.microsoft.com/office/word/2010/wordprocessingGroup" xmlns:wpi="http://schemas.microsoft.com/office/word/2010/wordprocessingInk" xmlns:wne="http://schemas.microsoft.com/office/word/2006/wordml" xmlns:wps="http://schemas.microsoft.com/office/word/2010/wordprocessingShape" mc:Ignorable="w14 w15 wp14">
-  <w:p>
-    <w:pPr>
-      <w:pStyle w:val="Footer"/>
-      <w:ind w:left="261"/>
-    </w:pPr>
   </w:p>
 </w:ftr>
 </file>
@@ -10801,9 +12029,6 @@
         <w:pStyle w:val="FootnoteText"/>
         <w:spacing w:after="0" w:line="240" w:lineRule="auto"/>
         <w:ind w:left="261"/>
-        <w:rPr>
-          <w:rFonts w:hint="eastAsia"/>
-        </w:rPr>
       </w:pPr>
       <w:r>
         <w:rPr>
@@ -10822,16 +12047,7 @@
           <w:rPr>
             <w:rFonts w:ascii="Cambria Math" w:hAnsi="Cambria Math"/>
           </w:rPr>
-          <m:t>0.789</m:t>
-        </m:r>
-        <m:r>
-          <m:rPr>
-            <m:sty m:val="p"/>
-          </m:rPr>
-          <w:rPr>
-            <w:rFonts w:ascii="Cambria Math" w:hAnsi="Cambria Math"/>
-          </w:rPr>
-          <m:t>3</m:t>
+          <m:t>0.7893</m:t>
         </m:r>
         <m:f>
           <m:fPr>
@@ -10887,19 +12103,7 @@
               <w:rPr>
                 <w:rFonts w:ascii="Cambria Math" w:hAnsi="Cambria Math"/>
               </w:rPr>
-              <m:t>, 20</m:t>
-            </m:r>
-            <m:r>
-              <w:rPr>
-                <w:rFonts w:ascii="Cambria Math" w:hAnsi="Cambria Math" w:hint="eastAsia"/>
-              </w:rPr>
-              <m:t>°</m:t>
-            </m:r>
-            <m:r>
-              <w:rPr>
-                <w:rFonts w:ascii="Cambria Math" w:hAnsi="Cambria Math"/>
-              </w:rPr>
-              <m:t>C</m:t>
+              <m:t>, 20℃</m:t>
             </m:r>
           </m:den>
         </m:f>
@@ -10908,27 +12112,41 @@
         <w:rPr>
           <w:rFonts w:hint="eastAsia"/>
         </w:rPr>
-        <w:t xml:space="preserve">. </w:t>
+        <w:t>.</w:t>
+      </w:r>
+      <w:r>
+        <w:t xml:space="preserve"> </w:t>
       </w:r>
       <w:r>
         <w:rPr>
           <w:sz w:val="16"/>
         </w:rPr>
-        <w:t>Haynes, W.M. (</w:t>
-      </w:r>
-      <w:proofErr w:type="gramStart"/>
+        <w:t>Haynes, W.M</w:t>
+      </w:r>
       <w:r>
         <w:rPr>
           <w:sz w:val="16"/>
         </w:rPr>
-        <w:t>ed</w:t>
-      </w:r>
-      <w:proofErr w:type="gramEnd"/>
+        <w:t>. CRC Handboo</w:t>
+      </w:r>
       <w:r>
         <w:rPr>
           <w:sz w:val="16"/>
         </w:rPr>
-        <w:t>.). CRC Handbook of Chemistry and Physics. 95th Edition. CRC Press LLC, Boca Raton: FL 2014-2015, p. 3-246</w:t>
+        <w:t>k of Chemistry and Physics. 95</w:t>
+      </w:r>
+      <w:r>
+        <w:rPr>
+          <w:sz w:val="16"/>
+          <w:vertAlign w:val="superscript"/>
+        </w:rPr>
+        <w:t>th</w:t>
+      </w:r>
+      <w:r>
+        <w:rPr>
+          <w:sz w:val="16"/>
+        </w:rPr>
+        <w:t xml:space="preserve"> Edition. p. 3-246</w:t>
       </w:r>
     </w:p>
   </w:footnote>
@@ -10938,9 +12156,6 @@
         <w:pStyle w:val="FootnoteText"/>
         <w:spacing w:line="240" w:lineRule="auto"/>
         <w:ind w:left="261"/>
-        <w:rPr>
-          <w:rFonts w:hint="eastAsia"/>
-        </w:rPr>
       </w:pPr>
       <w:r>
         <w:rPr>
@@ -10959,16 +12174,7 @@
           <w:rPr>
             <w:rFonts w:ascii="Cambria Math" w:hAnsi="Cambria Math"/>
           </w:rPr>
-          <m:t>0.</m:t>
-        </m:r>
-        <m:r>
-          <m:rPr>
-            <m:sty m:val="p"/>
-          </m:rPr>
-          <w:rPr>
-            <w:rFonts w:ascii="Cambria Math" w:hAnsi="Cambria Math"/>
-          </w:rPr>
-          <m:t>9711</m:t>
+          <m:t>0.9711</m:t>
         </m:r>
         <m:f>
           <m:fPr>
@@ -11024,25 +12230,7 @@
               <w:rPr>
                 <w:rFonts w:ascii="Cambria Math" w:hAnsi="Cambria Math"/>
               </w:rPr>
-              <m:t xml:space="preserve">, </m:t>
-            </m:r>
-            <m:r>
-              <w:rPr>
-                <w:rFonts w:ascii="Cambria Math" w:hAnsi="Cambria Math"/>
-              </w:rPr>
-              <m:t>15</m:t>
-            </m:r>
-            <m:r>
-              <w:rPr>
-                <w:rFonts w:ascii="Cambria Math" w:hAnsi="Cambria Math" w:hint="eastAsia"/>
-              </w:rPr>
-              <m:t>°</m:t>
-            </m:r>
-            <m:r>
-              <w:rPr>
-                <w:rFonts w:ascii="Cambria Math" w:hAnsi="Cambria Math"/>
-              </w:rPr>
-              <m:t>C</m:t>
+              <m:t>, 15℃</m:t>
             </m:r>
           </m:den>
         </m:f>
@@ -11060,42 +12248,78 @@
         </w:rPr>
         <w:t>국세청, 주류 분석 규정</w:t>
       </w:r>
+      <w:r>
+        <w:rPr>
+          <w:rFonts w:hint="eastAsia"/>
+          <w:sz w:val="16"/>
+        </w:rPr>
+        <w:t xml:space="preserve">. 교과서 </w:t>
+      </w:r>
+      <w:r>
+        <w:rPr>
+          <w:sz w:val="16"/>
+        </w:rPr>
+        <w:t>p. 64</w:t>
+      </w:r>
+    </w:p>
+  </w:footnote>
+  <w:footnote w:id="3">
+    <w:p>
+      <w:pPr>
+        <w:pStyle w:val="FootnoteText"/>
+        <w:ind w:left="261"/>
+        <w:rPr>
+          <w:sz w:val="16"/>
+        </w:rPr>
+      </w:pPr>
+      <w:r>
+        <w:rPr>
+          <w:rStyle w:val="FootnoteReference"/>
+          <w:sz w:val="16"/>
+        </w:rPr>
+        <w:footnoteRef/>
+      </w:r>
+      <w:r>
+        <w:rPr>
+          <w:sz w:val="16"/>
+        </w:rPr>
+        <w:t xml:space="preserve"> </w:t>
+      </w:r>
+      <w:r>
+        <w:rPr>
+          <w:rFonts w:hint="eastAsia"/>
+          <w:sz w:val="16"/>
+        </w:rPr>
+        <w:t>Perry</w:t>
+      </w:r>
+      <w:r>
+        <w:rPr>
+          <w:sz w:val="16"/>
+        </w:rPr>
+        <w:t>’s</w:t>
+      </w:r>
+      <w:r>
+        <w:rPr>
+          <w:sz w:val="16"/>
+        </w:rPr>
+        <w:t xml:space="preserve"> Chemical Engineers’ Handbook, 6</w:t>
+      </w:r>
+      <w:r>
+        <w:rPr>
+          <w:sz w:val="16"/>
+          <w:vertAlign w:val="superscript"/>
+        </w:rPr>
+        <w:t>th</w:t>
+      </w:r>
+      <w:r>
+        <w:rPr>
+          <w:sz w:val="16"/>
+        </w:rPr>
+        <w:t xml:space="preserve"> Edition. Table 3-110, p. 3-89</w:t>
+      </w:r>
     </w:p>
   </w:footnote>
 </w:footnotes>
-</file>
-
-<file path=word/header1.xml><?xml version="1.0" encoding="utf-8"?>
-<w:hdr xmlns:wpc="http://schemas.microsoft.com/office/word/2010/wordprocessingCanvas" xmlns:mc="http://schemas.openxmlformats.org/markup-compatibility/2006" xmlns:o="urn:schemas-microsoft-com:office:office" xmlns:r="http://schemas.openxmlformats.org/officeDocument/2006/relationships" xmlns:m="http://schemas.openxmlformats.org/officeDocument/2006/math" xmlns:v="urn:schemas-microsoft-com:vml" xmlns:wp14="http://schemas.microsoft.com/office/word/2010/wordprocessingDrawing" xmlns:wp="http://schemas.openxmlformats.org/drawingml/2006/wordprocessingDrawing" xmlns:w10="urn:schemas-microsoft-com:office:word" xmlns:w="http://schemas.openxmlformats.org/wordprocessingml/2006/main" xmlns:w14="http://schemas.microsoft.com/office/word/2010/wordml" xmlns:w15="http://schemas.microsoft.com/office/word/2012/wordml" xmlns:wpg="http://schemas.microsoft.com/office/word/2010/wordprocessingGroup" xmlns:wpi="http://schemas.microsoft.com/office/word/2010/wordprocessingInk" xmlns:wne="http://schemas.microsoft.com/office/word/2006/wordml" xmlns:wps="http://schemas.microsoft.com/office/word/2010/wordprocessingShape" mc:Ignorable="w14 w15 wp14">
-  <w:p>
-    <w:pPr>
-      <w:pStyle w:val="Header"/>
-      <w:ind w:left="261"/>
-    </w:pPr>
-  </w:p>
-</w:hdr>
-</file>
-
-<file path=word/header2.xml><?xml version="1.0" encoding="utf-8"?>
-<w:hdr xmlns:wpc="http://schemas.microsoft.com/office/word/2010/wordprocessingCanvas" xmlns:mc="http://schemas.openxmlformats.org/markup-compatibility/2006" xmlns:o="urn:schemas-microsoft-com:office:office" xmlns:r="http://schemas.openxmlformats.org/officeDocument/2006/relationships" xmlns:m="http://schemas.openxmlformats.org/officeDocument/2006/math" xmlns:v="urn:schemas-microsoft-com:vml" xmlns:wp14="http://schemas.microsoft.com/office/word/2010/wordprocessingDrawing" xmlns:wp="http://schemas.openxmlformats.org/drawingml/2006/wordprocessingDrawing" xmlns:w10="urn:schemas-microsoft-com:office:word" xmlns:w="http://schemas.openxmlformats.org/wordprocessingml/2006/main" xmlns:w14="http://schemas.microsoft.com/office/word/2010/wordml" xmlns:w15="http://schemas.microsoft.com/office/word/2012/wordml" xmlns:wpg="http://schemas.microsoft.com/office/word/2010/wordprocessingGroup" xmlns:wpi="http://schemas.microsoft.com/office/word/2010/wordprocessingInk" xmlns:wne="http://schemas.microsoft.com/office/word/2006/wordml" xmlns:wps="http://schemas.microsoft.com/office/word/2010/wordprocessingShape" mc:Ignorable="w14 w15 wp14">
-  <w:p>
-    <w:pPr>
-      <w:pStyle w:val="Header"/>
-      <w:ind w:left="261"/>
-    </w:pPr>
-  </w:p>
-</w:hdr>
-</file>
-
-<file path=word/header3.xml><?xml version="1.0" encoding="utf-8"?>
-<w:hdr xmlns:wpc="http://schemas.microsoft.com/office/word/2010/wordprocessingCanvas" xmlns:mc="http://schemas.openxmlformats.org/markup-compatibility/2006" xmlns:o="urn:schemas-microsoft-com:office:office" xmlns:r="http://schemas.openxmlformats.org/officeDocument/2006/relationships" xmlns:m="http://schemas.openxmlformats.org/officeDocument/2006/math" xmlns:v="urn:schemas-microsoft-com:vml" xmlns:wp14="http://schemas.microsoft.com/office/word/2010/wordprocessingDrawing" xmlns:wp="http://schemas.openxmlformats.org/drawingml/2006/wordprocessingDrawing" xmlns:w10="urn:schemas-microsoft-com:office:word" xmlns:w="http://schemas.openxmlformats.org/wordprocessingml/2006/main" xmlns:w14="http://schemas.microsoft.com/office/word/2010/wordml" xmlns:w15="http://schemas.microsoft.com/office/word/2012/wordml" xmlns:wpg="http://schemas.microsoft.com/office/word/2010/wordprocessingGroup" xmlns:wpi="http://schemas.microsoft.com/office/word/2010/wordprocessingInk" xmlns:wne="http://schemas.microsoft.com/office/word/2006/wordml" xmlns:wps="http://schemas.microsoft.com/office/word/2010/wordprocessingShape" mc:Ignorable="w14 w15 wp14">
-  <w:p>
-    <w:pPr>
-      <w:pStyle w:val="Header"/>
-      <w:ind w:left="261"/>
-    </w:pPr>
-  </w:p>
-</w:hdr>
 </file>
 
 <file path=word/numbering.xml><?xml version="1.0" encoding="utf-8"?>
@@ -11214,6 +12438,92 @@
     </w:lvl>
   </w:abstractNum>
   <w:abstractNum w:abstractNumId="1" w15:restartNumberingAfterBreak="0">
+    <w:nsid w:val="045976C4"/>
+    <w:multiLevelType w:val="hybridMultilevel"/>
+    <w:tmpl w:val="3190DE0C"/>
+    <w:lvl w:ilvl="0" w:tplc="04090011">
+      <w:start w:val="1"/>
+      <w:numFmt w:val="decimalEnclosedCircle"/>
+      <w:lvlText w:val="%1"/>
+      <w:lvlJc w:val="left"/>
+      <w:pPr>
+        <w:ind w:left="1061" w:hanging="400"/>
+      </w:pPr>
+    </w:lvl>
+    <w:lvl w:ilvl="1" w:tplc="04090019">
+      <w:start w:val="1"/>
+      <w:numFmt w:val="upperLetter"/>
+      <w:lvlText w:val="%2."/>
+      <w:lvlJc w:val="left"/>
+      <w:pPr>
+        <w:ind w:left="1461" w:hanging="400"/>
+      </w:pPr>
+    </w:lvl>
+    <w:lvl w:ilvl="2" w:tplc="0409001B" w:tentative="1">
+      <w:start w:val="1"/>
+      <w:numFmt w:val="lowerRoman"/>
+      <w:lvlText w:val="%3."/>
+      <w:lvlJc w:val="right"/>
+      <w:pPr>
+        <w:ind w:left="1861" w:hanging="400"/>
+      </w:pPr>
+    </w:lvl>
+    <w:lvl w:ilvl="3" w:tplc="0409000F" w:tentative="1">
+      <w:start w:val="1"/>
+      <w:numFmt w:val="decimal"/>
+      <w:lvlText w:val="%4."/>
+      <w:lvlJc w:val="left"/>
+      <w:pPr>
+        <w:ind w:left="2261" w:hanging="400"/>
+      </w:pPr>
+    </w:lvl>
+    <w:lvl w:ilvl="4" w:tplc="04090019" w:tentative="1">
+      <w:start w:val="1"/>
+      <w:numFmt w:val="upperLetter"/>
+      <w:lvlText w:val="%5."/>
+      <w:lvlJc w:val="left"/>
+      <w:pPr>
+        <w:ind w:left="2661" w:hanging="400"/>
+      </w:pPr>
+    </w:lvl>
+    <w:lvl w:ilvl="5" w:tplc="0409001B" w:tentative="1">
+      <w:start w:val="1"/>
+      <w:numFmt w:val="lowerRoman"/>
+      <w:lvlText w:val="%6."/>
+      <w:lvlJc w:val="right"/>
+      <w:pPr>
+        <w:ind w:left="3061" w:hanging="400"/>
+      </w:pPr>
+    </w:lvl>
+    <w:lvl w:ilvl="6" w:tplc="0409000F" w:tentative="1">
+      <w:start w:val="1"/>
+      <w:numFmt w:val="decimal"/>
+      <w:lvlText w:val="%7."/>
+      <w:lvlJc w:val="left"/>
+      <w:pPr>
+        <w:ind w:left="3461" w:hanging="400"/>
+      </w:pPr>
+    </w:lvl>
+    <w:lvl w:ilvl="7" w:tplc="04090019" w:tentative="1">
+      <w:start w:val="1"/>
+      <w:numFmt w:val="upperLetter"/>
+      <w:lvlText w:val="%8."/>
+      <w:lvlJc w:val="left"/>
+      <w:pPr>
+        <w:ind w:left="3861" w:hanging="400"/>
+      </w:pPr>
+    </w:lvl>
+    <w:lvl w:ilvl="8" w:tplc="0409001B" w:tentative="1">
+      <w:start w:val="1"/>
+      <w:numFmt w:val="lowerRoman"/>
+      <w:lvlText w:val="%9."/>
+      <w:lvlJc w:val="right"/>
+      <w:pPr>
+        <w:ind w:left="4261" w:hanging="400"/>
+      </w:pPr>
+    </w:lvl>
+  </w:abstractNum>
+  <w:abstractNum w:abstractNumId="2" w15:restartNumberingAfterBreak="0">
     <w:nsid w:val="10123C88"/>
     <w:multiLevelType w:val="hybridMultilevel"/>
     <w:tmpl w:val="D79611B8"/>
@@ -11302,7 +12612,7 @@
       </w:pPr>
     </w:lvl>
   </w:abstractNum>
-  <w:abstractNum w:abstractNumId="2" w15:restartNumberingAfterBreak="0">
+  <w:abstractNum w:abstractNumId="3" w15:restartNumberingAfterBreak="0">
     <w:nsid w:val="236460CC"/>
     <w:multiLevelType w:val="hybridMultilevel"/>
     <w:tmpl w:val="EA18588A"/>
@@ -11391,7 +12701,7 @@
       </w:pPr>
     </w:lvl>
   </w:abstractNum>
-  <w:abstractNum w:abstractNumId="3" w15:restartNumberingAfterBreak="0">
+  <w:abstractNum w:abstractNumId="4" w15:restartNumberingAfterBreak="0">
     <w:nsid w:val="3D203243"/>
     <w:multiLevelType w:val="hybridMultilevel"/>
     <w:tmpl w:val="72942392"/>
@@ -11481,7 +12791,7 @@
       </w:pPr>
     </w:lvl>
   </w:abstractNum>
-  <w:abstractNum w:abstractNumId="4" w15:restartNumberingAfterBreak="0">
+  <w:abstractNum w:abstractNumId="5" w15:restartNumberingAfterBreak="0">
     <w:nsid w:val="47D2130A"/>
     <w:multiLevelType w:val="hybridMultilevel"/>
     <w:tmpl w:val="3190DE0C"/>
@@ -11567,7 +12877,7 @@
       </w:pPr>
     </w:lvl>
   </w:abstractNum>
-  <w:abstractNum w:abstractNumId="5" w15:restartNumberingAfterBreak="0">
+  <w:abstractNum w:abstractNumId="6" w15:restartNumberingAfterBreak="0">
     <w:nsid w:val="57D72BB1"/>
     <w:multiLevelType w:val="hybridMultilevel"/>
     <w:tmpl w:val="D6422CE0"/>
@@ -11680,7 +12990,7 @@
       </w:rPr>
     </w:lvl>
   </w:abstractNum>
-  <w:abstractNum w:abstractNumId="6" w15:restartNumberingAfterBreak="0">
+  <w:abstractNum w:abstractNumId="7" w15:restartNumberingAfterBreak="0">
     <w:nsid w:val="7FDB38E6"/>
     <w:multiLevelType w:val="hybridMultilevel"/>
     <w:tmpl w:val="25FC9724"/>
@@ -11771,25 +13081,34 @@
     </w:lvl>
   </w:abstractNum>
   <w:num w:numId="1">
+    <w:abstractNumId w:val="3"/>
+  </w:num>
+  <w:num w:numId="2">
     <w:abstractNumId w:val="2"/>
   </w:num>
-  <w:num w:numId="2">
-    <w:abstractNumId w:val="1"/>
-  </w:num>
   <w:num w:numId="3">
-    <w:abstractNumId w:val="3"/>
+    <w:abstractNumId w:val="4"/>
   </w:num>
   <w:num w:numId="4">
-    <w:abstractNumId w:val="6"/>
+    <w:abstractNumId w:val="7"/>
   </w:num>
   <w:num w:numId="5">
-    <w:abstractNumId w:val="4"/>
+    <w:abstractNumId w:val="5"/>
   </w:num>
   <w:num w:numId="6">
     <w:abstractNumId w:val="0"/>
   </w:num>
   <w:num w:numId="7">
-    <w:abstractNumId w:val="5"/>
+    <w:abstractNumId w:val="6"/>
+  </w:num>
+  <w:num w:numId="8">
+    <w:abstractNumId w:val="7"/>
+    <w:lvlOverride w:ilvl="0">
+      <w:startOverride w:val="1"/>
+    </w:lvlOverride>
+  </w:num>
+  <w:num w:numId="9">
+    <w:abstractNumId w:val="1"/>
   </w:num>
 </w:numbering>
 </file>
@@ -12237,9 +13556,33 @@
       <w:outlineLvl w:val="1"/>
     </w:pPr>
   </w:style>
+  <w:style w:type="paragraph" w:styleId="Heading4">
+    <w:name w:val="heading 4"/>
+    <w:basedOn w:val="Normal"/>
+    <w:next w:val="Normal"/>
+    <w:link w:val="Heading4Char"/>
+    <w:uiPriority w:val="9"/>
+    <w:semiHidden/>
+    <w:unhideWhenUsed/>
+    <w:qFormat/>
+    <w:rsid w:val="00192020"/>
+    <w:pPr>
+      <w:keepNext/>
+      <w:keepLines/>
+      <w:spacing w:before="40" w:after="0"/>
+      <w:outlineLvl w:val="3"/>
+    </w:pPr>
+    <w:rPr>
+      <w:rFonts w:asciiTheme="majorHAnsi" w:eastAsiaTheme="majorEastAsia" w:hAnsiTheme="majorHAnsi"/>
+      <w:i/>
+      <w:iCs/>
+      <w:color w:val="2E74B5" w:themeColor="accent1" w:themeShade="BF"/>
+    </w:rPr>
+  </w:style>
   <w:style w:type="character" w:default="1" w:styleId="DefaultParagraphFont">
     <w:name w:val="Default Paragraph Font"/>
     <w:uiPriority w:val="1"/>
+    <w:semiHidden/>
     <w:unhideWhenUsed/>
   </w:style>
   <w:style w:type="table" w:default="1" w:styleId="TableNormal">
@@ -12399,6 +13742,50 @@
       <w:vertAlign w:val="superscript"/>
     </w:rPr>
   </w:style>
+  <w:style w:type="character" w:customStyle="1" w:styleId="Heading4Char">
+    <w:name w:val="Heading 4 Char"/>
+    <w:basedOn w:val="DefaultParagraphFont"/>
+    <w:link w:val="Heading4"/>
+    <w:uiPriority w:val="9"/>
+    <w:semiHidden/>
+    <w:rsid w:val="00192020"/>
+    <w:rPr>
+      <w:rFonts w:asciiTheme="majorHAnsi" w:eastAsiaTheme="majorEastAsia" w:hAnsiTheme="majorHAnsi"/>
+      <w:i/>
+      <w:iCs/>
+      <w:color w:val="2E74B5" w:themeColor="accent1" w:themeShade="BF"/>
+    </w:rPr>
+  </w:style>
+  <w:style w:type="paragraph" w:styleId="BalloonText">
+    <w:name w:val="Balloon Text"/>
+    <w:basedOn w:val="Normal"/>
+    <w:link w:val="BalloonTextChar"/>
+    <w:uiPriority w:val="99"/>
+    <w:semiHidden/>
+    <w:unhideWhenUsed/>
+    <w:rsid w:val="008A42B2"/>
+    <w:pPr>
+      <w:spacing w:after="0" w:line="240" w:lineRule="auto"/>
+    </w:pPr>
+    <w:rPr>
+      <w:rFonts w:ascii="Segoe UI" w:hAnsi="Segoe UI" w:cs="Segoe UI"/>
+      <w:sz w:val="18"/>
+      <w:szCs w:val="18"/>
+    </w:rPr>
+  </w:style>
+  <w:style w:type="character" w:customStyle="1" w:styleId="BalloonTextChar">
+    <w:name w:val="Balloon Text Char"/>
+    <w:basedOn w:val="DefaultParagraphFont"/>
+    <w:link w:val="BalloonText"/>
+    <w:uiPriority w:val="99"/>
+    <w:semiHidden/>
+    <w:rsid w:val="008A42B2"/>
+    <w:rPr>
+      <w:rFonts w:ascii="Segoe UI" w:hAnsi="Segoe UI" w:cs="Segoe UI"/>
+      <w:sz w:val="18"/>
+      <w:szCs w:val="18"/>
+    </w:rPr>
+  </w:style>
 </w:styles>
 </file>
 
@@ -12425,10 +13812,7 @@
             <a:pPr>
               <a:defRPr sz="1400" b="0" i="0" u="none" strike="noStrike" kern="1200" spc="0" baseline="0">
                 <a:solidFill>
-                  <a:schemeClr val="tx1">
-                    <a:lumMod val="65000"/>
-                    <a:lumOff val="35000"/>
-                  </a:schemeClr>
+                  <a:sysClr val="windowText" lastClr="000000"/>
                 </a:solidFill>
                 <a:latin typeface="Noto Sans KR Regular" panose="020B0500000000000000" pitchFamily="34" charset="-128"/>
                 <a:ea typeface="Noto Sans KR Regular" panose="020B0500000000000000" pitchFamily="34" charset="-128"/>
@@ -12436,34 +13820,66 @@
               </a:defRPr>
             </a:pPr>
             <a:r>
-              <a:rPr lang="ko-KR"/>
+              <a:rPr lang="ko-KR">
+                <a:solidFill>
+                  <a:sysClr val="windowText" lastClr="000000"/>
+                </a:solidFill>
+              </a:rPr>
               <a:t>에틸</a:t>
             </a:r>
             <a:r>
-              <a:rPr lang="en-US"/>
+              <a:rPr lang="en-US">
+                <a:solidFill>
+                  <a:sysClr val="windowText" lastClr="000000"/>
+                </a:solidFill>
+              </a:rPr>
               <a:t>-</a:t>
             </a:r>
             <a:r>
-              <a:rPr lang="ko-KR"/>
+              <a:rPr lang="ko-KR">
+                <a:solidFill>
+                  <a:sysClr val="windowText" lastClr="000000"/>
+                </a:solidFill>
+              </a:rPr>
               <a:t>알코올</a:t>
             </a:r>
             <a:r>
-              <a:rPr lang="ko-KR" altLang="en-US"/>
+              <a:rPr lang="ko-KR" altLang="en-US">
+                <a:solidFill>
+                  <a:sysClr val="windowText" lastClr="000000"/>
+                </a:solidFill>
+              </a:rPr>
               <a:t>과 </a:t>
             </a:r>
             <a:r>
-              <a:rPr lang="ko-KR"/>
+              <a:rPr lang="ko-KR">
+                <a:solidFill>
+                  <a:sysClr val="windowText" lastClr="000000"/>
+                </a:solidFill>
+              </a:rPr>
               <a:t>물</a:t>
             </a:r>
             <a:r>
-              <a:rPr lang="ko-KR" altLang="en-US"/>
+              <a:rPr lang="ko-KR" altLang="en-US">
+                <a:solidFill>
+                  <a:sysClr val="windowText" lastClr="000000"/>
+                </a:solidFill>
+              </a:rPr>
               <a:t>의 기둥 높이</a:t>
             </a:r>
             <a:r>
-              <a:rPr lang="ko-KR"/>
+              <a:rPr lang="ko-KR">
+                <a:solidFill>
+                  <a:sysClr val="windowText" lastClr="000000"/>
+                </a:solidFill>
+              </a:rPr>
               <a:t> </a:t>
             </a:r>
-            <a:endParaRPr lang="en-US"/>
+            <a:endParaRPr lang="en-US">
+              <a:solidFill>
+                <a:sysClr val="windowText" lastClr="000000"/>
+              </a:solidFill>
+            </a:endParaRPr>
           </a:p>
         </c:rich>
       </c:tx>
@@ -12482,10 +13898,7 @@
           <a:pPr>
             <a:defRPr sz="1400" b="0" i="0" u="none" strike="noStrike" kern="1200" spc="0" baseline="0">
               <a:solidFill>
-                <a:schemeClr val="tx1">
-                  <a:lumMod val="65000"/>
-                  <a:lumOff val="35000"/>
-                </a:schemeClr>
+                <a:sysClr val="windowText" lastClr="000000"/>
               </a:solidFill>
               <a:latin typeface="Noto Sans KR Regular" panose="020B0500000000000000" pitchFamily="34" charset="-128"/>
               <a:ea typeface="Noto Sans KR Regular" panose="020B0500000000000000" pitchFamily="34" charset="-128"/>
@@ -12675,11 +14088,11 @@
           <c:showBubbleSize val="0"/>
         </c:dLbls>
         <c:smooth val="0"/>
-        <c:axId val="818707040"/>
-        <c:axId val="818708608"/>
+        <c:axId val="549469800"/>
+        <c:axId val="549471368"/>
       </c:lineChart>
       <c:catAx>
-        <c:axId val="818707040"/>
+        <c:axId val="549469800"/>
         <c:scaling>
           <c:orientation val="minMax"/>
         </c:scaling>
@@ -12785,7 +14198,7 @@
             <a:endParaRPr lang="ko-KR"/>
           </a:p>
         </c:txPr>
-        <c:crossAx val="818708608"/>
+        <c:crossAx val="549471368"/>
         <c:crosses val="autoZero"/>
         <c:auto val="1"/>
         <c:lblAlgn val="ctr"/>
@@ -12793,7 +14206,7 @@
         <c:noMultiLvlLbl val="0"/>
       </c:catAx>
       <c:valAx>
-        <c:axId val="818708608"/>
+        <c:axId val="549471368"/>
         <c:scaling>
           <c:orientation val="minMax"/>
         </c:scaling>
@@ -12830,7 +14243,7 @@
         <c:title>
           <c:tx>
             <c:rich>
-              <a:bodyPr rot="0" spcFirstLastPara="1" vertOverflow="ellipsis" vert="horz" wrap="square" anchor="ctr" anchorCtr="1"/>
+              <a:bodyPr rot="0" spcFirstLastPara="1" vertOverflow="ellipsis" wrap="square" anchor="ctr" anchorCtr="1"/>
               <a:lstStyle/>
               <a:p>
                 <a:pPr>
@@ -12870,7 +14283,7 @@
             <a:effectLst/>
           </c:spPr>
           <c:txPr>
-            <a:bodyPr rot="0" spcFirstLastPara="1" vertOverflow="ellipsis" vert="horz" wrap="square" anchor="ctr" anchorCtr="1"/>
+            <a:bodyPr rot="0" spcFirstLastPara="1" vertOverflow="ellipsis" wrap="square" anchor="ctr" anchorCtr="1"/>
             <a:lstStyle/>
             <a:p>
               <a:pPr>
@@ -12921,7 +14334,7 @@
             <a:endParaRPr lang="ko-KR"/>
           </a:p>
         </c:txPr>
-        <c:crossAx val="818707040"/>
+        <c:crossAx val="549469800"/>
         <c:crosses val="autoZero"/>
         <c:crossBetween val="between"/>
       </c:valAx>
@@ -13035,10 +14448,7 @@
             <a:pPr>
               <a:defRPr lang="ko-KR" altLang="en-US" sz="1400" b="0" i="0" u="none" strike="noStrike" kern="1200" spc="0" baseline="0">
                 <a:solidFill>
-                  <a:schemeClr val="tx1">
-                    <a:lumMod val="65000"/>
-                    <a:lumOff val="35000"/>
-                  </a:schemeClr>
+                  <a:sysClr val="windowText" lastClr="000000"/>
                 </a:solidFill>
                 <a:latin typeface="Noto Sans KR Regular" panose="020B0500000000000000" pitchFamily="34" charset="-128"/>
                 <a:ea typeface="Noto Sans KR Regular" panose="020B0500000000000000" pitchFamily="34" charset="-128"/>
@@ -13046,10 +14456,18 @@
               </a:defRPr>
             </a:pPr>
             <a:r>
-              <a:rPr lang="ko-KR"/>
+              <a:rPr lang="ko-KR">
+                <a:solidFill>
+                  <a:sysClr val="windowText" lastClr="000000"/>
+                </a:solidFill>
+              </a:rPr>
               <a:t>소주와 물의 기둥 높이</a:t>
             </a:r>
-            <a:endParaRPr lang="en-US"/>
+            <a:endParaRPr lang="en-US">
+              <a:solidFill>
+                <a:sysClr val="windowText" lastClr="000000"/>
+              </a:solidFill>
+            </a:endParaRPr>
           </a:p>
         </c:rich>
       </c:tx>
@@ -13068,10 +14486,7 @@
           <a:pPr>
             <a:defRPr lang="ko-KR" altLang="en-US" sz="1400" b="0" i="0" u="none" strike="noStrike" kern="1200" spc="0" baseline="0">
               <a:solidFill>
-                <a:schemeClr val="tx1">
-                  <a:lumMod val="65000"/>
-                  <a:lumOff val="35000"/>
-                </a:schemeClr>
+                <a:sysClr val="windowText" lastClr="000000"/>
               </a:solidFill>
               <a:latin typeface="Noto Sans KR Regular" panose="020B0500000000000000" pitchFamily="34" charset="-128"/>
               <a:ea typeface="Noto Sans KR Regular" panose="020B0500000000000000" pitchFamily="34" charset="-128"/>
@@ -13216,11 +14631,11 @@
           <c:showBubbleSize val="0"/>
         </c:dLbls>
         <c:smooth val="0"/>
-        <c:axId val="818709392"/>
-        <c:axId val="818710568"/>
+        <c:axId val="549470584"/>
+        <c:axId val="549472152"/>
       </c:lineChart>
       <c:catAx>
-        <c:axId val="818709392"/>
+        <c:axId val="549470584"/>
         <c:scaling>
           <c:orientation val="minMax"/>
         </c:scaling>
@@ -13326,7 +14741,7 @@
             <a:endParaRPr lang="ko-KR"/>
           </a:p>
         </c:txPr>
-        <c:crossAx val="818710568"/>
+        <c:crossAx val="549472152"/>
         <c:crosses val="autoZero"/>
         <c:auto val="1"/>
         <c:lblAlgn val="ctr"/>
@@ -13334,7 +14749,7 @@
         <c:noMultiLvlLbl val="0"/>
       </c:catAx>
       <c:valAx>
-        <c:axId val="818710568"/>
+        <c:axId val="549472152"/>
         <c:scaling>
           <c:orientation val="minMax"/>
         </c:scaling>
@@ -13371,7 +14786,7 @@
         <c:title>
           <c:tx>
             <c:rich>
-              <a:bodyPr rot="0" spcFirstLastPara="1" vertOverflow="ellipsis" vert="horz" wrap="square" anchor="ctr" anchorCtr="1"/>
+              <a:bodyPr rot="0" spcFirstLastPara="1" vertOverflow="ellipsis" wrap="square" anchor="ctr" anchorCtr="1"/>
               <a:lstStyle/>
               <a:p>
                 <a:pPr>
@@ -13411,7 +14826,7 @@
             <a:effectLst/>
           </c:spPr>
           <c:txPr>
-            <a:bodyPr rot="0" spcFirstLastPara="1" vertOverflow="ellipsis" vert="horz" wrap="square" anchor="ctr" anchorCtr="1"/>
+            <a:bodyPr rot="0" spcFirstLastPara="1" vertOverflow="ellipsis" wrap="square" anchor="ctr" anchorCtr="1"/>
             <a:lstStyle/>
             <a:p>
               <a:pPr>
@@ -13462,7 +14877,7 @@
             <a:endParaRPr lang="ko-KR"/>
           </a:p>
         </c:txPr>
-        <c:crossAx val="818709392"/>
+        <c:crossAx val="549470584"/>
         <c:crosses val="autoZero"/>
         <c:crossBetween val="between"/>
       </c:valAx>
@@ -14931,7 +16346,7 @@
 </file>
 
 <file path=customXml/itemProps1.xml><?xml version="1.0" encoding="utf-8"?>
-<ds:datastoreItem xmlns:ds="http://schemas.openxmlformats.org/officeDocument/2006/customXml" ds:itemID="{3B846696-A155-4E97-81B2-E9EE1FEE40D9}">
+<ds:datastoreItem xmlns:ds="http://schemas.openxmlformats.org/officeDocument/2006/customXml" ds:itemID="{FE5219BE-299B-422A-85A6-6D1CCBD794EB}">
   <ds:schemaRefs>
     <ds:schemaRef ds:uri="http://schemas.openxmlformats.org/officeDocument/2006/bibliography"/>
   </ds:schemaRefs>

</xml_diff>